<commit_message>
Added new figures and tables.
</commit_message>
<xml_diff>
--- a/DeltaSmeltLCME_output/DeltaSmeltLCME_figstables.docx
+++ b/DeltaSmeltLCME_output/DeltaSmeltLCME_figstables.docx
@@ -78,13 +78,49 @@
         </w:rPr>
         <w:t xml:space="preserve">## • `` -&gt; `...1`</w:t>
       </w:r>
+      <w:r>
+        <w:br/>
+      </w:r>
+      <w:r>
+        <w:rPr>
+          <w:rStyle w:val="VerbatimChar"/>
+        </w:rPr>
+        <w:t xml:space="preserve">## • `` -&gt; `...13`</w:t>
+      </w:r>
+      <w:r>
+        <w:br/>
+      </w:r>
+      <w:r>
+        <w:rPr>
+          <w:rStyle w:val="VerbatimChar"/>
+        </w:rPr>
+        <w:t xml:space="preserve">## • `` -&gt; `...14`</w:t>
+      </w:r>
+      <w:r>
+        <w:br/>
+      </w:r>
+      <w:r>
+        <w:rPr>
+          <w:rStyle w:val="VerbatimChar"/>
+        </w:rPr>
+        <w:t xml:space="preserve">## • `` -&gt; `...15`</w:t>
+      </w:r>
+      <w:r>
+        <w:br/>
+      </w:r>
+      <w:r>
+        <w:rPr>
+          <w:rStyle w:val="VerbatimChar"/>
+        </w:rPr>
+        <w:t xml:space="preserve">## • `` -&gt; `...16`</w:t>
+      </w:r>
     </w:p>
     <w:p>
       <w:pPr>
         <w:pStyle w:val="TableCaption"/>
       </w:pPr>
       <w:r>
-        <w:t xml:space="preserve">Table 1. Predicted population growth rate (lambda) for each cohort year by alternatives.</w:t>
+        <w:t xml:space="preserve">Table 3. Predicted population growth rate (lambda) for each cohort year by alternatives.</w:t>
       </w:r>
     </w:p>
     <w:tbl>
@@ -92,20 +128,22 @@
         <w:tblStyle w:val="Table"/>
         <w:tblW w:type="pct" w:w="5000"/>
         <w:tblLook w:firstRow="1" w:lastRow="0" w:firstColumn="0" w:lastColumn="0" w:noHBand="0" w:noVBand="0" w:val="0020"/>
-        <w:tblCaption w:val="Table 1. Predicted population growth rate (lambda) for each cohort year by alternatives."/>
+        <w:tblCaption w:val="Table 3. Predicted population growth rate (lambda) for each cohort year by alternatives."/>
       </w:tblPr>
       <w:tblGrid>
-        <w:gridCol w:w="301"/>
-        <w:gridCol w:w="301"/>
-        <w:gridCol w:w="829"/>
-        <w:gridCol w:w="905"/>
-        <w:gridCol w:w="905"/>
-        <w:gridCol w:w="905"/>
-        <w:gridCol w:w="301"/>
-        <w:gridCol w:w="301"/>
-        <w:gridCol w:w="301"/>
-        <w:gridCol w:w="301"/>
-        <w:gridCol w:w="2564"/>
+        <w:gridCol w:w="266"/>
+        <w:gridCol w:w="665"/>
+        <w:gridCol w:w="266"/>
+        <w:gridCol w:w="732"/>
+        <w:gridCol w:w="798"/>
+        <w:gridCol w:w="798"/>
+        <w:gridCol w:w="798"/>
+        <w:gridCol w:w="266"/>
+        <w:gridCol w:w="266"/>
+        <w:gridCol w:w="266"/>
+        <w:gridCol w:w="266"/>
+        <w:gridCol w:w="266"/>
+        <w:gridCol w:w="2262"/>
       </w:tblGrid>
       <w:tr>
         <w:trPr>
@@ -131,6 +169,18 @@
               <w:jc w:val="right"/>
             </w:pPr>
             <w:r>
+              <w:t xml:space="preserve">Historical</w:t>
+            </w:r>
+          </w:p>
+        </w:tc>
+        <w:tc>
+          <w:tcPr/>
+          <w:p>
+            <w:pPr>
+              <w:pStyle w:val="Compact"/>
+              <w:jc w:val="right"/>
+            </w:pPr>
+            <w:r>
               <w:t xml:space="preserve">Alt1</w:t>
             </w:r>
           </w:p>
@@ -180,6 +230,18 @@
             </w:pPr>
             <w:r>
               <w:t xml:space="preserve">Alt2v3noTUCP</w:t>
+            </w:r>
+          </w:p>
+        </w:tc>
+        <w:tc>
+          <w:tcPr/>
+          <w:p>
+            <w:pPr>
+              <w:pStyle w:val="Compact"/>
+              <w:jc w:val="right"/>
+            </w:pPr>
+            <w:r>
+              <w:t xml:space="preserve">Alt3</w:t>
             </w:r>
           </w:p>
         </w:tc>
@@ -265,6 +327,18 @@
               <w:jc w:val="right"/>
             </w:pPr>
             <w:r>
+              <w:t xml:space="preserve">3.56</w:t>
+            </w:r>
+          </w:p>
+        </w:tc>
+        <w:tc>
+          <w:tcPr/>
+          <w:p>
+            <w:pPr>
+              <w:pStyle w:val="Compact"/>
+              <w:jc w:val="right"/>
+            </w:pPr>
+            <w:r>
               <w:t xml:space="preserve">1.63</w:t>
             </w:r>
           </w:p>
@@ -325,19 +399,31 @@
               <w:jc w:val="right"/>
             </w:pPr>
             <w:r>
-              <w:t xml:space="preserve">1.85</w:t>
-            </w:r>
-          </w:p>
-        </w:tc>
-        <w:tc>
-          <w:tcPr/>
-          <w:p>
-            <w:pPr>
-              <w:pStyle w:val="Compact"/>
-              <w:jc w:val="right"/>
-            </w:pPr>
-            <w:r>
-              <w:t xml:space="preserve">4.59</w:t>
+              <w:t xml:space="preserve">2.25</w:t>
+            </w:r>
+          </w:p>
+        </w:tc>
+        <w:tc>
+          <w:tcPr/>
+          <w:p>
+            <w:pPr>
+              <w:pStyle w:val="Compact"/>
+              <w:jc w:val="right"/>
+            </w:pPr>
+            <w:r>
+              <w:t xml:space="preserve">1.84</w:t>
+            </w:r>
+          </w:p>
+        </w:tc>
+        <w:tc>
+          <w:tcPr/>
+          <w:p>
+            <w:pPr>
+              <w:pStyle w:val="Compact"/>
+              <w:jc w:val="right"/>
+            </w:pPr>
+            <w:r>
+              <w:t xml:space="preserve">4.62</w:t>
             </w:r>
           </w:p>
         </w:tc>
@@ -399,6 +485,18 @@
               <w:jc w:val="right"/>
             </w:pPr>
             <w:r>
+              <w:t xml:space="preserve">1.37</w:t>
+            </w:r>
+          </w:p>
+        </w:tc>
+        <w:tc>
+          <w:tcPr/>
+          <w:p>
+            <w:pPr>
+              <w:pStyle w:val="Compact"/>
+              <w:jc w:val="right"/>
+            </w:pPr>
+            <w:r>
               <w:t xml:space="preserve">0.66</w:t>
             </w:r>
           </w:p>
@@ -459,31 +557,43 @@
               <w:jc w:val="right"/>
             </w:pPr>
             <w:r>
-              <w:t xml:space="preserve">0.65</w:t>
-            </w:r>
-          </w:p>
-        </w:tc>
-        <w:tc>
-          <w:tcPr/>
-          <w:p>
-            <w:pPr>
-              <w:pStyle w:val="Compact"/>
-              <w:jc w:val="right"/>
-            </w:pPr>
-            <w:r>
-              <w:t xml:space="preserve">1.21</w:t>
-            </w:r>
-          </w:p>
-        </w:tc>
-        <w:tc>
-          <w:tcPr/>
-          <w:p>
-            <w:pPr>
-              <w:pStyle w:val="Compact"/>
-              <w:jc w:val="right"/>
-            </w:pPr>
-            <w:r>
-              <w:t xml:space="preserve">1.46</w:t>
+              <w:t xml:space="preserve">1.06</w:t>
+            </w:r>
+          </w:p>
+        </w:tc>
+        <w:tc>
+          <w:tcPr/>
+          <w:p>
+            <w:pPr>
+              <w:pStyle w:val="Compact"/>
+              <w:jc w:val="right"/>
+            </w:pPr>
+            <w:r>
+              <w:t xml:space="preserve">0.64</w:t>
+            </w:r>
+          </w:p>
+        </w:tc>
+        <w:tc>
+          <w:tcPr/>
+          <w:p>
+            <w:pPr>
+              <w:pStyle w:val="Compact"/>
+              <w:jc w:val="right"/>
+            </w:pPr>
+            <w:r>
+              <w:t xml:space="preserve">1.20</w:t>
+            </w:r>
+          </w:p>
+        </w:tc>
+        <w:tc>
+          <w:tcPr/>
+          <w:p>
+            <w:pPr>
+              <w:pStyle w:val="Compact"/>
+              <w:jc w:val="right"/>
+            </w:pPr>
+            <w:r>
+              <w:t xml:space="preserve">1.47</w:t>
             </w:r>
           </w:p>
         </w:tc>
@@ -533,6 +643,18 @@
               <w:jc w:val="right"/>
             </w:pPr>
             <w:r>
+              <w:t xml:space="preserve">0.68</w:t>
+            </w:r>
+          </w:p>
+        </w:tc>
+        <w:tc>
+          <w:tcPr/>
+          <w:p>
+            <w:pPr>
+              <w:pStyle w:val="Compact"/>
+              <w:jc w:val="right"/>
+            </w:pPr>
+            <w:r>
               <w:t xml:space="preserve">0.38</w:t>
             </w:r>
           </w:p>
@@ -593,6 +715,18 @@
               <w:jc w:val="right"/>
             </w:pPr>
             <w:r>
+              <w:t xml:space="preserve">0.78</w:t>
+            </w:r>
+          </w:p>
+        </w:tc>
+        <w:tc>
+          <w:tcPr/>
+          <w:p>
+            <w:pPr>
+              <w:pStyle w:val="Compact"/>
+              <w:jc w:val="right"/>
+            </w:pPr>
+            <w:r>
               <w:t xml:space="preserve">0.59</w:t>
             </w:r>
           </w:p>
@@ -617,19 +751,19 @@
               <w:jc w:val="right"/>
             </w:pPr>
             <w:r>
-              <w:t xml:space="preserve">1.02</w:t>
-            </w:r>
-          </w:p>
-        </w:tc>
-        <w:tc>
-          <w:tcPr/>
-          <w:p>
-            <w:pPr>
-              <w:pStyle w:val="Compact"/>
-              <w:jc w:val="right"/>
-            </w:pPr>
-            <w:r>
-              <w:t xml:space="preserve">0.60</w:t>
+              <w:t xml:space="preserve">1.03</w:t>
+            </w:r>
+          </w:p>
+        </w:tc>
+        <w:tc>
+          <w:tcPr/>
+          <w:p>
+            <w:pPr>
+              <w:pStyle w:val="Compact"/>
+              <w:jc w:val="right"/>
+            </w:pPr>
+            <w:r>
+              <w:t xml:space="preserve">0.59</w:t>
             </w:r>
           </w:p>
         </w:tc>
@@ -667,6 +801,18 @@
               <w:jc w:val="right"/>
             </w:pPr>
             <w:r>
+              <w:t xml:space="preserve">4.78</w:t>
+            </w:r>
+          </w:p>
+        </w:tc>
+        <w:tc>
+          <w:tcPr/>
+          <w:p>
+            <w:pPr>
+              <w:pStyle w:val="Compact"/>
+              <w:jc w:val="right"/>
+            </w:pPr>
+            <w:r>
               <w:t xml:space="preserve">1.75</w:t>
             </w:r>
           </w:p>
@@ -727,6 +873,18 @@
               <w:jc w:val="right"/>
             </w:pPr>
             <w:r>
+              <w:t xml:space="preserve">3.03</w:t>
+            </w:r>
+          </w:p>
+        </w:tc>
+        <w:tc>
+          <w:tcPr/>
+          <w:p>
+            <w:pPr>
+              <w:pStyle w:val="Compact"/>
+              <w:jc w:val="right"/>
+            </w:pPr>
+            <w:r>
               <w:t xml:space="preserve">1.73</w:t>
             </w:r>
           </w:p>
@@ -739,19 +897,19 @@
               <w:jc w:val="right"/>
             </w:pPr>
             <w:r>
-              <w:t xml:space="preserve">5.21</w:t>
-            </w:r>
-          </w:p>
-        </w:tc>
-        <w:tc>
-          <w:tcPr/>
-          <w:p>
-            <w:pPr>
-              <w:pStyle w:val="Compact"/>
-              <w:jc w:val="right"/>
-            </w:pPr>
-            <w:r>
-              <w:t xml:space="preserve">5.02</w:t>
+              <w:t xml:space="preserve">5.27</w:t>
+            </w:r>
+          </w:p>
+        </w:tc>
+        <w:tc>
+          <w:tcPr/>
+          <w:p>
+            <w:pPr>
+              <w:pStyle w:val="Compact"/>
+              <w:jc w:val="right"/>
+            </w:pPr>
+            <w:r>
+              <w:t xml:space="preserve">4.99</w:t>
             </w:r>
           </w:p>
         </w:tc>
@@ -801,6 +959,18 @@
               <w:jc w:val="right"/>
             </w:pPr>
             <w:r>
+              <w:t xml:space="preserve">0.79</w:t>
+            </w:r>
+          </w:p>
+        </w:tc>
+        <w:tc>
+          <w:tcPr/>
+          <w:p>
+            <w:pPr>
+              <w:pStyle w:val="Compact"/>
+              <w:jc w:val="right"/>
+            </w:pPr>
+            <w:r>
               <w:t xml:space="preserve">0.56</w:t>
             </w:r>
           </w:p>
@@ -861,43 +1031,55 @@
               <w:jc w:val="right"/>
             </w:pPr>
             <w:r>
-              <w:t xml:space="preserve">0.68</w:t>
-            </w:r>
-          </w:p>
-        </w:tc>
-        <w:tc>
-          <w:tcPr/>
-          <w:p>
-            <w:pPr>
-              <w:pStyle w:val="Compact"/>
-              <w:jc w:val="right"/>
-            </w:pPr>
-            <w:r>
-              <w:t xml:space="preserve">1.06</w:t>
-            </w:r>
-          </w:p>
-        </w:tc>
-        <w:tc>
-          <w:tcPr/>
-          <w:p>
-            <w:pPr>
-              <w:pStyle w:val="Compact"/>
-              <w:jc w:val="right"/>
-            </w:pPr>
-            <w:r>
-              <w:t xml:space="preserve">1.39</w:t>
-            </w:r>
-          </w:p>
-        </w:tc>
-        <w:tc>
-          <w:tcPr/>
-          <w:p>
-            <w:pPr>
-              <w:pStyle w:val="Compact"/>
-              <w:jc w:val="right"/>
-            </w:pPr>
-            <w:r>
-              <w:t xml:space="preserve">0.77</w:t>
+              <w:t xml:space="preserve">0.89</w:t>
+            </w:r>
+          </w:p>
+        </w:tc>
+        <w:tc>
+          <w:tcPr/>
+          <w:p>
+            <w:pPr>
+              <w:pStyle w:val="Compact"/>
+              <w:jc w:val="right"/>
+            </w:pPr>
+            <w:r>
+              <w:t xml:space="preserve">0.69</w:t>
+            </w:r>
+          </w:p>
+        </w:tc>
+        <w:tc>
+          <w:tcPr/>
+          <w:p>
+            <w:pPr>
+              <w:pStyle w:val="Compact"/>
+              <w:jc w:val="right"/>
+            </w:pPr>
+            <w:r>
+              <w:t xml:space="preserve">1.04</w:t>
+            </w:r>
+          </w:p>
+        </w:tc>
+        <w:tc>
+          <w:tcPr/>
+          <w:p>
+            <w:pPr>
+              <w:pStyle w:val="Compact"/>
+              <w:jc w:val="right"/>
+            </w:pPr>
+            <w:r>
+              <w:t xml:space="preserve">1.40</w:t>
+            </w:r>
+          </w:p>
+        </w:tc>
+        <w:tc>
+          <w:tcPr/>
+          <w:p>
+            <w:pPr>
+              <w:pStyle w:val="Compact"/>
+              <w:jc w:val="right"/>
+            </w:pPr>
+            <w:r>
+              <w:t xml:space="preserve">0.79</w:t>
             </w:r>
           </w:p>
         </w:tc>
@@ -935,6 +1117,18 @@
               <w:jc w:val="right"/>
             </w:pPr>
             <w:r>
+              <w:t xml:space="preserve">0.69</w:t>
+            </w:r>
+          </w:p>
+        </w:tc>
+        <w:tc>
+          <w:tcPr/>
+          <w:p>
+            <w:pPr>
+              <w:pStyle w:val="Compact"/>
+              <w:jc w:val="right"/>
+            </w:pPr>
+            <w:r>
               <w:t xml:space="preserve">0.45</w:t>
             </w:r>
           </w:p>
@@ -995,43 +1189,55 @@
               <w:jc w:val="right"/>
             </w:pPr>
             <w:r>
-              <w:t xml:space="preserve">0.81</w:t>
-            </w:r>
-          </w:p>
-        </w:tc>
-        <w:tc>
-          <w:tcPr/>
-          <w:p>
-            <w:pPr>
-              <w:pStyle w:val="Compact"/>
-              <w:jc w:val="right"/>
-            </w:pPr>
-            <w:r>
-              <w:t xml:space="preserve">0.79</w:t>
-            </w:r>
-          </w:p>
-        </w:tc>
-        <w:tc>
-          <w:tcPr/>
-          <w:p>
-            <w:pPr>
-              <w:pStyle w:val="Compact"/>
-              <w:jc w:val="right"/>
-            </w:pPr>
-            <w:r>
-              <w:t xml:space="preserve">1.19</w:t>
-            </w:r>
-          </w:p>
-        </w:tc>
-        <w:tc>
-          <w:tcPr/>
-          <w:p>
-            <w:pPr>
-              <w:pStyle w:val="Compact"/>
-              <w:jc w:val="right"/>
-            </w:pPr>
-            <w:r>
-              <w:t xml:space="preserve">0.93</w:t>
+              <w:t xml:space="preserve">0.83</w:t>
+            </w:r>
+          </w:p>
+        </w:tc>
+        <w:tc>
+          <w:tcPr/>
+          <w:p>
+            <w:pPr>
+              <w:pStyle w:val="Compact"/>
+              <w:jc w:val="right"/>
+            </w:pPr>
+            <w:r>
+              <w:t xml:space="preserve">0.80</w:t>
+            </w:r>
+          </w:p>
+        </w:tc>
+        <w:tc>
+          <w:tcPr/>
+          <w:p>
+            <w:pPr>
+              <w:pStyle w:val="Compact"/>
+              <w:jc w:val="right"/>
+            </w:pPr>
+            <w:r>
+              <w:t xml:space="preserve">0.80</w:t>
+            </w:r>
+          </w:p>
+        </w:tc>
+        <w:tc>
+          <w:tcPr/>
+          <w:p>
+            <w:pPr>
+              <w:pStyle w:val="Compact"/>
+              <w:jc w:val="right"/>
+            </w:pPr>
+            <w:r>
+              <w:t xml:space="preserve">1.18</w:t>
+            </w:r>
+          </w:p>
+        </w:tc>
+        <w:tc>
+          <w:tcPr/>
+          <w:p>
+            <w:pPr>
+              <w:pStyle w:val="Compact"/>
+              <w:jc w:val="right"/>
+            </w:pPr>
+            <w:r>
+              <w:t xml:space="preserve">0.92</w:t>
             </w:r>
           </w:p>
         </w:tc>
@@ -1069,6 +1275,18 @@
               <w:jc w:val="right"/>
             </w:pPr>
             <w:r>
+              <w:t xml:space="preserve">0.11</w:t>
+            </w:r>
+          </w:p>
+        </w:tc>
+        <w:tc>
+          <w:tcPr/>
+          <w:p>
+            <w:pPr>
+              <w:pStyle w:val="Compact"/>
+              <w:jc w:val="right"/>
+            </w:pPr>
+            <w:r>
               <w:t xml:space="preserve">0.12</w:t>
             </w:r>
           </w:p>
@@ -1129,6 +1347,18 @@
               <w:jc w:val="right"/>
             </w:pPr>
             <w:r>
+              <w:t xml:space="preserve">0.50</w:t>
+            </w:r>
+          </w:p>
+        </w:tc>
+        <w:tc>
+          <w:tcPr/>
+          <w:p>
+            <w:pPr>
+              <w:pStyle w:val="Compact"/>
+              <w:jc w:val="right"/>
+            </w:pPr>
+            <w:r>
               <w:t xml:space="preserve">0.30</w:t>
             </w:r>
           </w:p>
@@ -1141,7 +1371,7 @@
               <w:jc w:val="right"/>
             </w:pPr>
             <w:r>
-              <w:t xml:space="preserve">0.33</w:t>
+              <w:t xml:space="preserve">0.32</w:t>
             </w:r>
           </w:p>
         </w:tc>
@@ -1203,6 +1433,18 @@
               <w:jc w:val="right"/>
             </w:pPr>
             <w:r>
+              <w:t xml:space="preserve">0.55</w:t>
+            </w:r>
+          </w:p>
+        </w:tc>
+        <w:tc>
+          <w:tcPr/>
+          <w:p>
+            <w:pPr>
+              <w:pStyle w:val="Compact"/>
+              <w:jc w:val="right"/>
+            </w:pPr>
+            <w:r>
               <w:t xml:space="preserve">0.68</w:t>
             </w:r>
           </w:p>
@@ -1263,43 +1505,55 @@
               <w:jc w:val="right"/>
             </w:pPr>
             <w:r>
+              <w:t xml:space="preserve">1.24</w:t>
+            </w:r>
+          </w:p>
+        </w:tc>
+        <w:tc>
+          <w:tcPr/>
+          <w:p>
+            <w:pPr>
+              <w:pStyle w:val="Compact"/>
+              <w:jc w:val="right"/>
+            </w:pPr>
+            <w:r>
+              <w:t xml:space="preserve">0.94</w:t>
+            </w:r>
+          </w:p>
+        </w:tc>
+        <w:tc>
+          <w:tcPr/>
+          <w:p>
+            <w:pPr>
+              <w:pStyle w:val="Compact"/>
+              <w:jc w:val="right"/>
+            </w:pPr>
+            <w:r>
+              <w:t xml:space="preserve">0.75</w:t>
+            </w:r>
+          </w:p>
+        </w:tc>
+        <w:tc>
+          <w:tcPr/>
+          <w:p>
+            <w:pPr>
+              <w:pStyle w:val="Compact"/>
+              <w:jc w:val="right"/>
+            </w:pPr>
+            <w:r>
+              <w:t xml:space="preserve">1.25</w:t>
+            </w:r>
+          </w:p>
+        </w:tc>
+        <w:tc>
+          <w:tcPr/>
+          <w:p>
+            <w:pPr>
+              <w:pStyle w:val="Compact"/>
+              <w:jc w:val="right"/>
+            </w:pPr>
+            <w:r>
               <w:t xml:space="preserve">0.93</w:t>
-            </w:r>
-          </w:p>
-        </w:tc>
-        <w:tc>
-          <w:tcPr/>
-          <w:p>
-            <w:pPr>
-              <w:pStyle w:val="Compact"/>
-              <w:jc w:val="right"/>
-            </w:pPr>
-            <w:r>
-              <w:t xml:space="preserve">0.74</w:t>
-            </w:r>
-          </w:p>
-        </w:tc>
-        <w:tc>
-          <w:tcPr/>
-          <w:p>
-            <w:pPr>
-              <w:pStyle w:val="Compact"/>
-              <w:jc w:val="right"/>
-            </w:pPr>
-            <w:r>
-              <w:t xml:space="preserve">1.27</w:t>
-            </w:r>
-          </w:p>
-        </w:tc>
-        <w:tc>
-          <w:tcPr/>
-          <w:p>
-            <w:pPr>
-              <w:pStyle w:val="Compact"/>
-              <w:jc w:val="right"/>
-            </w:pPr>
-            <w:r>
-              <w:t xml:space="preserve">0.92</w:t>
             </w:r>
           </w:p>
         </w:tc>
@@ -1337,6 +1591,18 @@
               <w:jc w:val="right"/>
             </w:pPr>
             <w:r>
+              <w:t xml:space="preserve">0.87</w:t>
+            </w:r>
+          </w:p>
+        </w:tc>
+        <w:tc>
+          <w:tcPr/>
+          <w:p>
+            <w:pPr>
+              <w:pStyle w:val="Compact"/>
+              <w:jc w:val="right"/>
+            </w:pPr>
+            <w:r>
               <w:t xml:space="preserve">0.71</w:t>
             </w:r>
           </w:p>
@@ -1397,6 +1663,18 @@
               <w:jc w:val="right"/>
             </w:pPr>
             <w:r>
+              <w:t xml:space="preserve">1.58</w:t>
+            </w:r>
+          </w:p>
+        </w:tc>
+        <w:tc>
+          <w:tcPr/>
+          <w:p>
+            <w:pPr>
+              <w:pStyle w:val="Compact"/>
+              <w:jc w:val="right"/>
+            </w:pPr>
+            <w:r>
               <w:t xml:space="preserve">1.45</w:t>
             </w:r>
           </w:p>
@@ -1421,19 +1699,19 @@
               <w:jc w:val="right"/>
             </w:pPr>
             <w:r>
-              <w:t xml:space="preserve">2.35</w:t>
-            </w:r>
-          </w:p>
-        </w:tc>
-        <w:tc>
-          <w:tcPr/>
-          <w:p>
-            <w:pPr>
-              <w:pStyle w:val="Compact"/>
-              <w:jc w:val="right"/>
-            </w:pPr>
-            <w:r>
-              <w:t xml:space="preserve">1.50</w:t>
+              <w:t xml:space="preserve">2.32</w:t>
+            </w:r>
+          </w:p>
+        </w:tc>
+        <w:tc>
+          <w:tcPr/>
+          <w:p>
+            <w:pPr>
+              <w:pStyle w:val="Compact"/>
+              <w:jc w:val="right"/>
+            </w:pPr>
+            <w:r>
+              <w:t xml:space="preserve">1.51</w:t>
             </w:r>
           </w:p>
         </w:tc>
@@ -1471,6 +1749,18 @@
               <w:jc w:val="right"/>
             </w:pPr>
             <w:r>
+              <w:t xml:space="preserve">0.44</w:t>
+            </w:r>
+          </w:p>
+        </w:tc>
+        <w:tc>
+          <w:tcPr/>
+          <w:p>
+            <w:pPr>
+              <w:pStyle w:val="Compact"/>
+              <w:jc w:val="right"/>
+            </w:pPr>
+            <w:r>
               <w:t xml:space="preserve">0.46</w:t>
             </w:r>
           </w:p>
@@ -1531,19 +1821,31 @@
               <w:jc w:val="right"/>
             </w:pPr>
             <w:r>
-              <w:t xml:space="preserve">0.84</w:t>
-            </w:r>
-          </w:p>
-        </w:tc>
-        <w:tc>
-          <w:tcPr/>
-          <w:p>
-            <w:pPr>
-              <w:pStyle w:val="Compact"/>
-              <w:jc w:val="right"/>
-            </w:pPr>
-            <w:r>
-              <w:t xml:space="preserve">0.56</w:t>
+              <w:t xml:space="preserve">0.97</w:t>
+            </w:r>
+          </w:p>
+        </w:tc>
+        <w:tc>
+          <w:tcPr/>
+          <w:p>
+            <w:pPr>
+              <w:pStyle w:val="Compact"/>
+              <w:jc w:val="right"/>
+            </w:pPr>
+            <w:r>
+              <w:t xml:space="preserve">0.83</w:t>
+            </w:r>
+          </w:p>
+        </w:tc>
+        <w:tc>
+          <w:tcPr/>
+          <w:p>
+            <w:pPr>
+              <w:pStyle w:val="Compact"/>
+              <w:jc w:val="right"/>
+            </w:pPr>
+            <w:r>
+              <w:t xml:space="preserve">0.55</w:t>
             </w:r>
           </w:p>
         </w:tc>
@@ -1605,6 +1907,18 @@
               <w:jc w:val="right"/>
             </w:pPr>
             <w:r>
+              <w:t xml:space="preserve">1.94</w:t>
+            </w:r>
+          </w:p>
+        </w:tc>
+        <w:tc>
+          <w:tcPr/>
+          <w:p>
+            <w:pPr>
+              <w:pStyle w:val="Compact"/>
+              <w:jc w:val="right"/>
+            </w:pPr>
+            <w:r>
               <w:t xml:space="preserve">1.04</w:t>
             </w:r>
           </w:p>
@@ -1665,6 +1979,18 @@
               <w:jc w:val="right"/>
             </w:pPr>
             <w:r>
+              <w:t xml:space="preserve">1.58</w:t>
+            </w:r>
+          </w:p>
+        </w:tc>
+        <w:tc>
+          <w:tcPr/>
+          <w:p>
+            <w:pPr>
+              <w:pStyle w:val="Compact"/>
+              <w:jc w:val="right"/>
+            </w:pPr>
+            <w:r>
               <w:t xml:space="preserve">1.28</w:t>
             </w:r>
           </w:p>
@@ -1689,19 +2015,19 @@
               <w:jc w:val="right"/>
             </w:pPr>
             <w:r>
-              <w:t xml:space="preserve">2.91</w:t>
-            </w:r>
-          </w:p>
-        </w:tc>
-        <w:tc>
-          <w:tcPr/>
-          <w:p>
-            <w:pPr>
-              <w:pStyle w:val="Compact"/>
-              <w:jc w:val="right"/>
-            </w:pPr>
-            <w:r>
-              <w:t xml:space="preserve">1.30</w:t>
+              <w:t xml:space="preserve">2.90</w:t>
+            </w:r>
+          </w:p>
+        </w:tc>
+        <w:tc>
+          <w:tcPr/>
+          <w:p>
+            <w:pPr>
+              <w:pStyle w:val="Compact"/>
+              <w:jc w:val="right"/>
+            </w:pPr>
+            <w:r>
+              <w:t xml:space="preserve">1.31</w:t>
             </w:r>
           </w:p>
         </w:tc>
@@ -1739,6 +2065,18 @@
               <w:jc w:val="right"/>
             </w:pPr>
             <w:r>
+              <w:t xml:space="preserve">3.37</w:t>
+            </w:r>
+          </w:p>
+        </w:tc>
+        <w:tc>
+          <w:tcPr/>
+          <w:p>
+            <w:pPr>
+              <w:pStyle w:val="Compact"/>
+              <w:jc w:val="right"/>
+            </w:pPr>
+            <w:r>
               <w:t xml:space="preserve">2.44</w:t>
             </w:r>
           </w:p>
@@ -1811,19 +2149,31 @@
               <w:jc w:val="right"/>
             </w:pPr>
             <w:r>
-              <w:t xml:space="preserve">2.95</w:t>
-            </w:r>
-          </w:p>
-        </w:tc>
-        <w:tc>
-          <w:tcPr/>
-          <w:p>
-            <w:pPr>
-              <w:pStyle w:val="Compact"/>
-              <w:jc w:val="right"/>
-            </w:pPr>
-            <w:r>
-              <w:t xml:space="preserve">3.24</w:t>
+              <w:t xml:space="preserve">2.37</w:t>
+            </w:r>
+          </w:p>
+        </w:tc>
+        <w:tc>
+          <w:tcPr/>
+          <w:p>
+            <w:pPr>
+              <w:pStyle w:val="Compact"/>
+              <w:jc w:val="right"/>
+            </w:pPr>
+            <w:r>
+              <w:t xml:space="preserve">2.94</w:t>
+            </w:r>
+          </w:p>
+        </w:tc>
+        <w:tc>
+          <w:tcPr/>
+          <w:p>
+            <w:pPr>
+              <w:pStyle w:val="Compact"/>
+              <w:jc w:val="right"/>
+            </w:pPr>
+            <w:r>
+              <w:t xml:space="preserve">3.23</w:t>
             </w:r>
           </w:p>
         </w:tc>
@@ -1873,6 +2223,18 @@
               <w:jc w:val="right"/>
             </w:pPr>
             <w:r>
+              <w:t xml:space="preserve">0.51</w:t>
+            </w:r>
+          </w:p>
+        </w:tc>
+        <w:tc>
+          <w:tcPr/>
+          <w:p>
+            <w:pPr>
+              <w:pStyle w:val="Compact"/>
+              <w:jc w:val="right"/>
+            </w:pPr>
+            <w:r>
               <w:t xml:space="preserve">0.54</w:t>
             </w:r>
           </w:p>
@@ -1933,6 +2295,18 @@
               <w:jc w:val="right"/>
             </w:pPr>
             <w:r>
+              <w:t xml:space="preserve">0.56</w:t>
+            </w:r>
+          </w:p>
+        </w:tc>
+        <w:tc>
+          <w:tcPr/>
+          <w:p>
+            <w:pPr>
+              <w:pStyle w:val="Compact"/>
+              <w:jc w:val="right"/>
+            </w:pPr>
+            <w:r>
               <w:t xml:space="preserve">0.54</w:t>
             </w:r>
           </w:p>
@@ -1945,31 +2319,31 @@
               <w:jc w:val="right"/>
             </w:pPr>
             <w:r>
-              <w:t xml:space="preserve">0.32</w:t>
-            </w:r>
-          </w:p>
-        </w:tc>
-        <w:tc>
-          <w:tcPr/>
-          <w:p>
-            <w:pPr>
-              <w:pStyle w:val="Compact"/>
-              <w:jc w:val="right"/>
-            </w:pPr>
-            <w:r>
-              <w:t xml:space="preserve">0.57</w:t>
-            </w:r>
-          </w:p>
-        </w:tc>
-        <w:tc>
-          <w:tcPr/>
-          <w:p>
-            <w:pPr>
-              <w:pStyle w:val="Compact"/>
-              <w:jc w:val="right"/>
-            </w:pPr>
-            <w:r>
-              <w:t xml:space="preserve">0.54</w:t>
+              <w:t xml:space="preserve">0.33</w:t>
+            </w:r>
+          </w:p>
+        </w:tc>
+        <w:tc>
+          <w:tcPr/>
+          <w:p>
+            <w:pPr>
+              <w:pStyle w:val="Compact"/>
+              <w:jc w:val="right"/>
+            </w:pPr>
+            <w:r>
+              <w:t xml:space="preserve">0.56</w:t>
+            </w:r>
+          </w:p>
+        </w:tc>
+        <w:tc>
+          <w:tcPr/>
+          <w:p>
+            <w:pPr>
+              <w:pStyle w:val="Compact"/>
+              <w:jc w:val="right"/>
+            </w:pPr>
+            <w:r>
+              <w:t xml:space="preserve">0.55</w:t>
             </w:r>
           </w:p>
         </w:tc>
@@ -2007,6 +2381,18 @@
               <w:jc w:val="right"/>
             </w:pPr>
             <w:r>
+              <w:t xml:space="preserve">0.95</w:t>
+            </w:r>
+          </w:p>
+        </w:tc>
+        <w:tc>
+          <w:tcPr/>
+          <w:p>
+            <w:pPr>
+              <w:pStyle w:val="Compact"/>
+              <w:jc w:val="right"/>
+            </w:pPr>
+            <w:r>
               <w:t xml:space="preserve">1.17</w:t>
             </w:r>
           </w:p>
@@ -2067,43 +2453,55 @@
               <w:jc w:val="right"/>
             </w:pPr>
             <w:r>
+              <w:t xml:space="preserve">1.46</w:t>
+            </w:r>
+          </w:p>
+        </w:tc>
+        <w:tc>
+          <w:tcPr/>
+          <w:p>
+            <w:pPr>
+              <w:pStyle w:val="Compact"/>
+              <w:jc w:val="right"/>
+            </w:pPr>
+            <w:r>
+              <w:t xml:space="preserve">1.17</w:t>
+            </w:r>
+          </w:p>
+        </w:tc>
+        <w:tc>
+          <w:tcPr/>
+          <w:p>
+            <w:pPr>
+              <w:pStyle w:val="Compact"/>
+              <w:jc w:val="right"/>
+            </w:pPr>
+            <w:r>
+              <w:t xml:space="preserve">0.65</w:t>
+            </w:r>
+          </w:p>
+        </w:tc>
+        <w:tc>
+          <w:tcPr/>
+          <w:p>
+            <w:pPr>
+              <w:pStyle w:val="Compact"/>
+              <w:jc w:val="right"/>
+            </w:pPr>
+            <w:r>
+              <w:t xml:space="preserve">1.03</w:t>
+            </w:r>
+          </w:p>
+        </w:tc>
+        <w:tc>
+          <w:tcPr/>
+          <w:p>
+            <w:pPr>
+              <w:pStyle w:val="Compact"/>
+              <w:jc w:val="right"/>
+            </w:pPr>
+            <w:r>
               <w:t xml:space="preserve">1.18</w:t>
-            </w:r>
-          </w:p>
-        </w:tc>
-        <w:tc>
-          <w:tcPr/>
-          <w:p>
-            <w:pPr>
-              <w:pStyle w:val="Compact"/>
-              <w:jc w:val="right"/>
-            </w:pPr>
-            <w:r>
-              <w:t xml:space="preserve">0.65</w:t>
-            </w:r>
-          </w:p>
-        </w:tc>
-        <w:tc>
-          <w:tcPr/>
-          <w:p>
-            <w:pPr>
-              <w:pStyle w:val="Compact"/>
-              <w:jc w:val="right"/>
-            </w:pPr>
-            <w:r>
-              <w:t xml:space="preserve">1.04</w:t>
-            </w:r>
-          </w:p>
-        </w:tc>
-        <w:tc>
-          <w:tcPr/>
-          <w:p>
-            <w:pPr>
-              <w:pStyle w:val="Compact"/>
-              <w:jc w:val="right"/>
-            </w:pPr>
-            <w:r>
-              <w:t xml:space="preserve">1.17</w:t>
             </w:r>
           </w:p>
         </w:tc>
@@ -2141,6 +2539,18 @@
               <w:jc w:val="right"/>
             </w:pPr>
             <w:r>
+              <w:t xml:space="preserve">0.64</w:t>
+            </w:r>
+          </w:p>
+        </w:tc>
+        <w:tc>
+          <w:tcPr/>
+          <w:p>
+            <w:pPr>
+              <w:pStyle w:val="Compact"/>
+              <w:jc w:val="right"/>
+            </w:pPr>
+            <w:r>
               <w:t xml:space="preserve">0.66</w:t>
             </w:r>
           </w:p>
@@ -2201,19 +2611,31 @@
               <w:jc w:val="right"/>
             </w:pPr>
             <w:r>
-              <w:t xml:space="preserve">0.67</w:t>
-            </w:r>
-          </w:p>
-        </w:tc>
-        <w:tc>
-          <w:tcPr/>
-          <w:p>
-            <w:pPr>
-              <w:pStyle w:val="Compact"/>
-              <w:jc w:val="right"/>
-            </w:pPr>
-            <w:r>
-              <w:t xml:space="preserve">0.48</w:t>
+              <w:t xml:space="preserve">0.79</w:t>
+            </w:r>
+          </w:p>
+        </w:tc>
+        <w:tc>
+          <w:tcPr/>
+          <w:p>
+            <w:pPr>
+              <w:pStyle w:val="Compact"/>
+              <w:jc w:val="right"/>
+            </w:pPr>
+            <w:r>
+              <w:t xml:space="preserve">0.66</w:t>
+            </w:r>
+          </w:p>
+        </w:tc>
+        <w:tc>
+          <w:tcPr/>
+          <w:p>
+            <w:pPr>
+              <w:pStyle w:val="Compact"/>
+              <w:jc w:val="right"/>
+            </w:pPr>
+            <w:r>
+              <w:t xml:space="preserve">0.49</w:t>
             </w:r>
           </w:p>
         </w:tc>
@@ -2237,7 +2659,7 @@
               <w:jc w:val="right"/>
             </w:pPr>
             <w:r>
-              <w:t xml:space="preserve">0.67</w:t>
+              <w:t xml:space="preserve">0.66</w:t>
             </w:r>
           </w:p>
         </w:tc>
@@ -2275,6 +2697,18 @@
               <w:jc w:val="right"/>
             </w:pPr>
             <w:r>
+              <w:t xml:space="preserve">1.26</w:t>
+            </w:r>
+          </w:p>
+        </w:tc>
+        <w:tc>
+          <w:tcPr/>
+          <w:p>
+            <w:pPr>
+              <w:pStyle w:val="Compact"/>
+              <w:jc w:val="right"/>
+            </w:pPr>
+            <w:r>
               <w:t xml:space="preserve">1.36</w:t>
             </w:r>
           </w:p>
@@ -2335,6 +2769,18 @@
               <w:jc w:val="right"/>
             </w:pPr>
             <w:r>
+              <w:t xml:space="preserve">1.48</w:t>
+            </w:r>
+          </w:p>
+        </w:tc>
+        <w:tc>
+          <w:tcPr/>
+          <w:p>
+            <w:pPr>
+              <w:pStyle w:val="Compact"/>
+              <w:jc w:val="right"/>
+            </w:pPr>
+            <w:r>
               <w:t xml:space="preserve">1.44</w:t>
             </w:r>
           </w:p>
@@ -2347,19 +2793,19 @@
               <w:jc w:val="right"/>
             </w:pPr>
             <w:r>
-              <w:t xml:space="preserve">1.62</w:t>
-            </w:r>
-          </w:p>
-        </w:tc>
-        <w:tc>
-          <w:tcPr/>
-          <w:p>
-            <w:pPr>
-              <w:pStyle w:val="Compact"/>
-              <w:jc w:val="right"/>
-            </w:pPr>
-            <w:r>
-              <w:t xml:space="preserve">1.68</w:t>
+              <w:t xml:space="preserve">1.60</w:t>
+            </w:r>
+          </w:p>
+        </w:tc>
+        <w:tc>
+          <w:tcPr/>
+          <w:p>
+            <w:pPr>
+              <w:pStyle w:val="Compact"/>
+              <w:jc w:val="right"/>
+            </w:pPr>
+            <w:r>
+              <w:t xml:space="preserve">1.70</w:t>
             </w:r>
           </w:p>
         </w:tc>
@@ -2409,6 +2855,18 @@
               <w:jc w:val="right"/>
             </w:pPr>
             <w:r>
+              <w:t xml:space="preserve">3.65</w:t>
+            </w:r>
+          </w:p>
+        </w:tc>
+        <w:tc>
+          <w:tcPr/>
+          <w:p>
+            <w:pPr>
+              <w:pStyle w:val="Compact"/>
+              <w:jc w:val="right"/>
+            </w:pPr>
+            <w:r>
               <w:t xml:space="preserve">3.13</w:t>
             </w:r>
           </w:p>
@@ -2469,7 +2927,19 @@
               <w:jc w:val="right"/>
             </w:pPr>
             <w:r>
-              <w:t xml:space="preserve">3.24</w:t>
+              <w:t xml:space="preserve">2.92</w:t>
+            </w:r>
+          </w:p>
+        </w:tc>
+        <w:tc>
+          <w:tcPr/>
+          <w:p>
+            <w:pPr>
+              <w:pStyle w:val="Compact"/>
+              <w:jc w:val="right"/>
+            </w:pPr>
+            <w:r>
+              <w:t xml:space="preserve">3.22</w:t>
             </w:r>
           </w:p>
         </w:tc>
@@ -2493,19 +2963,19 @@
               <w:jc w:val="right"/>
             </w:pPr>
             <w:r>
-              <w:t xml:space="preserve">4.99</w:t>
-            </w:r>
-          </w:p>
-        </w:tc>
-        <w:tc>
-          <w:tcPr/>
-          <w:p>
-            <w:pPr>
-              <w:pStyle w:val="Compact"/>
-              <w:jc w:val="right"/>
-            </w:pPr>
-            <w:r>
-              <w:t xml:space="preserve">3.20</w:t>
+              <w:t xml:space="preserve">4.95</w:t>
+            </w:r>
+          </w:p>
+        </w:tc>
+        <w:tc>
+          <w:tcPr/>
+          <w:p>
+            <w:pPr>
+              <w:pStyle w:val="Compact"/>
+              <w:jc w:val="right"/>
+            </w:pPr>
+            <w:r>
+              <w:t xml:space="preserve">3.19</w:t>
             </w:r>
           </w:p>
         </w:tc>
@@ -2543,6 +3013,18 @@
               <w:jc w:val="right"/>
             </w:pPr>
             <w:r>
+              <w:t xml:space="preserve">0.95</w:t>
+            </w:r>
+          </w:p>
+        </w:tc>
+        <w:tc>
+          <w:tcPr/>
+          <w:p>
+            <w:pPr>
+              <w:pStyle w:val="Compact"/>
+              <w:jc w:val="right"/>
+            </w:pPr>
+            <w:r>
               <w:t xml:space="preserve">1.07</w:t>
             </w:r>
           </w:p>
@@ -2603,7 +3085,19 @@
               <w:jc w:val="right"/>
             </w:pPr>
             <w:r>
-              <w:t xml:space="preserve">1.08</w:t>
+              <w:t xml:space="preserve">1.17</w:t>
+            </w:r>
+          </w:p>
+        </w:tc>
+        <w:tc>
+          <w:tcPr/>
+          <w:p>
+            <w:pPr>
+              <w:pStyle w:val="Compact"/>
+              <w:jc w:val="right"/>
+            </w:pPr>
+            <w:r>
+              <w:t xml:space="preserve">1.07</w:t>
             </w:r>
           </w:p>
         </w:tc>
@@ -2677,6 +3171,18 @@
               <w:jc w:val="right"/>
             </w:pPr>
             <w:r>
+              <w:t xml:space="preserve">0.90</w:t>
+            </w:r>
+          </w:p>
+        </w:tc>
+        <w:tc>
+          <w:tcPr/>
+          <w:p>
+            <w:pPr>
+              <w:pStyle w:val="Compact"/>
+              <w:jc w:val="right"/>
+            </w:pPr>
+            <w:r>
               <w:t xml:space="preserve">0.89</w:t>
             </w:r>
           </w:p>
@@ -2737,7 +3243,19 @@
               <w:jc w:val="right"/>
             </w:pPr>
             <w:r>
-              <w:t xml:space="preserve">0.87</w:t>
+              <w:t xml:space="preserve">1.04</w:t>
+            </w:r>
+          </w:p>
+        </w:tc>
+        <w:tc>
+          <w:tcPr/>
+          <w:p>
+            <w:pPr>
+              <w:pStyle w:val="Compact"/>
+              <w:jc w:val="right"/>
+            </w:pPr>
+            <w:r>
+              <w:t xml:space="preserve">0.88</w:t>
             </w:r>
           </w:p>
         </w:tc>
@@ -2811,6 +3329,18 @@
               <w:jc w:val="right"/>
             </w:pPr>
             <w:r>
+              <w:t xml:space="preserve">0.43</w:t>
+            </w:r>
+          </w:p>
+        </w:tc>
+        <w:tc>
+          <w:tcPr/>
+          <w:p>
+            <w:pPr>
+              <w:pStyle w:val="Compact"/>
+              <w:jc w:val="right"/>
+            </w:pPr>
+            <w:r>
               <w:t xml:space="preserve">0.51</w:t>
             </w:r>
           </w:p>
@@ -2871,6 +3401,18 @@
               <w:jc w:val="right"/>
             </w:pPr>
             <w:r>
+              <w:t xml:space="preserve">0.66</w:t>
+            </w:r>
+          </w:p>
+        </w:tc>
+        <w:tc>
+          <w:tcPr/>
+          <w:p>
+            <w:pPr>
+              <w:pStyle w:val="Compact"/>
+              <w:jc w:val="right"/>
+            </w:pPr>
+            <w:r>
               <w:t xml:space="preserve">0.48</w:t>
             </w:r>
           </w:p>
@@ -2883,7 +3425,7 @@
               <w:jc w:val="right"/>
             </w:pPr>
             <w:r>
-              <w:t xml:space="preserve">0.32</w:t>
+              <w:t xml:space="preserve">0.33</w:t>
             </w:r>
           </w:p>
         </w:tc>
@@ -2908,6 +3450,164 @@
             </w:pPr>
             <w:r>
               <w:t xml:space="preserve">0.48</w:t>
+            </w:r>
+          </w:p>
+        </w:tc>
+        <w:tc>
+          <w:tcPr/>
+          <w:p>
+            <w:pPr>
+              <w:pStyle w:val="Compact"/>
+              <w:jc w:val="left"/>
+            </w:pPr>
+            <w:r>
+              <w:t xml:space="preserve">Critically Dry</w:t>
+            </w:r>
+          </w:p>
+        </w:tc>
+      </w:tr>
+      <w:tr>
+        <w:tc>
+          <w:tcPr/>
+          <w:p>
+            <w:pPr>
+              <w:pStyle w:val="Compact"/>
+              <w:jc w:val="right"/>
+            </w:pPr>
+            <w:r>
+              <w:t xml:space="preserve">2015</w:t>
+            </w:r>
+          </w:p>
+        </w:tc>
+        <w:tc>
+          <w:tcPr/>
+          <w:p>
+            <w:pPr>
+              <w:pStyle w:val="Compact"/>
+              <w:jc w:val="right"/>
+            </w:pPr>
+            <w:r>
+              <w:t xml:space="preserve">0.66</w:t>
+            </w:r>
+          </w:p>
+        </w:tc>
+        <w:tc>
+          <w:tcPr/>
+          <w:p>
+            <w:pPr>
+              <w:pStyle w:val="Compact"/>
+              <w:jc w:val="right"/>
+            </w:pPr>
+            <w:r>
+              <w:t xml:space="preserve">0.62</w:t>
+            </w:r>
+          </w:p>
+        </w:tc>
+        <w:tc>
+          <w:tcPr/>
+          <w:p>
+            <w:pPr>
+              <w:pStyle w:val="Compact"/>
+              <w:jc w:val="right"/>
+            </w:pPr>
+            <w:r>
+              <w:t xml:space="preserve">0.56</w:t>
+            </w:r>
+          </w:p>
+        </w:tc>
+        <w:tc>
+          <w:tcPr/>
+          <w:p>
+            <w:pPr>
+              <w:pStyle w:val="Compact"/>
+              <w:jc w:val="right"/>
+            </w:pPr>
+            <w:r>
+              <w:t xml:space="preserve">0.61</w:t>
+            </w:r>
+          </w:p>
+        </w:tc>
+        <w:tc>
+          <w:tcPr/>
+          <w:p>
+            <w:pPr>
+              <w:pStyle w:val="Compact"/>
+              <w:jc w:val="right"/>
+            </w:pPr>
+            <w:r>
+              <w:t xml:space="preserve">0.61</w:t>
+            </w:r>
+          </w:p>
+        </w:tc>
+        <w:tc>
+          <w:tcPr/>
+          <w:p>
+            <w:pPr>
+              <w:pStyle w:val="Compact"/>
+              <w:jc w:val="right"/>
+            </w:pPr>
+            <w:r>
+              <w:t xml:space="preserve">0.60</w:t>
+            </w:r>
+          </w:p>
+        </w:tc>
+        <w:tc>
+          <w:tcPr/>
+          <w:p>
+            <w:pPr>
+              <w:pStyle w:val="Compact"/>
+              <w:jc w:val="right"/>
+            </w:pPr>
+            <w:r>
+              <w:t xml:space="preserve">0.66</w:t>
+            </w:r>
+          </w:p>
+        </w:tc>
+        <w:tc>
+          <w:tcPr/>
+          <w:p>
+            <w:pPr>
+              <w:pStyle w:val="Compact"/>
+              <w:jc w:val="right"/>
+            </w:pPr>
+            <w:r>
+              <w:t xml:space="preserve">0.55</w:t>
+            </w:r>
+          </w:p>
+        </w:tc>
+        <w:tc>
+          <w:tcPr/>
+          <w:p>
+            <w:pPr>
+              <w:pStyle w:val="Compact"/>
+              <w:jc w:val="right"/>
+            </w:pPr>
+            <w:r>
+              <w:t xml:space="preserve">0.35</w:t>
+            </w:r>
+          </w:p>
+        </w:tc>
+        <w:tc>
+          <w:tcPr/>
+          <w:p>
+            <w:pPr>
+              <w:pStyle w:val="Compact"/>
+              <w:jc w:val="right"/>
+            </w:pPr>
+            <w:r>
+              <w:t xml:space="preserve">0.52</w:t>
+            </w:r>
+          </w:p>
+        </w:tc>
+        <w:tc>
+          <w:tcPr/>
+          <w:p>
+            <w:pPr>
+              <w:pStyle w:val="Compact"/>
+              <w:jc w:val="right"/>
+            </w:pPr>
+            <w:r>
+              <w:t xml:space="preserve">0.55</w:t>
             </w:r>
           </w:p>
         </w:tc>
@@ -2977,7 +3677,7 @@
         <w:pStyle w:val="TableCaption"/>
       </w:pPr>
       <w:r>
-        <w:t xml:space="preserve">Table 2. Geometric mean of population growth rate (lambda) for each alternative.</w:t>
+        <w:t xml:space="preserve">Table 4. Geometric mean of population growth rate (lambda) for each alternative.</w:t>
       </w:r>
     </w:p>
     <w:tbl>
@@ -2985,19 +3685,21 @@
         <w:tblStyle w:val="Table"/>
         <w:tblW w:type="pct" w:w="5000"/>
         <w:tblLook w:firstRow="1" w:lastRow="0" w:firstColumn="0" w:lastColumn="0" w:noHBand="0" w:noVBand="0" w:val="0020"/>
-        <w:tblCaption w:val="Table 2. Geometric mean of population growth rate (lambda) for each alternative."/>
+        <w:tblCaption w:val="Table 4. Geometric mean of population growth rate (lambda) for each alternative."/>
       </w:tblPr>
       <w:tblGrid>
-        <w:gridCol w:w="3051"/>
-        <w:gridCol w:w="290"/>
-        <w:gridCol w:w="871"/>
-        <w:gridCol w:w="799"/>
-        <w:gridCol w:w="871"/>
-        <w:gridCol w:w="871"/>
-        <w:gridCol w:w="290"/>
-        <w:gridCol w:w="290"/>
-        <w:gridCol w:w="290"/>
-        <w:gridCol w:w="290"/>
+        <w:gridCol w:w="2704"/>
+        <w:gridCol w:w="257"/>
+        <w:gridCol w:w="772"/>
+        <w:gridCol w:w="708"/>
+        <w:gridCol w:w="772"/>
+        <w:gridCol w:w="772"/>
+        <w:gridCol w:w="257"/>
+        <w:gridCol w:w="257"/>
+        <w:gridCol w:w="257"/>
+        <w:gridCol w:w="257"/>
+        <w:gridCol w:w="643"/>
+        <w:gridCol w:w="257"/>
       </w:tblGrid>
       <w:tr>
         <w:trPr>
@@ -3083,6 +3785,18 @@
               <w:jc w:val="right"/>
             </w:pPr>
             <w:r>
+              <w:t xml:space="preserve">Alt3</w:t>
+            </w:r>
+          </w:p>
+        </w:tc>
+        <w:tc>
+          <w:tcPr/>
+          <w:p>
+            <w:pPr>
+              <w:pStyle w:val="Compact"/>
+              <w:jc w:val="right"/>
+            </w:pPr>
+            <w:r>
               <w:t xml:space="preserve">Alt4</w:t>
             </w:r>
           </w:p>
@@ -3108,6 +3822,18 @@
             </w:pPr>
             <w:r>
               <w:t xml:space="preserve">EXP3</w:t>
+            </w:r>
+          </w:p>
+        </w:tc>
+        <w:tc>
+          <w:tcPr/>
+          <w:p>
+            <w:pPr>
+              <w:pStyle w:val="Compact"/>
+              <w:jc w:val="right"/>
+            </w:pPr>
+            <w:r>
+              <w:t xml:space="preserve">Historical</w:t>
             </w:r>
           </w:p>
         </w:tc>
@@ -3133,19 +3859,43 @@
               <w:jc w:val="left"/>
             </w:pPr>
             <w:r>
-              <w:t xml:space="preserve">Overall</w:t>
-            </w:r>
-          </w:p>
-        </w:tc>
-        <w:tc>
-          <w:tcPr/>
-          <w:p>
-            <w:pPr>
-              <w:pStyle w:val="Compact"/>
-              <w:jc w:val="right"/>
-            </w:pPr>
-            <w:r>
-              <w:t xml:space="preserve">0.80</w:t>
+              <w:t xml:space="preserve">1995-2015</w:t>
+            </w:r>
+          </w:p>
+        </w:tc>
+        <w:tc>
+          <w:tcPr/>
+          <w:p>
+            <w:pPr>
+              <w:pStyle w:val="Compact"/>
+              <w:jc w:val="right"/>
+            </w:pPr>
+            <w:r>
+              <w:t xml:space="preserve">0.79</w:t>
+            </w:r>
+          </w:p>
+        </w:tc>
+        <w:tc>
+          <w:tcPr/>
+          <w:p>
+            <w:pPr>
+              <w:pStyle w:val="Compact"/>
+              <w:jc w:val="right"/>
+            </w:pPr>
+            <w:r>
+              <w:t xml:space="preserve">0.96</w:t>
+            </w:r>
+          </w:p>
+        </w:tc>
+        <w:tc>
+          <w:tcPr/>
+          <w:p>
+            <w:pPr>
+              <w:pStyle w:val="Compact"/>
+              <w:jc w:val="right"/>
+            </w:pPr>
+            <w:r>
+              <w:t xml:space="preserve">0.95</w:t>
             </w:r>
           </w:p>
         </w:tc>
@@ -3181,19 +3931,19 @@
               <w:jc w:val="right"/>
             </w:pPr>
             <w:r>
-              <w:t xml:space="preserve">1.00</w:t>
-            </w:r>
-          </w:p>
-        </w:tc>
-        <w:tc>
-          <w:tcPr/>
-          <w:p>
-            <w:pPr>
-              <w:pStyle w:val="Compact"/>
-              <w:jc w:val="right"/>
-            </w:pPr>
-            <w:r>
-              <w:t xml:space="preserve">1.00</w:t>
+              <w:t xml:space="preserve">1.16</w:t>
+            </w:r>
+          </w:p>
+        </w:tc>
+        <w:tc>
+          <w:tcPr/>
+          <w:p>
+            <w:pPr>
+              <w:pStyle w:val="Compact"/>
+              <w:jc w:val="right"/>
+            </w:pPr>
+            <w:r>
+              <w:t xml:space="preserve">0.95</w:t>
             </w:r>
           </w:p>
         </w:tc>
@@ -3217,31 +3967,31 @@
               <w:jc w:val="right"/>
             </w:pPr>
             <w:r>
-              <w:t xml:space="preserve">1.03</w:t>
-            </w:r>
-          </w:p>
-        </w:tc>
-        <w:tc>
-          <w:tcPr/>
-          <w:p>
-            <w:pPr>
-              <w:pStyle w:val="Compact"/>
-              <w:jc w:val="right"/>
-            </w:pPr>
-            <w:r>
-              <w:t xml:space="preserve">1.43</w:t>
-            </w:r>
-          </w:p>
-        </w:tc>
-        <w:tc>
-          <w:tcPr/>
-          <w:p>
-            <w:pPr>
-              <w:pStyle w:val="Compact"/>
-              <w:jc w:val="right"/>
-            </w:pPr>
-            <w:r>
-              <w:t xml:space="preserve">1.01</w:t>
+              <w:t xml:space="preserve">1.36</w:t>
+            </w:r>
+          </w:p>
+        </w:tc>
+        <w:tc>
+          <w:tcPr/>
+          <w:p>
+            <w:pPr>
+              <w:pStyle w:val="Compact"/>
+              <w:jc w:val="right"/>
+            </w:pPr>
+            <w:r>
+              <w:t xml:space="preserve">0.96</w:t>
+            </w:r>
+          </w:p>
+        </w:tc>
+        <w:tc>
+          <w:tcPr/>
+          <w:p>
+            <w:pPr>
+              <w:pStyle w:val="Compact"/>
+              <w:jc w:val="right"/>
+            </w:pPr>
+            <w:r>
+              <w:t xml:space="preserve">0.98</w:t>
             </w:r>
           </w:p>
         </w:tc>
@@ -3279,6 +4029,30 @@
               <w:jc w:val="right"/>
             </w:pPr>
             <w:r>
+              <w:t xml:space="preserve">0.76</w:t>
+            </w:r>
+          </w:p>
+        </w:tc>
+        <w:tc>
+          <w:tcPr/>
+          <w:p>
+            <w:pPr>
+              <w:pStyle w:val="Compact"/>
+              <w:jc w:val="right"/>
+            </w:pPr>
+            <w:r>
+              <w:t xml:space="preserve">0.74</w:t>
+            </w:r>
+          </w:p>
+        </w:tc>
+        <w:tc>
+          <w:tcPr/>
+          <w:p>
+            <w:pPr>
+              <w:pStyle w:val="Compact"/>
+              <w:jc w:val="right"/>
+            </w:pPr>
+            <w:r>
               <w:t xml:space="preserve">0.77</w:t>
             </w:r>
           </w:p>
@@ -3291,79 +4065,79 @@
               <w:jc w:val="right"/>
             </w:pPr>
             <w:r>
-              <w:t xml:space="preserve">0.76</w:t>
-            </w:r>
-          </w:p>
-        </w:tc>
-        <w:tc>
-          <w:tcPr/>
-          <w:p>
-            <w:pPr>
-              <w:pStyle w:val="Compact"/>
-              <w:jc w:val="right"/>
-            </w:pPr>
-            <w:r>
-              <w:t xml:space="preserve">0.79</w:t>
-            </w:r>
-          </w:p>
-        </w:tc>
-        <w:tc>
-          <w:tcPr/>
-          <w:p>
-            <w:pPr>
-              <w:pStyle w:val="Compact"/>
-              <w:jc w:val="right"/>
-            </w:pPr>
-            <w:r>
-              <w:t xml:space="preserve">0.78</w:t>
-            </w:r>
-          </w:p>
-        </w:tc>
-        <w:tc>
-          <w:tcPr/>
-          <w:p>
-            <w:pPr>
-              <w:pStyle w:val="Compact"/>
-              <w:jc w:val="right"/>
-            </w:pPr>
-            <w:r>
-              <w:t xml:space="preserve">0.76</w:t>
-            </w:r>
-          </w:p>
-        </w:tc>
-        <w:tc>
-          <w:tcPr/>
-          <w:p>
-            <w:pPr>
-              <w:pStyle w:val="Compact"/>
-              <w:jc w:val="right"/>
-            </w:pPr>
-            <w:r>
-              <w:t xml:space="preserve">0.54</w:t>
-            </w:r>
-          </w:p>
-        </w:tc>
-        <w:tc>
-          <w:tcPr/>
-          <w:p>
-            <w:pPr>
-              <w:pStyle w:val="Compact"/>
-              <w:jc w:val="right"/>
-            </w:pPr>
-            <w:r>
-              <w:t xml:space="preserve">0.86</w:t>
-            </w:r>
-          </w:p>
-        </w:tc>
-        <w:tc>
-          <w:tcPr/>
-          <w:p>
-            <w:pPr>
-              <w:pStyle w:val="Compact"/>
-              <w:jc w:val="right"/>
-            </w:pPr>
-            <w:r>
               <w:t xml:space="preserve">0.77</w:t>
+            </w:r>
+          </w:p>
+        </w:tc>
+        <w:tc>
+          <w:tcPr/>
+          <w:p>
+            <w:pPr>
+              <w:pStyle w:val="Compact"/>
+              <w:jc w:val="right"/>
+            </w:pPr>
+            <w:r>
+              <w:t xml:space="preserve">0.90</w:t>
+            </w:r>
+          </w:p>
+        </w:tc>
+        <w:tc>
+          <w:tcPr/>
+          <w:p>
+            <w:pPr>
+              <w:pStyle w:val="Compact"/>
+              <w:jc w:val="right"/>
+            </w:pPr>
+            <w:r>
+              <w:t xml:space="preserve">0.74</w:t>
+            </w:r>
+          </w:p>
+        </w:tc>
+        <w:tc>
+          <w:tcPr/>
+          <w:p>
+            <w:pPr>
+              <w:pStyle w:val="Compact"/>
+              <w:jc w:val="right"/>
+            </w:pPr>
+            <w:r>
+              <w:t xml:space="preserve">0.52</w:t>
+            </w:r>
+          </w:p>
+        </w:tc>
+        <w:tc>
+          <w:tcPr/>
+          <w:p>
+            <w:pPr>
+              <w:pStyle w:val="Compact"/>
+              <w:jc w:val="right"/>
+            </w:pPr>
+            <w:r>
+              <w:t xml:space="preserve">0.82</w:t>
+            </w:r>
+          </w:p>
+        </w:tc>
+        <w:tc>
+          <w:tcPr/>
+          <w:p>
+            <w:pPr>
+              <w:pStyle w:val="Compact"/>
+              <w:jc w:val="right"/>
+            </w:pPr>
+            <w:r>
+              <w:t xml:space="preserve">0.58</w:t>
+            </w:r>
+          </w:p>
+        </w:tc>
+        <w:tc>
+          <w:tcPr/>
+          <w:p>
+            <w:pPr>
+              <w:pStyle w:val="Compact"/>
+              <w:jc w:val="right"/>
+            </w:pPr>
+            <w:r>
+              <w:t xml:space="preserve">0.75</w:t>
             </w:r>
           </w:p>
         </w:tc>
@@ -3449,6 +4223,18 @@
               <w:jc w:val="right"/>
             </w:pPr>
             <w:r>
+              <w:t xml:space="preserve">1.53</w:t>
+            </w:r>
+          </w:p>
+        </w:tc>
+        <w:tc>
+          <w:tcPr/>
+          <w:p>
+            <w:pPr>
+              <w:pStyle w:val="Compact"/>
+              <w:jc w:val="right"/>
+            </w:pPr>
+            <w:r>
               <w:t xml:space="preserve">1.25</w:t>
             </w:r>
           </w:p>
@@ -3474,6 +4260,18 @@
             </w:pPr>
             <w:r>
               <w:t xml:space="preserve">2.38</w:t>
+            </w:r>
+          </w:p>
+        </w:tc>
+        <w:tc>
+          <w:tcPr/>
+          <w:p>
+            <w:pPr>
+              <w:pStyle w:val="Compact"/>
+              <w:jc w:val="right"/>
+            </w:pPr>
+            <w:r>
+              <w:t xml:space="preserve">1.68</w:t>
             </w:r>
           </w:p>
         </w:tc>
@@ -3499,43 +4297,19 @@
               <w:jc w:val="left"/>
             </w:pPr>
             <w:r>
-              <w:t xml:space="preserve">1995-2004</w:t>
-            </w:r>
-          </w:p>
-        </w:tc>
-        <w:tc>
-          <w:tcPr/>
-          <w:p>
-            <w:pPr>
-              <w:pStyle w:val="Compact"/>
-              <w:jc w:val="right"/>
-            </w:pPr>
-            <w:r>
-              <w:t xml:space="preserve">0.59</w:t>
-            </w:r>
-          </w:p>
-        </w:tc>
-        <w:tc>
-          <w:tcPr/>
-          <w:p>
-            <w:pPr>
-              <w:pStyle w:val="Compact"/>
-              <w:jc w:val="right"/>
-            </w:pPr>
-            <w:r>
-              <w:t xml:space="preserve">0.86</w:t>
-            </w:r>
-          </w:p>
-        </w:tc>
-        <w:tc>
-          <w:tcPr/>
-          <w:p>
-            <w:pPr>
-              <w:pStyle w:val="Compact"/>
-              <w:jc w:val="right"/>
-            </w:pPr>
-            <w:r>
-              <w:t xml:space="preserve">0.86</w:t>
+              <w:t xml:space="preserve">1995-2005</w:t>
+            </w:r>
+          </w:p>
+        </w:tc>
+        <w:tc>
+          <w:tcPr/>
+          <w:p>
+            <w:pPr>
+              <w:pStyle w:val="Compact"/>
+              <w:jc w:val="right"/>
+            </w:pPr>
+            <w:r>
+              <w:t xml:space="preserve">0.62</w:t>
             </w:r>
           </w:p>
         </w:tc>
@@ -3559,6 +4333,54 @@
               <w:jc w:val="right"/>
             </w:pPr>
             <w:r>
+              <w:t xml:space="preserve">0.89</w:t>
+            </w:r>
+          </w:p>
+        </w:tc>
+        <w:tc>
+          <w:tcPr/>
+          <w:p>
+            <w:pPr>
+              <w:pStyle w:val="Compact"/>
+              <w:jc w:val="right"/>
+            </w:pPr>
+            <w:r>
+              <w:t xml:space="preserve">0.93</w:t>
+            </w:r>
+          </w:p>
+        </w:tc>
+        <w:tc>
+          <w:tcPr/>
+          <w:p>
+            <w:pPr>
+              <w:pStyle w:val="Compact"/>
+              <w:jc w:val="right"/>
+            </w:pPr>
+            <w:r>
+              <w:t xml:space="preserve">0.93</w:t>
+            </w:r>
+          </w:p>
+        </w:tc>
+        <w:tc>
+          <w:tcPr/>
+          <w:p>
+            <w:pPr>
+              <w:pStyle w:val="Compact"/>
+              <w:jc w:val="right"/>
+            </w:pPr>
+            <w:r>
+              <w:t xml:space="preserve">1.18</w:t>
+            </w:r>
+          </w:p>
+        </w:tc>
+        <w:tc>
+          <w:tcPr/>
+          <w:p>
+            <w:pPr>
+              <w:pStyle w:val="Compact"/>
+              <w:jc w:val="right"/>
+            </w:pPr>
+            <w:r>
               <w:t xml:space="preserve">0.90</w:t>
             </w:r>
           </w:p>
@@ -3571,31 +4393,19 @@
               <w:jc w:val="right"/>
             </w:pPr>
             <w:r>
-              <w:t xml:space="preserve">0.86</w:t>
-            </w:r>
-          </w:p>
-        </w:tc>
-        <w:tc>
-          <w:tcPr/>
-          <w:p>
-            <w:pPr>
-              <w:pStyle w:val="Compact"/>
-              <w:jc w:val="right"/>
-            </w:pPr>
-            <w:r>
-              <w:t xml:space="preserve">1.11</w:t>
-            </w:r>
-          </w:p>
-        </w:tc>
-        <w:tc>
-          <w:tcPr/>
-          <w:p>
-            <w:pPr>
-              <w:pStyle w:val="Compact"/>
-              <w:jc w:val="right"/>
-            </w:pPr>
-            <w:r>
-              <w:t xml:space="preserve">1.55</w:t>
+              <w:t xml:space="preserve">1.21</w:t>
+            </w:r>
+          </w:p>
+        </w:tc>
+        <w:tc>
+          <w:tcPr/>
+          <w:p>
+            <w:pPr>
+              <w:pStyle w:val="Compact"/>
+              <w:jc w:val="right"/>
+            </w:pPr>
+            <w:r>
+              <w:t xml:space="preserve">1.64</w:t>
             </w:r>
           </w:p>
         </w:tc>
@@ -3608,6 +4418,18 @@
             </w:pPr>
             <w:r>
               <w:t xml:space="preserve">0.91</w:t>
+            </w:r>
+          </w:p>
+        </w:tc>
+        <w:tc>
+          <w:tcPr/>
+          <w:p>
+            <w:pPr>
+              <w:pStyle w:val="Compact"/>
+              <w:jc w:val="right"/>
+            </w:pPr>
+            <w:r>
+              <w:t xml:space="preserve">0.94</w:t>
             </w:r>
           </w:p>
         </w:tc>
@@ -3621,31 +4443,103 @@
               <w:jc w:val="left"/>
             </w:pPr>
             <w:r>
-              <w:t xml:space="preserve">2005-2014</w:t>
-            </w:r>
-          </w:p>
-        </w:tc>
-        <w:tc>
-          <w:tcPr/>
-          <w:p>
-            <w:pPr>
-              <w:pStyle w:val="Compact"/>
-              <w:jc w:val="right"/>
-            </w:pPr>
-            <w:r>
-              <w:t xml:space="preserve">1.08</w:t>
-            </w:r>
-          </w:p>
-        </w:tc>
-        <w:tc>
-          <w:tcPr/>
-          <w:p>
-            <w:pPr>
-              <w:pStyle w:val="Compact"/>
-              <w:jc w:val="right"/>
-            </w:pPr>
-            <w:r>
-              <w:t xml:space="preserve">1.12</w:t>
+              <w:t xml:space="preserve">2006-2015</w:t>
+            </w:r>
+          </w:p>
+        </w:tc>
+        <w:tc>
+          <w:tcPr/>
+          <w:p>
+            <w:pPr>
+              <w:pStyle w:val="Compact"/>
+              <w:jc w:val="right"/>
+            </w:pPr>
+            <w:r>
+              <w:t xml:space="preserve">1.03</w:t>
+            </w:r>
+          </w:p>
+        </w:tc>
+        <w:tc>
+          <w:tcPr/>
+          <w:p>
+            <w:pPr>
+              <w:pStyle w:val="Compact"/>
+              <w:jc w:val="right"/>
+            </w:pPr>
+            <w:r>
+              <w:t xml:space="preserve">1.04</w:t>
+            </w:r>
+          </w:p>
+        </w:tc>
+        <w:tc>
+          <w:tcPr/>
+          <w:p>
+            <w:pPr>
+              <w:pStyle w:val="Compact"/>
+              <w:jc w:val="right"/>
+            </w:pPr>
+            <w:r>
+              <w:t xml:space="preserve">1.02</w:t>
+            </w:r>
+          </w:p>
+        </w:tc>
+        <w:tc>
+          <w:tcPr/>
+          <w:p>
+            <w:pPr>
+              <w:pStyle w:val="Compact"/>
+              <w:jc w:val="right"/>
+            </w:pPr>
+            <w:r>
+              <w:t xml:space="preserve">1.04</w:t>
+            </w:r>
+          </w:p>
+        </w:tc>
+        <w:tc>
+          <w:tcPr/>
+          <w:p>
+            <w:pPr>
+              <w:pStyle w:val="Compact"/>
+              <w:jc w:val="right"/>
+            </w:pPr>
+            <w:r>
+              <w:t xml:space="preserve">1.03</w:t>
+            </w:r>
+          </w:p>
+        </w:tc>
+        <w:tc>
+          <w:tcPr/>
+          <w:p>
+            <w:pPr>
+              <w:pStyle w:val="Compact"/>
+              <w:jc w:val="right"/>
+            </w:pPr>
+            <w:r>
+              <w:t xml:space="preserve">1.13</w:t>
+            </w:r>
+          </w:p>
+        </w:tc>
+        <w:tc>
+          <w:tcPr/>
+          <w:p>
+            <w:pPr>
+              <w:pStyle w:val="Compact"/>
+              <w:jc w:val="right"/>
+            </w:pPr>
+            <w:r>
+              <w:t xml:space="preserve">1.01</w:t>
+            </w:r>
+          </w:p>
+        </w:tc>
+        <w:tc>
+          <w:tcPr/>
+          <w:p>
+            <w:pPr>
+              <w:pStyle w:val="Compact"/>
+              <w:jc w:val="right"/>
+            </w:pPr>
+            <w:r>
+              <w:t xml:space="preserve">0.78</w:t>
             </w:r>
           </w:p>
         </w:tc>
@@ -3669,67 +4563,19 @@
               <w:jc w:val="right"/>
             </w:pPr>
             <w:r>
-              <w:t xml:space="preserve">1.12</w:t>
-            </w:r>
-          </w:p>
-        </w:tc>
-        <w:tc>
-          <w:tcPr/>
-          <w:p>
-            <w:pPr>
-              <w:pStyle w:val="Compact"/>
-              <w:jc w:val="right"/>
-            </w:pPr>
-            <w:r>
-              <w:t xml:space="preserve">1.12</w:t>
-            </w:r>
-          </w:p>
-        </w:tc>
-        <w:tc>
-          <w:tcPr/>
-          <w:p>
-            <w:pPr>
-              <w:pStyle w:val="Compact"/>
-              <w:jc w:val="right"/>
-            </w:pPr>
-            <w:r>
-              <w:t xml:space="preserve">1.11</w:t>
-            </w:r>
-          </w:p>
-        </w:tc>
-        <w:tc>
-          <w:tcPr/>
-          <w:p>
-            <w:pPr>
-              <w:pStyle w:val="Compact"/>
-              <w:jc w:val="right"/>
-            </w:pPr>
-            <w:r>
-              <w:t xml:space="preserve">0.95</w:t>
-            </w:r>
-          </w:p>
-        </w:tc>
-        <w:tc>
-          <w:tcPr/>
-          <w:p>
-            <w:pPr>
-              <w:pStyle w:val="Compact"/>
-              <w:jc w:val="right"/>
-            </w:pPr>
-            <w:r>
-              <w:t xml:space="preserve">1.32</w:t>
-            </w:r>
-          </w:p>
-        </w:tc>
-        <w:tc>
-          <w:tcPr/>
-          <w:p>
-            <w:pPr>
-              <w:pStyle w:val="Compact"/>
-              <w:jc w:val="right"/>
-            </w:pPr>
-            <w:r>
-              <w:t xml:space="preserve">1.12</w:t>
+              <w:t xml:space="preserve">1.02</w:t>
+            </w:r>
+          </w:p>
+        </w:tc>
+        <w:tc>
+          <w:tcPr/>
+          <w:p>
+            <w:pPr>
+              <w:pStyle w:val="Compact"/>
+              <w:jc w:val="right"/>
+            </w:pPr>
+            <w:r>
+              <w:t xml:space="preserve">1.02</w:t>
             </w:r>
           </w:p>
         </w:tc>
@@ -3737,7 +4583,45 @@
     </w:tbl>
     <w:p>
       <w:pPr>
-        <w:pStyle w:val="BodyText"/>
+        <w:pStyle w:val="SourceCode"/>
+      </w:pPr>
+      <w:r>
+        <w:rPr>
+          <w:rStyle w:val="VerbatimChar"/>
+        </w:rPr>
+        <w:t xml:space="preserve">## tibble [11 × 3] (S3: tbl_df/tbl/data.frame)</w:t>
+      </w:r>
+      <w:r>
+        <w:br/>
+      </w:r>
+      <w:r>
+        <w:rPr>
+          <w:rStyle w:val="VerbatimChar"/>
+        </w:rPr>
+        <w:t xml:space="preserve">##  $ Category    : chr [1:11] "1995-2015" "1995-2015" "1995-2015" "1995-2015" ...</w:t>
+      </w:r>
+      <w:r>
+        <w:br/>
+      </w:r>
+      <w:r>
+        <w:rPr>
+          <w:rStyle w:val="VerbatimChar"/>
+        </w:rPr>
+        <w:t xml:space="preserve">##  $ Alternatives: Factor w/ 11 levels "Alt1","Alt2v1woTUCP",..: 1 2 3 4 5 6 7 8 9 10 ...</w:t>
+      </w:r>
+      <w:r>
+        <w:br/>
+      </w:r>
+      <w:r>
+        <w:rPr>
+          <w:rStyle w:val="VerbatimChar"/>
+        </w:rPr>
+        <w:t xml:space="preserve">##  $ lambda      : num [1:11] 0.79 0.96 0.95 0.98 0.98 1.16 0.95 0.98 1.36 0.96 ...</w:t>
+      </w:r>
+    </w:p>
+    <w:p>
+      <w:pPr>
+        <w:pStyle w:val="FirstParagraph"/>
       </w:pPr>
       <w:r>
         <w:drawing>
@@ -3749,7 +4633,7 @@
               <a:graphicData uri="http://schemas.openxmlformats.org/drawingml/2006/picture">
                 <pic:pic>
                   <pic:nvPicPr>
-                    <pic:cNvPr descr="C:/Users/bmahardja/Documents/GitHub/DeltaSmelt_LCM/DeltaSmeltLCME_output/DeltaSmeltLCME_figstables_files/figure-docx/plot-1.png" id="22" name="Picture"/>
+                    <pic:cNvPr descr="C:/Users/bmahardja/Documents/GitHub/DeltaSmelt_LCM/DeltaSmeltLCME_output/DeltaSmeltLCME_figstables_files/figure-docx/barplot-1.png" id="22" name="Picture"/>
                     <pic:cNvPicPr>
                       <a:picLocks noChangeArrowheads="1" noChangeAspect="1"/>
                     </pic:cNvPicPr>
@@ -3780,6 +4664,679 @@
             </a:graphic>
           </wp:inline>
         </w:drawing>
+      </w:r>
+      <w:r>
+        <w:t xml:space="preserve"> </w:t>
+      </w:r>
+      <w:r>
+        <w:t xml:space="preserve">Figure 10. Bar plot demonstrating the geometric mean of population growth rate (lambda) from 1995 to 2015 for the various alternatives (as seen in Table 4).</w:t>
+      </w:r>
+    </w:p>
+    <w:p>
+      <w:pPr>
+        <w:pStyle w:val="BodyText"/>
+      </w:pPr>
+      <w:r>
+        <w:drawing>
+          <wp:inline>
+            <wp:extent cx="5334000" cy="3556000"/>
+            <wp:effectExtent b="0" l="0" r="0" t="0"/>
+            <wp:docPr descr="" title="" id="24" name="Picture"/>
+            <a:graphic>
+              <a:graphicData uri="http://schemas.openxmlformats.org/drawingml/2006/picture">
+                <pic:pic>
+                  <pic:nvPicPr>
+                    <pic:cNvPr descr="C:/Users/bmahardja/Documents/GitHub/DeltaSmelt_LCM/DeltaSmeltLCME_output/DeltaSmeltLCME_figstables_files/figure-docx/plot-1.png" id="25" name="Picture"/>
+                    <pic:cNvPicPr>
+                      <a:picLocks noChangeArrowheads="1" noChangeAspect="1"/>
+                    </pic:cNvPicPr>
+                  </pic:nvPicPr>
+                  <pic:blipFill>
+                    <a:blip r:embed="rId23"/>
+                    <a:stretch>
+                      <a:fillRect/>
+                    </a:stretch>
+                  </pic:blipFill>
+                  <pic:spPr bwMode="auto">
+                    <a:xfrm>
+                      <a:off x="0" y="0"/>
+                      <a:ext cx="5334000" cy="3556000"/>
+                    </a:xfrm>
+                    <a:prstGeom prst="rect">
+                      <a:avLst/>
+                    </a:prstGeom>
+                    <a:noFill/>
+                    <a:ln w="9525">
+                      <a:noFill/>
+                      <a:headEnd/>
+                      <a:tailEnd/>
+                    </a:ln>
+                  </pic:spPr>
+                </pic:pic>
+              </a:graphicData>
+            </a:graphic>
+          </wp:inline>
+        </w:drawing>
+      </w:r>
+    </w:p>
+    <w:p>
+      <w:pPr>
+        <w:pStyle w:val="BodyText"/>
+      </w:pPr>
+      <w:r>
+        <w:t xml:space="preserve">Figure 11. Line plot of population growth rate (lambda) across alternatives (as seen in Table 3).</w:t>
+      </w:r>
+    </w:p>
+    <w:p>
+      <w:pPr>
+        <w:pStyle w:val="SourceCode"/>
+      </w:pPr>
+      <w:r>
+        <w:rPr>
+          <w:rStyle w:val="VerbatimChar"/>
+        </w:rPr>
+        <w:t xml:space="preserve">## Joining with `by = join_by(Year)`</w:t>
+      </w:r>
+    </w:p>
+    <w:p>
+      <w:pPr>
+        <w:pStyle w:val="FirstParagraph"/>
+      </w:pPr>
+      <w:r>
+        <w:drawing>
+          <wp:inline>
+            <wp:extent cx="5334000" cy="3556000"/>
+            <wp:effectExtent b="0" l="0" r="0" t="0"/>
+            <wp:docPr descr="" title="" id="27" name="Picture"/>
+            <a:graphic>
+              <a:graphicData uri="http://schemas.openxmlformats.org/drawingml/2006/picture">
+                <pic:pic>
+                  <pic:nvPicPr>
+                    <pic:cNvPr descr="C:/Users/bmahardja/Documents/GitHub/DeltaSmelt_LCM/DeltaSmeltLCME_output/DeltaSmeltLCME_figstables_files/figure-docx/naaplot-1.png" id="28" name="Picture"/>
+                    <pic:cNvPicPr>
+                      <a:picLocks noChangeArrowheads="1" noChangeAspect="1"/>
+                    </pic:cNvPicPr>
+                  </pic:nvPicPr>
+                  <pic:blipFill>
+                    <a:blip r:embed="rId26"/>
+                    <a:stretch>
+                      <a:fillRect/>
+                    </a:stretch>
+                  </pic:blipFill>
+                  <pic:spPr bwMode="auto">
+                    <a:xfrm>
+                      <a:off x="0" y="0"/>
+                      <a:ext cx="5334000" cy="3556000"/>
+                    </a:xfrm>
+                    <a:prstGeom prst="rect">
+                      <a:avLst/>
+                    </a:prstGeom>
+                    <a:noFill/>
+                    <a:ln w="9525">
+                      <a:noFill/>
+                      <a:headEnd/>
+                      <a:tailEnd/>
+                    </a:ln>
+                  </pic:spPr>
+                </pic:pic>
+              </a:graphicData>
+            </a:graphic>
+          </wp:inline>
+        </w:drawing>
+      </w:r>
+      <w:r>
+        <w:t xml:space="preserve"> </w:t>
+      </w:r>
+      <w:r>
+        <w:t xml:space="preserve">Figure 12. Line plot showing % change calculated as the estimated population growth rate for a given alternative divided by estimated population growth rate for NAA (no action alternative)</w:t>
+      </w:r>
+    </w:p>
+    <w:p>
+      <w:pPr>
+        <w:pStyle w:val="BodyText"/>
+      </w:pPr>
+      <w:r>
+        <w:drawing>
+          <wp:inline>
+            <wp:extent cx="5334000" cy="3556000"/>
+            <wp:effectExtent b="0" l="0" r="0" t="0"/>
+            <wp:docPr descr="" title="" id="30" name="Picture"/>
+            <a:graphic>
+              <a:graphicData uri="http://schemas.openxmlformats.org/drawingml/2006/picture">
+                <pic:pic>
+                  <pic:nvPicPr>
+                    <pic:cNvPr descr="C:/Users/bmahardja/Documents/GitHub/DeltaSmelt_LCM/DeltaSmeltLCME_output/DeltaSmeltLCME_figstables_files/figure-docx/data%20input-1.png" id="31" name="Picture"/>
+                    <pic:cNvPicPr>
+                      <a:picLocks noChangeArrowheads="1" noChangeAspect="1"/>
+                    </pic:cNvPicPr>
+                  </pic:nvPicPr>
+                  <pic:blipFill>
+                    <a:blip r:embed="rId29"/>
+                    <a:stretch>
+                      <a:fillRect/>
+                    </a:stretch>
+                  </pic:blipFill>
+                  <pic:spPr bwMode="auto">
+                    <a:xfrm>
+                      <a:off x="0" y="0"/>
+                      <a:ext cx="5334000" cy="3556000"/>
+                    </a:xfrm>
+                    <a:prstGeom prst="rect">
+                      <a:avLst/>
+                    </a:prstGeom>
+                    <a:noFill/>
+                    <a:ln w="9525">
+                      <a:noFill/>
+                      <a:headEnd/>
+                      <a:tailEnd/>
+                    </a:ln>
+                  </pic:spPr>
+                </pic:pic>
+              </a:graphicData>
+            </a:graphic>
+          </wp:inline>
+        </w:drawing>
+      </w:r>
+      <w:r>
+        <w:t xml:space="preserve"> </w:t>
+      </w:r>
+      <w:r>
+        <w:t xml:space="preserve">Figure 3. June-August sum of Delta outflow data produced from CalSim3 relative to the original dataset used to build the Delta Smelt LCME (labeled as</w:t>
+      </w:r>
+      <w:r>
+        <w:t xml:space="preserve"> </w:t>
+      </w:r>
+      <w:r>
+        <w:t xml:space="preserve">“</w:t>
+      </w:r>
+      <w:r>
+        <w:t xml:space="preserve">Historical</w:t>
+      </w:r>
+      <w:r>
+        <w:t xml:space="preserve">”</w:t>
+      </w:r>
+      <w:r>
+        <w:t xml:space="preserve">)</w:t>
+      </w:r>
+    </w:p>
+    <w:p>
+      <w:pPr>
+        <w:pStyle w:val="BodyText"/>
+      </w:pPr>
+      <w:r>
+        <w:drawing>
+          <wp:inline>
+            <wp:extent cx="5334000" cy="3556000"/>
+            <wp:effectExtent b="0" l="0" r="0" t="0"/>
+            <wp:docPr descr="" title="" id="33" name="Picture"/>
+            <a:graphic>
+              <a:graphicData uri="http://schemas.openxmlformats.org/drawingml/2006/picture">
+                <pic:pic>
+                  <pic:nvPicPr>
+                    <pic:cNvPr descr="C:/Users/bmahardja/Documents/GitHub/DeltaSmelt_LCM/DeltaSmeltLCME_output/DeltaSmeltLCME_figstables_files/figure-docx/plot%202-1.png" id="34" name="Picture"/>
+                    <pic:cNvPicPr>
+                      <a:picLocks noChangeArrowheads="1" noChangeAspect="1"/>
+                    </pic:cNvPicPr>
+                  </pic:nvPicPr>
+                  <pic:blipFill>
+                    <a:blip r:embed="rId32"/>
+                    <a:stretch>
+                      <a:fillRect/>
+                    </a:stretch>
+                  </pic:blipFill>
+                  <pic:spPr bwMode="auto">
+                    <a:xfrm>
+                      <a:off x="0" y="0"/>
+                      <a:ext cx="5334000" cy="3556000"/>
+                    </a:xfrm>
+                    <a:prstGeom prst="rect">
+                      <a:avLst/>
+                    </a:prstGeom>
+                    <a:noFill/>
+                    <a:ln w="9525">
+                      <a:noFill/>
+                      <a:headEnd/>
+                      <a:tailEnd/>
+                    </a:ln>
+                  </pic:spPr>
+                </pic:pic>
+              </a:graphicData>
+            </a:graphic>
+          </wp:inline>
+        </w:drawing>
+      </w:r>
+      <w:r>
+        <w:t xml:space="preserve"> </w:t>
+      </w:r>
+      <w:r>
+        <w:t xml:space="preserve">Figure 4. February prey metric (biomass per volume) data composed of copepod adults, cladocerans, and mysids based on CalSim3 data and salinity-zooplankton model relative to the original dataset used to build the Delta Smelt LCME (labeled as</w:t>
+      </w:r>
+      <w:r>
+        <w:t xml:space="preserve"> </w:t>
+      </w:r>
+      <w:r>
+        <w:t xml:space="preserve">“</w:t>
+      </w:r>
+      <w:r>
+        <w:t xml:space="preserve">Historical</w:t>
+      </w:r>
+      <w:r>
+        <w:t xml:space="preserve">”</w:t>
+      </w:r>
+      <w:r>
+        <w:t xml:space="preserve">)</w:t>
+      </w:r>
+    </w:p>
+    <w:p>
+      <w:pPr>
+        <w:pStyle w:val="BodyText"/>
+      </w:pPr>
+      <w:r>
+        <w:drawing>
+          <wp:inline>
+            <wp:extent cx="5334000" cy="3556000"/>
+            <wp:effectExtent b="0" l="0" r="0" t="0"/>
+            <wp:docPr descr="" title="" id="36" name="Picture"/>
+            <a:graphic>
+              <a:graphicData uri="http://schemas.openxmlformats.org/drawingml/2006/picture">
+                <pic:pic>
+                  <pic:nvPicPr>
+                    <pic:cNvPr descr="C:/Users/bmahardja/Documents/GitHub/DeltaSmelt_LCM/DeltaSmeltLCME_output/DeltaSmeltLCME_figstables_files/figure-docx/plot%203-1.png" id="37" name="Picture"/>
+                    <pic:cNvPicPr>
+                      <a:picLocks noChangeArrowheads="1" noChangeAspect="1"/>
+                    </pic:cNvPicPr>
+                  </pic:nvPicPr>
+                  <pic:blipFill>
+                    <a:blip r:embed="rId35"/>
+                    <a:stretch>
+                      <a:fillRect/>
+                    </a:stretch>
+                  </pic:blipFill>
+                  <pic:spPr bwMode="auto">
+                    <a:xfrm>
+                      <a:off x="0" y="0"/>
+                      <a:ext cx="5334000" cy="3556000"/>
+                    </a:xfrm>
+                    <a:prstGeom prst="rect">
+                      <a:avLst/>
+                    </a:prstGeom>
+                    <a:noFill/>
+                    <a:ln w="9525">
+                      <a:noFill/>
+                      <a:headEnd/>
+                      <a:tailEnd/>
+                    </a:ln>
+                  </pic:spPr>
+                </pic:pic>
+              </a:graphicData>
+            </a:graphic>
+          </wp:inline>
+        </w:drawing>
+      </w:r>
+    </w:p>
+    <w:p>
+      <w:pPr>
+        <w:pStyle w:val="BodyText"/>
+      </w:pPr>
+      <w:r>
+        <w:t xml:space="preserve">Figure 5. March prey metric (biomass per volume) data composed of copepod adults, cladocerans, and mysids based on CalSim3 data and salinity-zooplankton model relative to the original dataset used to build the Delta Smelt LCME (labeled as</w:t>
+      </w:r>
+      <w:r>
+        <w:t xml:space="preserve"> </w:t>
+      </w:r>
+      <w:r>
+        <w:t xml:space="preserve">“</w:t>
+      </w:r>
+      <w:r>
+        <w:t xml:space="preserve">Historical</w:t>
+      </w:r>
+      <w:r>
+        <w:t xml:space="preserve">”</w:t>
+      </w:r>
+      <w:r>
+        <w:t xml:space="preserve">)</w:t>
+      </w:r>
+    </w:p>
+    <w:p>
+      <w:pPr>
+        <w:pStyle w:val="BodyText"/>
+      </w:pPr>
+      <w:r>
+        <w:drawing>
+          <wp:inline>
+            <wp:extent cx="5334000" cy="3556000"/>
+            <wp:effectExtent b="0" l="0" r="0" t="0"/>
+            <wp:docPr descr="" title="" id="39" name="Picture"/>
+            <a:graphic>
+              <a:graphicData uri="http://schemas.openxmlformats.org/drawingml/2006/picture">
+                <pic:pic>
+                  <pic:nvPicPr>
+                    <pic:cNvPr descr="C:/Users/bmahardja/Documents/GitHub/DeltaSmelt_LCM/DeltaSmeltLCME_output/DeltaSmeltLCME_figstables_files/figure-docx/plot%204-1.png" id="40" name="Picture"/>
+                    <pic:cNvPicPr>
+                      <a:picLocks noChangeArrowheads="1" noChangeAspect="1"/>
+                    </pic:cNvPicPr>
+                  </pic:nvPicPr>
+                  <pic:blipFill>
+                    <a:blip r:embed="rId38"/>
+                    <a:stretch>
+                      <a:fillRect/>
+                    </a:stretch>
+                  </pic:blipFill>
+                  <pic:spPr bwMode="auto">
+                    <a:xfrm>
+                      <a:off x="0" y="0"/>
+                      <a:ext cx="5334000" cy="3556000"/>
+                    </a:xfrm>
+                    <a:prstGeom prst="rect">
+                      <a:avLst/>
+                    </a:prstGeom>
+                    <a:noFill/>
+                    <a:ln w="9525">
+                      <a:noFill/>
+                      <a:headEnd/>
+                      <a:tailEnd/>
+                    </a:ln>
+                  </pic:spPr>
+                </pic:pic>
+              </a:graphicData>
+            </a:graphic>
+          </wp:inline>
+        </w:drawing>
+      </w:r>
+    </w:p>
+    <w:p>
+      <w:pPr>
+        <w:pStyle w:val="BodyText"/>
+      </w:pPr>
+      <w:r>
+        <w:t xml:space="preserve">Figure 6. April-May daily average OMR flow data produced from CalSim3 relative to the original dataset used to build the Delta Smelt LCME (labeled as</w:t>
+      </w:r>
+      <w:r>
+        <w:t xml:space="preserve"> </w:t>
+      </w:r>
+      <w:r>
+        <w:t xml:space="preserve">“</w:t>
+      </w:r>
+      <w:r>
+        <w:t xml:space="preserve">Historical</w:t>
+      </w:r>
+      <w:r>
+        <w:t xml:space="preserve">”</w:t>
+      </w:r>
+      <w:r>
+        <w:t xml:space="preserve">)</w:t>
+      </w:r>
+    </w:p>
+    <w:p>
+      <w:pPr>
+        <w:pStyle w:val="BodyText"/>
+      </w:pPr>
+      <w:r>
+        <w:drawing>
+          <wp:inline>
+            <wp:extent cx="5334000" cy="3556000"/>
+            <wp:effectExtent b="0" l="0" r="0" t="0"/>
+            <wp:docPr descr="" title="" id="42" name="Picture"/>
+            <a:graphic>
+              <a:graphicData uri="http://schemas.openxmlformats.org/drawingml/2006/picture">
+                <pic:pic>
+                  <pic:nvPicPr>
+                    <pic:cNvPr descr="C:/Users/bmahardja/Documents/GitHub/DeltaSmelt_LCM/DeltaSmeltLCME_output/DeltaSmeltLCME_figstables_files/figure-docx/plot%205-1.png" id="43" name="Picture"/>
+                    <pic:cNvPicPr>
+                      <a:picLocks noChangeArrowheads="1" noChangeAspect="1"/>
+                    </pic:cNvPicPr>
+                  </pic:nvPicPr>
+                  <pic:blipFill>
+                    <a:blip r:embed="rId41"/>
+                    <a:stretch>
+                      <a:fillRect/>
+                    </a:stretch>
+                  </pic:blipFill>
+                  <pic:spPr bwMode="auto">
+                    <a:xfrm>
+                      <a:off x="0" y="0"/>
+                      <a:ext cx="5334000" cy="3556000"/>
+                    </a:xfrm>
+                    <a:prstGeom prst="rect">
+                      <a:avLst/>
+                    </a:prstGeom>
+                    <a:noFill/>
+                    <a:ln w="9525">
+                      <a:noFill/>
+                      <a:headEnd/>
+                      <a:tailEnd/>
+                    </a:ln>
+                  </pic:spPr>
+                </pic:pic>
+              </a:graphicData>
+            </a:graphic>
+          </wp:inline>
+        </w:drawing>
+      </w:r>
+      <w:r>
+        <w:t xml:space="preserve"> </w:t>
+      </w:r>
+      <w:r>
+        <w:t xml:space="preserve">Figure 7. June daily average OMR flow data produced from CalSim3 relative to the original dataset used to build the Delta Smelt LCME (labeled as</w:t>
+      </w:r>
+      <w:r>
+        <w:t xml:space="preserve"> </w:t>
+      </w:r>
+      <w:r>
+        <w:t xml:space="preserve">“</w:t>
+      </w:r>
+      <w:r>
+        <w:t xml:space="preserve">Historical</w:t>
+      </w:r>
+      <w:r>
+        <w:t xml:space="preserve">”</w:t>
+      </w:r>
+      <w:r>
+        <w:t xml:space="preserve">)</w:t>
+      </w:r>
+    </w:p>
+    <w:p>
+      <w:pPr>
+        <w:pStyle w:val="BodyText"/>
+      </w:pPr>
+      <w:r>
+        <w:drawing>
+          <wp:inline>
+            <wp:extent cx="5334000" cy="3556000"/>
+            <wp:effectExtent b="0" l="0" r="0" t="0"/>
+            <wp:docPr descr="" title="" id="45" name="Picture"/>
+            <a:graphic>
+              <a:graphicData uri="http://schemas.openxmlformats.org/drawingml/2006/picture">
+                <pic:pic>
+                  <pic:nvPicPr>
+                    <pic:cNvPr descr="C:/Users/bmahardja/Documents/GitHub/DeltaSmelt_LCM/DeltaSmeltLCME_output/DeltaSmeltLCME_figstables_files/figure-docx/plot%206-1.png" id="46" name="Picture"/>
+                    <pic:cNvPicPr>
+                      <a:picLocks noChangeArrowheads="1" noChangeAspect="1"/>
+                    </pic:cNvPicPr>
+                  </pic:nvPicPr>
+                  <pic:blipFill>
+                    <a:blip r:embed="rId44"/>
+                    <a:stretch>
+                      <a:fillRect/>
+                    </a:stretch>
+                  </pic:blipFill>
+                  <pic:spPr bwMode="auto">
+                    <a:xfrm>
+                      <a:off x="0" y="0"/>
+                      <a:ext cx="5334000" cy="3556000"/>
+                    </a:xfrm>
+                    <a:prstGeom prst="rect">
+                      <a:avLst/>
+                    </a:prstGeom>
+                    <a:noFill/>
+                    <a:ln w="9525">
+                      <a:noFill/>
+                      <a:headEnd/>
+                      <a:tailEnd/>
+                    </a:ln>
+                  </pic:spPr>
+                </pic:pic>
+              </a:graphicData>
+            </a:graphic>
+          </wp:inline>
+        </w:drawing>
+      </w:r>
+      <w:r>
+        <w:t xml:space="preserve"> </w:t>
+      </w:r>
+      <w:r>
+        <w:t xml:space="preserve">Figure 8. December-January daily average OMR flow data produced from CalSim3 relative to the original dataset used to build the Delta Smelt LCME (labeled as</w:t>
+      </w:r>
+      <w:r>
+        <w:t xml:space="preserve"> </w:t>
+      </w:r>
+      <w:r>
+        <w:t xml:space="preserve">“</w:t>
+      </w:r>
+      <w:r>
+        <w:t xml:space="preserve">Historical</w:t>
+      </w:r>
+      <w:r>
+        <w:t xml:space="preserve">”</w:t>
+      </w:r>
+      <w:r>
+        <w:t xml:space="preserve">)</w:t>
+      </w:r>
+    </w:p>
+    <w:p>
+      <w:pPr>
+        <w:pStyle w:val="BodyText"/>
+      </w:pPr>
+      <w:r>
+        <w:drawing>
+          <wp:inline>
+            <wp:extent cx="5334000" cy="3556000"/>
+            <wp:effectExtent b="0" l="0" r="0" t="0"/>
+            <wp:docPr descr="" title="" id="48" name="Picture"/>
+            <a:graphic>
+              <a:graphicData uri="http://schemas.openxmlformats.org/drawingml/2006/picture">
+                <pic:pic>
+                  <pic:nvPicPr>
+                    <pic:cNvPr descr="C:/Users/bmahardja/Documents/GitHub/DeltaSmelt_LCM/DeltaSmeltLCME_output/DeltaSmeltLCME_figstables_files/figure-docx/plot%207-1.png" id="49" name="Picture"/>
+                    <pic:cNvPicPr>
+                      <a:picLocks noChangeArrowheads="1" noChangeAspect="1"/>
+                    </pic:cNvPicPr>
+                  </pic:nvPicPr>
+                  <pic:blipFill>
+                    <a:blip r:embed="rId47"/>
+                    <a:stretch>
+                      <a:fillRect/>
+                    </a:stretch>
+                  </pic:blipFill>
+                  <pic:spPr bwMode="auto">
+                    <a:xfrm>
+                      <a:off x="0" y="0"/>
+                      <a:ext cx="5334000" cy="3556000"/>
+                    </a:xfrm>
+                    <a:prstGeom prst="rect">
+                      <a:avLst/>
+                    </a:prstGeom>
+                    <a:noFill/>
+                    <a:ln w="9525">
+                      <a:noFill/>
+                      <a:headEnd/>
+                      <a:tailEnd/>
+                    </a:ln>
+                  </pic:spPr>
+                </pic:pic>
+              </a:graphicData>
+            </a:graphic>
+          </wp:inline>
+        </w:drawing>
+      </w:r>
+      <w:r>
+        <w:t xml:space="preserve"> </w:t>
+      </w:r>
+      <w:r>
+        <w:t xml:space="preserve">Figure 9. February daily average OMR flow data produced from CalSim3 relative to the original dataset used to build the Delta Smelt LCME (labeled as</w:t>
+      </w:r>
+      <w:r>
+        <w:t xml:space="preserve"> </w:t>
+      </w:r>
+      <w:r>
+        <w:t xml:space="preserve">“</w:t>
+      </w:r>
+      <w:r>
+        <w:t xml:space="preserve">Historical</w:t>
+      </w:r>
+      <w:r>
+        <w:t xml:space="preserve">”</w:t>
+      </w:r>
+      <w:r>
+        <w:t xml:space="preserve">)</w:t>
+      </w:r>
+    </w:p>
+    <w:p>
+      <w:pPr>
+        <w:pStyle w:val="BodyText"/>
+      </w:pPr>
+      <w:r>
+        <w:drawing>
+          <wp:inline>
+            <wp:extent cx="5334000" cy="3556000"/>
+            <wp:effectExtent b="0" l="0" r="0" t="0"/>
+            <wp:docPr descr="" title="" id="51" name="Picture"/>
+            <a:graphic>
+              <a:graphicData uri="http://schemas.openxmlformats.org/drawingml/2006/picture">
+                <pic:pic>
+                  <pic:nvPicPr>
+                    <pic:cNvPr descr="C:/Users/bmahardja/Documents/GitHub/DeltaSmelt_LCM/DeltaSmeltLCME_output/DeltaSmeltLCME_figstables_files/figure-docx/plot%208-1.png" id="52" name="Picture"/>
+                    <pic:cNvPicPr>
+                      <a:picLocks noChangeArrowheads="1" noChangeAspect="1"/>
+                    </pic:cNvPicPr>
+                  </pic:nvPicPr>
+                  <pic:blipFill>
+                    <a:blip r:embed="rId50"/>
+                    <a:stretch>
+                      <a:fillRect/>
+                    </a:stretch>
+                  </pic:blipFill>
+                  <pic:spPr bwMode="auto">
+                    <a:xfrm>
+                      <a:off x="0" y="0"/>
+                      <a:ext cx="5334000" cy="3556000"/>
+                    </a:xfrm>
+                    <a:prstGeom prst="rect">
+                      <a:avLst/>
+                    </a:prstGeom>
+                    <a:noFill/>
+                    <a:ln w="9525">
+                      <a:noFill/>
+                      <a:headEnd/>
+                      <a:tailEnd/>
+                    </a:ln>
+                  </pic:spPr>
+                </pic:pic>
+              </a:graphicData>
+            </a:graphic>
+          </wp:inline>
+        </w:drawing>
+      </w:r>
+      <w:r>
+        <w:t xml:space="preserve"> </w:t>
+      </w:r>
+      <w:r>
+        <w:t xml:space="preserve">Figure 10. March daily average OMR flow data produced from CalSim3 relative to the original dataset used to build the Delta Smelt LCME (labeled as</w:t>
+      </w:r>
+      <w:r>
+        <w:t xml:space="preserve"> </w:t>
+      </w:r>
+      <w:r>
+        <w:t xml:space="preserve">“</w:t>
+      </w:r>
+      <w:r>
+        <w:t xml:space="preserve">Historical</w:t>
+      </w:r>
+      <w:r>
+        <w:t xml:space="preserve">”</w:t>
+      </w:r>
+      <w:r>
+        <w:t xml:space="preserve">)</w:t>
       </w:r>
     </w:p>
     <w:sectPr/>

</xml_diff>

<commit_message>
Will fixed an error and sent a new excel sheet on 11/6
</commit_message>
<xml_diff>
--- a/DeltaSmeltLCME_output/DeltaSmeltLCME_figstables.docx
+++ b/DeltaSmeltLCME_output/DeltaSmeltLCME_figstables.docx
@@ -85,6 +85,87 @@
         <w:rPr>
           <w:rStyle w:val="VerbatimChar"/>
         </w:rPr>
+        <w:t xml:space="preserve">## • `Alt1` -&gt; `Alt1...3`</w:t>
+      </w:r>
+      <w:r>
+        <w:br/>
+      </w:r>
+      <w:r>
+        <w:rPr>
+          <w:rStyle w:val="VerbatimChar"/>
+        </w:rPr>
+        <w:t xml:space="preserve">## • `Alt2v1wTUCP` -&gt; `Alt2v1wTUCP...4`</w:t>
+      </w:r>
+      <w:r>
+        <w:br/>
+      </w:r>
+      <w:r>
+        <w:rPr>
+          <w:rStyle w:val="VerbatimChar"/>
+        </w:rPr>
+        <w:t xml:space="preserve">## • `Alt2v1woTUCP` -&gt; `Alt2v1woTUCP...5`</w:t>
+      </w:r>
+      <w:r>
+        <w:br/>
+      </w:r>
+      <w:r>
+        <w:rPr>
+          <w:rStyle w:val="VerbatimChar"/>
+        </w:rPr>
+        <w:t xml:space="preserve">## • `Alt2v2noTUCP` -&gt; `Alt2v2noTUCP...6`</w:t>
+      </w:r>
+      <w:r>
+        <w:br/>
+      </w:r>
+      <w:r>
+        <w:rPr>
+          <w:rStyle w:val="VerbatimChar"/>
+        </w:rPr>
+        <w:t xml:space="preserve">## • `Alt2v3noTUCP` -&gt; `Alt2v3noTUCP...7`</w:t>
+      </w:r>
+      <w:r>
+        <w:br/>
+      </w:r>
+      <w:r>
+        <w:rPr>
+          <w:rStyle w:val="VerbatimChar"/>
+        </w:rPr>
+        <w:t xml:space="preserve">## • `Alt3` -&gt; `Alt3...8`</w:t>
+      </w:r>
+      <w:r>
+        <w:br/>
+      </w:r>
+      <w:r>
+        <w:rPr>
+          <w:rStyle w:val="VerbatimChar"/>
+        </w:rPr>
+        <w:t xml:space="preserve">## • `Alt4` -&gt; `Alt4...9`</w:t>
+      </w:r>
+      <w:r>
+        <w:br/>
+      </w:r>
+      <w:r>
+        <w:rPr>
+          <w:rStyle w:val="VerbatimChar"/>
+        </w:rPr>
+        <w:t xml:space="preserve">## • `EXP1` -&gt; `EXP1...10`</w:t>
+      </w:r>
+      <w:r>
+        <w:br/>
+      </w:r>
+      <w:r>
+        <w:rPr>
+          <w:rStyle w:val="VerbatimChar"/>
+        </w:rPr>
+        <w:t xml:space="preserve">## • `EXP3` -&gt; `EXP3...11`</w:t>
+      </w:r>
+      <w:r>
+        <w:br/>
+      </w:r>
+      <w:r>
+        <w:rPr>
+          <w:rStyle w:val="VerbatimChar"/>
+        </w:rPr>
         <w:t xml:space="preserve">## • `` -&gt; `...13`</w:t>
       </w:r>
       <w:r>
@@ -103,7 +184,7 @@
         <w:rPr>
           <w:rStyle w:val="VerbatimChar"/>
         </w:rPr>
-        <w:t xml:space="preserve">## • `` -&gt; `...15`</w:t>
+        <w:t xml:space="preserve">## • `Alt1` -&gt; `Alt1...15`</w:t>
       </w:r>
       <w:r>
         <w:br/>
@@ -112,7 +193,70 @@
         <w:rPr>
           <w:rStyle w:val="VerbatimChar"/>
         </w:rPr>
-        <w:t xml:space="preserve">## • `` -&gt; `...16`</w:t>
+        <w:t xml:space="preserve">## • `Alt2v1wTUCP` -&gt; `Alt2v1wTUCP...16`</w:t>
+      </w:r>
+      <w:r>
+        <w:br/>
+      </w:r>
+      <w:r>
+        <w:rPr>
+          <w:rStyle w:val="VerbatimChar"/>
+        </w:rPr>
+        <w:t xml:space="preserve">## • `Alt2v1woTUCP` -&gt; `Alt2v1woTUCP...17`</w:t>
+      </w:r>
+      <w:r>
+        <w:br/>
+      </w:r>
+      <w:r>
+        <w:rPr>
+          <w:rStyle w:val="VerbatimChar"/>
+        </w:rPr>
+        <w:t xml:space="preserve">## • `Alt2v2noTUCP` -&gt; `Alt2v2noTUCP...18`</w:t>
+      </w:r>
+      <w:r>
+        <w:br/>
+      </w:r>
+      <w:r>
+        <w:rPr>
+          <w:rStyle w:val="VerbatimChar"/>
+        </w:rPr>
+        <w:t xml:space="preserve">## • `Alt2v3noTUCP` -&gt; `Alt2v3noTUCP...19`</w:t>
+      </w:r>
+      <w:r>
+        <w:br/>
+      </w:r>
+      <w:r>
+        <w:rPr>
+          <w:rStyle w:val="VerbatimChar"/>
+        </w:rPr>
+        <w:t xml:space="preserve">## • `Alt3` -&gt; `Alt3...20`</w:t>
+      </w:r>
+      <w:r>
+        <w:br/>
+      </w:r>
+      <w:r>
+        <w:rPr>
+          <w:rStyle w:val="VerbatimChar"/>
+        </w:rPr>
+        <w:t xml:space="preserve">## • `Alt4` -&gt; `Alt4...21`</w:t>
+      </w:r>
+      <w:r>
+        <w:br/>
+      </w:r>
+      <w:r>
+        <w:rPr>
+          <w:rStyle w:val="VerbatimChar"/>
+        </w:rPr>
+        <w:t xml:space="preserve">## • `EXP1` -&gt; `EXP1...22`</w:t>
+      </w:r>
+      <w:r>
+        <w:br/>
+      </w:r>
+      <w:r>
+        <w:rPr>
+          <w:rStyle w:val="VerbatimChar"/>
+        </w:rPr>
+        <w:t xml:space="preserve">## • `EXP3` -&gt; `EXP3...23`</w:t>
       </w:r>
     </w:p>
     <w:p>
@@ -131,19 +275,19 @@
         <w:tblCaption w:val="Table 3. Predicted population growth rate (lambda) for each cohort year by alternatives."/>
       </w:tblPr>
       <w:tblGrid>
-        <w:gridCol w:w="266"/>
-        <w:gridCol w:w="665"/>
-        <w:gridCol w:w="266"/>
-        <w:gridCol w:w="732"/>
-        <w:gridCol w:w="798"/>
-        <w:gridCol w:w="798"/>
-        <w:gridCol w:w="798"/>
-        <w:gridCol w:w="266"/>
-        <w:gridCol w:w="266"/>
-        <w:gridCol w:w="266"/>
-        <w:gridCol w:w="266"/>
-        <w:gridCol w:w="266"/>
-        <w:gridCol w:w="2262"/>
+        <w:gridCol w:w="268"/>
+        <w:gridCol w:w="604"/>
+        <w:gridCol w:w="268"/>
+        <w:gridCol w:w="738"/>
+        <w:gridCol w:w="805"/>
+        <w:gridCol w:w="805"/>
+        <w:gridCol w:w="805"/>
+        <w:gridCol w:w="268"/>
+        <w:gridCol w:w="268"/>
+        <w:gridCol w:w="268"/>
+        <w:gridCol w:w="268"/>
+        <w:gridCol w:w="268"/>
+        <w:gridCol w:w="2282"/>
       </w:tblGrid>
       <w:tr>
         <w:trPr>
@@ -169,7 +313,7 @@
               <w:jc w:val="right"/>
             </w:pPr>
             <w:r>
-              <w:t xml:space="preserve">Historical</w:t>
+              <w:t xml:space="preserve">Empirical</w:t>
             </w:r>
           </w:p>
         </w:tc>
@@ -423,19 +567,19 @@
               <w:jc w:val="right"/>
             </w:pPr>
             <w:r>
-              <w:t xml:space="preserve">4.62</w:t>
-            </w:r>
-          </w:p>
-        </w:tc>
-        <w:tc>
-          <w:tcPr/>
-          <w:p>
-            <w:pPr>
-              <w:pStyle w:val="Compact"/>
-              <w:jc w:val="right"/>
-            </w:pPr>
-            <w:r>
-              <w:t xml:space="preserve">4.40</w:t>
+              <w:t xml:space="preserve">4.25</w:t>
+            </w:r>
+          </w:p>
+        </w:tc>
+        <w:tc>
+          <w:tcPr/>
+          <w:p>
+            <w:pPr>
+              <w:pStyle w:val="Compact"/>
+              <w:jc w:val="right"/>
+            </w:pPr>
+            <w:r>
+              <w:t xml:space="preserve">4.05</w:t>
             </w:r>
           </w:p>
         </w:tc>
@@ -581,19 +725,19 @@
               <w:jc w:val="right"/>
             </w:pPr>
             <w:r>
-              <w:t xml:space="preserve">1.20</w:t>
-            </w:r>
-          </w:p>
-        </w:tc>
-        <w:tc>
-          <w:tcPr/>
-          <w:p>
-            <w:pPr>
-              <w:pStyle w:val="Compact"/>
-              <w:jc w:val="right"/>
-            </w:pPr>
-            <w:r>
-              <w:t xml:space="preserve">1.47</w:t>
+              <w:t xml:space="preserve">1.04</w:t>
+            </w:r>
+          </w:p>
+        </w:tc>
+        <w:tc>
+          <w:tcPr/>
+          <w:p>
+            <w:pPr>
+              <w:pStyle w:val="Compact"/>
+              <w:jc w:val="right"/>
+            </w:pPr>
+            <w:r>
+              <w:t xml:space="preserve">1.27</w:t>
             </w:r>
           </w:p>
         </w:tc>
@@ -739,19 +883,19 @@
               <w:jc w:val="right"/>
             </w:pPr>
             <w:r>
-              <w:t xml:space="preserve">0.60</w:t>
-            </w:r>
-          </w:p>
-        </w:tc>
-        <w:tc>
-          <w:tcPr/>
-          <w:p>
-            <w:pPr>
-              <w:pStyle w:val="Compact"/>
-              <w:jc w:val="right"/>
-            </w:pPr>
-            <w:r>
-              <w:t xml:space="preserve">1.03</w:t>
+              <w:t xml:space="preserve">0.57</w:t>
+            </w:r>
+          </w:p>
+        </w:tc>
+        <w:tc>
+          <w:tcPr/>
+          <w:p>
+            <w:pPr>
+              <w:pStyle w:val="Compact"/>
+              <w:jc w:val="right"/>
+            </w:pPr>
+            <w:r>
+              <w:t xml:space="preserve">0.99</w:t>
             </w:r>
           </w:p>
         </w:tc>
@@ -897,19 +1041,19 @@
               <w:jc w:val="right"/>
             </w:pPr>
             <w:r>
-              <w:t xml:space="preserve">5.27</w:t>
-            </w:r>
-          </w:p>
-        </w:tc>
-        <w:tc>
-          <w:tcPr/>
-          <w:p>
-            <w:pPr>
-              <w:pStyle w:val="Compact"/>
-              <w:jc w:val="right"/>
-            </w:pPr>
-            <w:r>
-              <w:t xml:space="preserve">4.99</w:t>
+              <w:t xml:space="preserve">5.15</w:t>
+            </w:r>
+          </w:p>
+        </w:tc>
+        <w:tc>
+          <w:tcPr/>
+          <w:p>
+            <w:pPr>
+              <w:pStyle w:val="Compact"/>
+              <w:jc w:val="right"/>
+            </w:pPr>
+            <w:r>
+              <w:t xml:space="preserve">4.88</w:t>
             </w:r>
           </w:p>
         </w:tc>
@@ -1055,19 +1199,19 @@
               <w:jc w:val="right"/>
             </w:pPr>
             <w:r>
-              <w:t xml:space="preserve">1.04</w:t>
-            </w:r>
-          </w:p>
-        </w:tc>
-        <w:tc>
-          <w:tcPr/>
-          <w:p>
-            <w:pPr>
-              <w:pStyle w:val="Compact"/>
-              <w:jc w:val="right"/>
-            </w:pPr>
-            <w:r>
-              <w:t xml:space="preserve">1.40</w:t>
+              <w:t xml:space="preserve">0.94</w:t>
+            </w:r>
+          </w:p>
+        </w:tc>
+        <w:tc>
+          <w:tcPr/>
+          <w:p>
+            <w:pPr>
+              <w:pStyle w:val="Compact"/>
+              <w:jc w:val="right"/>
+            </w:pPr>
+            <w:r>
+              <w:t xml:space="preserve">1.27</w:t>
             </w:r>
           </w:p>
         </w:tc>
@@ -1141,54 +1285,6 @@
               <w:jc w:val="right"/>
             </w:pPr>
             <w:r>
-              <w:t xml:space="preserve">0.85</w:t>
-            </w:r>
-          </w:p>
-        </w:tc>
-        <w:tc>
-          <w:tcPr/>
-          <w:p>
-            <w:pPr>
-              <w:pStyle w:val="Compact"/>
-              <w:jc w:val="right"/>
-            </w:pPr>
-            <w:r>
-              <w:t xml:space="preserve">0.85</w:t>
-            </w:r>
-          </w:p>
-        </w:tc>
-        <w:tc>
-          <w:tcPr/>
-          <w:p>
-            <w:pPr>
-              <w:pStyle w:val="Compact"/>
-              <w:jc w:val="right"/>
-            </w:pPr>
-            <w:r>
-              <w:t xml:space="preserve">0.91</w:t>
-            </w:r>
-          </w:p>
-        </w:tc>
-        <w:tc>
-          <w:tcPr/>
-          <w:p>
-            <w:pPr>
-              <w:pStyle w:val="Compact"/>
-              <w:jc w:val="right"/>
-            </w:pPr>
-            <w:r>
-              <w:t xml:space="preserve">0.92</w:t>
-            </w:r>
-          </w:p>
-        </w:tc>
-        <w:tc>
-          <w:tcPr/>
-          <w:p>
-            <w:pPr>
-              <w:pStyle w:val="Compact"/>
-              <w:jc w:val="right"/>
-            </w:pPr>
-            <w:r>
               <w:t xml:space="preserve">0.83</w:t>
             </w:r>
           </w:p>
@@ -1201,43 +1297,91 @@
               <w:jc w:val="right"/>
             </w:pPr>
             <w:r>
-              <w:t xml:space="preserve">0.80</w:t>
-            </w:r>
-          </w:p>
-        </w:tc>
-        <w:tc>
-          <w:tcPr/>
-          <w:p>
-            <w:pPr>
-              <w:pStyle w:val="Compact"/>
-              <w:jc w:val="right"/>
-            </w:pPr>
-            <w:r>
-              <w:t xml:space="preserve">0.80</w:t>
-            </w:r>
-          </w:p>
-        </w:tc>
-        <w:tc>
-          <w:tcPr/>
-          <w:p>
-            <w:pPr>
-              <w:pStyle w:val="Compact"/>
-              <w:jc w:val="right"/>
-            </w:pPr>
-            <w:r>
-              <w:t xml:space="preserve">1.18</w:t>
-            </w:r>
-          </w:p>
-        </w:tc>
-        <w:tc>
-          <w:tcPr/>
-          <w:p>
-            <w:pPr>
-              <w:pStyle w:val="Compact"/>
-              <w:jc w:val="right"/>
-            </w:pPr>
-            <w:r>
-              <w:t xml:space="preserve">0.92</w:t>
+              <w:t xml:space="preserve">0.83</w:t>
+            </w:r>
+          </w:p>
+        </w:tc>
+        <w:tc>
+          <w:tcPr/>
+          <w:p>
+            <w:pPr>
+              <w:pStyle w:val="Compact"/>
+              <w:jc w:val="right"/>
+            </w:pPr>
+            <w:r>
+              <w:t xml:space="preserve">0.88</w:t>
+            </w:r>
+          </w:p>
+        </w:tc>
+        <w:tc>
+          <w:tcPr/>
+          <w:p>
+            <w:pPr>
+              <w:pStyle w:val="Compact"/>
+              <w:jc w:val="right"/>
+            </w:pPr>
+            <w:r>
+              <w:t xml:space="preserve">0.89</w:t>
+            </w:r>
+          </w:p>
+        </w:tc>
+        <w:tc>
+          <w:tcPr/>
+          <w:p>
+            <w:pPr>
+              <w:pStyle w:val="Compact"/>
+              <w:jc w:val="right"/>
+            </w:pPr>
+            <w:r>
+              <w:t xml:space="preserve">0.81</w:t>
+            </w:r>
+          </w:p>
+        </w:tc>
+        <w:tc>
+          <w:tcPr/>
+          <w:p>
+            <w:pPr>
+              <w:pStyle w:val="Compact"/>
+              <w:jc w:val="right"/>
+            </w:pPr>
+            <w:r>
+              <w:t xml:space="preserve">0.78</w:t>
+            </w:r>
+          </w:p>
+        </w:tc>
+        <w:tc>
+          <w:tcPr/>
+          <w:p>
+            <w:pPr>
+              <w:pStyle w:val="Compact"/>
+              <w:jc w:val="right"/>
+            </w:pPr>
+            <w:r>
+              <w:t xml:space="preserve">0.79</w:t>
+            </w:r>
+          </w:p>
+        </w:tc>
+        <w:tc>
+          <w:tcPr/>
+          <w:p>
+            <w:pPr>
+              <w:pStyle w:val="Compact"/>
+              <w:jc w:val="right"/>
+            </w:pPr>
+            <w:r>
+              <w:t xml:space="preserve">1.17</w:t>
+            </w:r>
+          </w:p>
+        </w:tc>
+        <w:tc>
+          <w:tcPr/>
+          <w:p>
+            <w:pPr>
+              <w:pStyle w:val="Compact"/>
+              <w:jc w:val="right"/>
+            </w:pPr>
+            <w:r>
+              <w:t xml:space="preserve">0.90</w:t>
             </w:r>
           </w:p>
         </w:tc>
@@ -1299,19 +1443,19 @@
               <w:jc w:val="right"/>
             </w:pPr>
             <w:r>
-              <w:t xml:space="preserve">0.31</w:t>
-            </w:r>
-          </w:p>
-        </w:tc>
-        <w:tc>
-          <w:tcPr/>
-          <w:p>
-            <w:pPr>
-              <w:pStyle w:val="Compact"/>
-              <w:jc w:val="right"/>
-            </w:pPr>
-            <w:r>
-              <w:t xml:space="preserve">0.31</w:t>
+              <w:t xml:space="preserve">0.30</w:t>
+            </w:r>
+          </w:p>
+        </w:tc>
+        <w:tc>
+          <w:tcPr/>
+          <w:p>
+            <w:pPr>
+              <w:pStyle w:val="Compact"/>
+              <w:jc w:val="right"/>
+            </w:pPr>
+            <w:r>
+              <w:t xml:space="preserve">0.30</w:t>
             </w:r>
           </w:p>
         </w:tc>
@@ -1335,7 +1479,7 @@
               <w:jc w:val="right"/>
             </w:pPr>
             <w:r>
-              <w:t xml:space="preserve">0.35</w:t>
+              <w:t xml:space="preserve">0.34</w:t>
             </w:r>
           </w:p>
         </w:tc>
@@ -1529,19 +1673,19 @@
               <w:jc w:val="right"/>
             </w:pPr>
             <w:r>
-              <w:t xml:space="preserve">0.75</w:t>
-            </w:r>
-          </w:p>
-        </w:tc>
-        <w:tc>
-          <w:tcPr/>
-          <w:p>
-            <w:pPr>
-              <w:pStyle w:val="Compact"/>
-              <w:jc w:val="right"/>
-            </w:pPr>
-            <w:r>
-              <w:t xml:space="preserve">1.25</w:t>
+              <w:t xml:space="preserve">0.69</w:t>
+            </w:r>
+          </w:p>
+        </w:tc>
+        <w:tc>
+          <w:tcPr/>
+          <w:p>
+            <w:pPr>
+              <w:pStyle w:val="Compact"/>
+              <w:jc w:val="right"/>
+            </w:pPr>
+            <w:r>
+              <w:t xml:space="preserve">1.16</w:t>
             </w:r>
           </w:p>
         </w:tc>
@@ -1687,19 +1831,19 @@
               <w:jc w:val="right"/>
             </w:pPr>
             <w:r>
-              <w:t xml:space="preserve">1.50</w:t>
-            </w:r>
-          </w:p>
-        </w:tc>
-        <w:tc>
-          <w:tcPr/>
-          <w:p>
-            <w:pPr>
-              <w:pStyle w:val="Compact"/>
-              <w:jc w:val="right"/>
-            </w:pPr>
-            <w:r>
-              <w:t xml:space="preserve">2.32</w:t>
+              <w:t xml:space="preserve">1.36</w:t>
+            </w:r>
+          </w:p>
+        </w:tc>
+        <w:tc>
+          <w:tcPr/>
+          <w:p>
+            <w:pPr>
+              <w:pStyle w:val="Compact"/>
+              <w:jc w:val="right"/>
+            </w:pPr>
+            <w:r>
+              <w:t xml:space="preserve">2.12</w:t>
             </w:r>
           </w:p>
         </w:tc>
@@ -1845,19 +1989,19 @@
               <w:jc w:val="right"/>
             </w:pPr>
             <w:r>
-              <w:t xml:space="preserve">0.55</w:t>
-            </w:r>
-          </w:p>
-        </w:tc>
-        <w:tc>
-          <w:tcPr/>
-          <w:p>
-            <w:pPr>
-              <w:pStyle w:val="Compact"/>
-              <w:jc w:val="right"/>
-            </w:pPr>
-            <w:r>
-              <w:t xml:space="preserve">0.95</w:t>
+              <w:t xml:space="preserve">0.53</w:t>
+            </w:r>
+          </w:p>
+        </w:tc>
+        <w:tc>
+          <w:tcPr/>
+          <w:p>
+            <w:pPr>
+              <w:pStyle w:val="Compact"/>
+              <w:jc w:val="right"/>
+            </w:pPr>
+            <w:r>
+              <w:t xml:space="preserve">0.91</w:t>
             </w:r>
           </w:p>
         </w:tc>
@@ -2003,19 +2147,19 @@
               <w:jc w:val="right"/>
             </w:pPr>
             <w:r>
-              <w:t xml:space="preserve">2.70</w:t>
-            </w:r>
-          </w:p>
-        </w:tc>
-        <w:tc>
-          <w:tcPr/>
-          <w:p>
-            <w:pPr>
-              <w:pStyle w:val="Compact"/>
-              <w:jc w:val="right"/>
-            </w:pPr>
-            <w:r>
-              <w:t xml:space="preserve">2.90</w:t>
+              <w:t xml:space="preserve">2.66</w:t>
+            </w:r>
+          </w:p>
+        </w:tc>
+        <w:tc>
+          <w:tcPr/>
+          <w:p>
+            <w:pPr>
+              <w:pStyle w:val="Compact"/>
+              <w:jc w:val="right"/>
+            </w:pPr>
+            <w:r>
+              <w:t xml:space="preserve">2.85</w:t>
             </w:r>
           </w:p>
         </w:tc>
@@ -2077,19 +2221,43 @@
               <w:jc w:val="right"/>
             </w:pPr>
             <w:r>
-              <w:t xml:space="preserve">2.44</w:t>
-            </w:r>
-          </w:p>
-        </w:tc>
-        <w:tc>
-          <w:tcPr/>
-          <w:p>
-            <w:pPr>
-              <w:pStyle w:val="Compact"/>
-              <w:jc w:val="right"/>
-            </w:pPr>
-            <w:r>
-              <w:t xml:space="preserve">2.42</w:t>
+              <w:t xml:space="preserve">2.04</w:t>
+            </w:r>
+          </w:p>
+        </w:tc>
+        <w:tc>
+          <w:tcPr/>
+          <w:p>
+            <w:pPr>
+              <w:pStyle w:val="Compact"/>
+              <w:jc w:val="right"/>
+            </w:pPr>
+            <w:r>
+              <w:t xml:space="preserve">2.31</w:t>
+            </w:r>
+          </w:p>
+        </w:tc>
+        <w:tc>
+          <w:tcPr/>
+          <w:p>
+            <w:pPr>
+              <w:pStyle w:val="Compact"/>
+              <w:jc w:val="right"/>
+            </w:pPr>
+            <w:r>
+              <w:t xml:space="preserve">2.35</w:t>
+            </w:r>
+          </w:p>
+        </w:tc>
+        <w:tc>
+          <w:tcPr/>
+          <w:p>
+            <w:pPr>
+              <w:pStyle w:val="Compact"/>
+              <w:jc w:val="right"/>
+            </w:pPr>
+            <w:r>
+              <w:t xml:space="preserve">2.40</w:t>
             </w:r>
           </w:p>
         </w:tc>
@@ -2113,79 +2281,55 @@
               <w:jc w:val="right"/>
             </w:pPr>
             <w:r>
-              <w:t xml:space="preserve">2.50</w:t>
-            </w:r>
-          </w:p>
-        </w:tc>
-        <w:tc>
-          <w:tcPr/>
-          <w:p>
-            <w:pPr>
-              <w:pStyle w:val="Compact"/>
-              <w:jc w:val="right"/>
-            </w:pPr>
-            <w:r>
-              <w:t xml:space="preserve">2.55</w:t>
-            </w:r>
-          </w:p>
-        </w:tc>
-        <w:tc>
-          <w:tcPr/>
-          <w:p>
-            <w:pPr>
-              <w:pStyle w:val="Compact"/>
-              <w:jc w:val="right"/>
-            </w:pPr>
-            <w:r>
-              <w:t xml:space="preserve">2.36</w:t>
-            </w:r>
-          </w:p>
-        </w:tc>
-        <w:tc>
-          <w:tcPr/>
-          <w:p>
-            <w:pPr>
-              <w:pStyle w:val="Compact"/>
-              <w:jc w:val="right"/>
-            </w:pPr>
-            <w:r>
-              <w:t xml:space="preserve">2.37</w:t>
-            </w:r>
-          </w:p>
-        </w:tc>
-        <w:tc>
-          <w:tcPr/>
-          <w:p>
-            <w:pPr>
-              <w:pStyle w:val="Compact"/>
-              <w:jc w:val="right"/>
-            </w:pPr>
-            <w:r>
-              <w:t xml:space="preserve">2.94</w:t>
-            </w:r>
-          </w:p>
-        </w:tc>
-        <w:tc>
-          <w:tcPr/>
-          <w:p>
-            <w:pPr>
-              <w:pStyle w:val="Compact"/>
-              <w:jc w:val="right"/>
-            </w:pPr>
-            <w:r>
-              <w:t xml:space="preserve">3.23</w:t>
-            </w:r>
-          </w:p>
-        </w:tc>
-        <w:tc>
-          <w:tcPr/>
-          <w:p>
-            <w:pPr>
-              <w:pStyle w:val="Compact"/>
-              <w:jc w:val="right"/>
-            </w:pPr>
-            <w:r>
-              <w:t xml:space="preserve">2.51</w:t>
+              <w:t xml:space="preserve">2.58</w:t>
+            </w:r>
+          </w:p>
+        </w:tc>
+        <w:tc>
+          <w:tcPr/>
+          <w:p>
+            <w:pPr>
+              <w:pStyle w:val="Compact"/>
+              <w:jc w:val="right"/>
+            </w:pPr>
+            <w:r>
+              <w:t xml:space="preserve">2.29</w:t>
+            </w:r>
+          </w:p>
+        </w:tc>
+        <w:tc>
+          <w:tcPr/>
+          <w:p>
+            <w:pPr>
+              <w:pStyle w:val="Compact"/>
+              <w:jc w:val="right"/>
+            </w:pPr>
+            <w:r>
+              <w:t xml:space="preserve">3.34</w:t>
+            </w:r>
+          </w:p>
+        </w:tc>
+        <w:tc>
+          <w:tcPr/>
+          <w:p>
+            <w:pPr>
+              <w:pStyle w:val="Compact"/>
+              <w:jc w:val="right"/>
+            </w:pPr>
+            <w:r>
+              <w:t xml:space="preserve">3.67</w:t>
+            </w:r>
+          </w:p>
+        </w:tc>
+        <w:tc>
+          <w:tcPr/>
+          <w:p>
+            <w:pPr>
+              <w:pStyle w:val="Compact"/>
+              <w:jc w:val="right"/>
+            </w:pPr>
+            <w:r>
+              <w:t xml:space="preserve">2.41</w:t>
             </w:r>
           </w:p>
         </w:tc>
@@ -2235,90 +2379,6 @@
               <w:jc w:val="right"/>
             </w:pPr>
             <w:r>
-              <w:t xml:space="preserve">0.54</w:t>
-            </w:r>
-          </w:p>
-        </w:tc>
-        <w:tc>
-          <w:tcPr/>
-          <w:p>
-            <w:pPr>
-              <w:pStyle w:val="Compact"/>
-              <w:jc w:val="right"/>
-            </w:pPr>
-            <w:r>
-              <w:t xml:space="preserve">0.54</w:t>
-            </w:r>
-          </w:p>
-        </w:tc>
-        <w:tc>
-          <w:tcPr/>
-          <w:p>
-            <w:pPr>
-              <w:pStyle w:val="Compact"/>
-              <w:jc w:val="right"/>
-            </w:pPr>
-            <w:r>
-              <w:t xml:space="preserve">0.54</w:t>
-            </w:r>
-          </w:p>
-        </w:tc>
-        <w:tc>
-          <w:tcPr/>
-          <w:p>
-            <w:pPr>
-              <w:pStyle w:val="Compact"/>
-              <w:jc w:val="right"/>
-            </w:pPr>
-            <w:r>
-              <w:t xml:space="preserve">0.54</w:t>
-            </w:r>
-          </w:p>
-        </w:tc>
-        <w:tc>
-          <w:tcPr/>
-          <w:p>
-            <w:pPr>
-              <w:pStyle w:val="Compact"/>
-              <w:jc w:val="right"/>
-            </w:pPr>
-            <w:r>
-              <w:t xml:space="preserve">0.54</w:t>
-            </w:r>
-          </w:p>
-        </w:tc>
-        <w:tc>
-          <w:tcPr/>
-          <w:p>
-            <w:pPr>
-              <w:pStyle w:val="Compact"/>
-              <w:jc w:val="right"/>
-            </w:pPr>
-            <w:r>
-              <w:t xml:space="preserve">0.56</w:t>
-            </w:r>
-          </w:p>
-        </w:tc>
-        <w:tc>
-          <w:tcPr/>
-          <w:p>
-            <w:pPr>
-              <w:pStyle w:val="Compact"/>
-              <w:jc w:val="right"/>
-            </w:pPr>
-            <w:r>
-              <w:t xml:space="preserve">0.54</w:t>
-            </w:r>
-          </w:p>
-        </w:tc>
-        <w:tc>
-          <w:tcPr/>
-          <w:p>
-            <w:pPr>
-              <w:pStyle w:val="Compact"/>
-              <w:jc w:val="right"/>
-            </w:pPr>
-            <w:r>
               <w:t xml:space="preserve">0.33</w:t>
             </w:r>
           </w:p>
@@ -2331,19 +2391,103 @@
               <w:jc w:val="right"/>
             </w:pPr>
             <w:r>
-              <w:t xml:space="preserve">0.56</w:t>
-            </w:r>
-          </w:p>
-        </w:tc>
-        <w:tc>
-          <w:tcPr/>
-          <w:p>
-            <w:pPr>
-              <w:pStyle w:val="Compact"/>
-              <w:jc w:val="right"/>
-            </w:pPr>
-            <w:r>
-              <w:t xml:space="preserve">0.55</w:t>
+              <w:t xml:space="preserve">0.57</w:t>
+            </w:r>
+          </w:p>
+        </w:tc>
+        <w:tc>
+          <w:tcPr/>
+          <w:p>
+            <w:pPr>
+              <w:pStyle w:val="Compact"/>
+              <w:jc w:val="right"/>
+            </w:pPr>
+            <w:r>
+              <w:t xml:space="preserve">0.57</w:t>
+            </w:r>
+          </w:p>
+        </w:tc>
+        <w:tc>
+          <w:tcPr/>
+          <w:p>
+            <w:pPr>
+              <w:pStyle w:val="Compact"/>
+              <w:jc w:val="right"/>
+            </w:pPr>
+            <w:r>
+              <w:t xml:space="preserve">0.58</w:t>
+            </w:r>
+          </w:p>
+        </w:tc>
+        <w:tc>
+          <w:tcPr/>
+          <w:p>
+            <w:pPr>
+              <w:pStyle w:val="Compact"/>
+              <w:jc w:val="right"/>
+            </w:pPr>
+            <w:r>
+              <w:t xml:space="preserve">0.57</w:t>
+            </w:r>
+          </w:p>
+        </w:tc>
+        <w:tc>
+          <w:tcPr/>
+          <w:p>
+            <w:pPr>
+              <w:pStyle w:val="Compact"/>
+              <w:jc w:val="right"/>
+            </w:pPr>
+            <w:r>
+              <w:t xml:space="preserve">0.83</w:t>
+            </w:r>
+          </w:p>
+        </w:tc>
+        <w:tc>
+          <w:tcPr/>
+          <w:p>
+            <w:pPr>
+              <w:pStyle w:val="Compact"/>
+              <w:jc w:val="right"/>
+            </w:pPr>
+            <w:r>
+              <w:t xml:space="preserve">0.53</w:t>
+            </w:r>
+          </w:p>
+        </w:tc>
+        <w:tc>
+          <w:tcPr/>
+          <w:p>
+            <w:pPr>
+              <w:pStyle w:val="Compact"/>
+              <w:jc w:val="right"/>
+            </w:pPr>
+            <w:r>
+              <w:t xml:space="preserve">0.46</w:t>
+            </w:r>
+          </w:p>
+        </w:tc>
+        <w:tc>
+          <w:tcPr/>
+          <w:p>
+            <w:pPr>
+              <w:pStyle w:val="Compact"/>
+              <w:jc w:val="right"/>
+            </w:pPr>
+            <w:r>
+              <w:t xml:space="preserve">0.77</w:t>
+            </w:r>
+          </w:p>
+        </w:tc>
+        <w:tc>
+          <w:tcPr/>
+          <w:p>
+            <w:pPr>
+              <w:pStyle w:val="Compact"/>
+              <w:jc w:val="right"/>
+            </w:pPr>
+            <w:r>
+              <w:t xml:space="preserve">0.57</w:t>
             </w:r>
           </w:p>
         </w:tc>
@@ -2393,6 +2537,42 @@
               <w:jc w:val="right"/>
             </w:pPr>
             <w:r>
+              <w:t xml:space="preserve">1.00</w:t>
+            </w:r>
+          </w:p>
+        </w:tc>
+        <w:tc>
+          <w:tcPr/>
+          <w:p>
+            <w:pPr>
+              <w:pStyle w:val="Compact"/>
+              <w:jc w:val="right"/>
+            </w:pPr>
+            <w:r>
+              <w:t xml:space="preserve">1.10</w:t>
+            </w:r>
+          </w:p>
+        </w:tc>
+        <w:tc>
+          <w:tcPr/>
+          <w:p>
+            <w:pPr>
+              <w:pStyle w:val="Compact"/>
+              <w:jc w:val="right"/>
+            </w:pPr>
+            <w:r>
+              <w:t xml:space="preserve">1.10</w:t>
+            </w:r>
+          </w:p>
+        </w:tc>
+        <w:tc>
+          <w:tcPr/>
+          <w:p>
+            <w:pPr>
+              <w:pStyle w:val="Compact"/>
+              <w:jc w:val="right"/>
+            </w:pPr>
+            <w:r>
               <w:t xml:space="preserve">1.17</w:t>
             </w:r>
           </w:p>
@@ -2405,18 +2585,6 @@
               <w:jc w:val="right"/>
             </w:pPr>
             <w:r>
-              <w:t xml:space="preserve">1.19</w:t>
-            </w:r>
-          </w:p>
-        </w:tc>
-        <w:tc>
-          <w:tcPr/>
-          <w:p>
-            <w:pPr>
-              <w:pStyle w:val="Compact"/>
-              <w:jc w:val="right"/>
-            </w:pPr>
-            <w:r>
               <w:t xml:space="preserve">1.18</w:t>
             </w:r>
           </w:p>
@@ -2429,79 +2597,55 @@
               <w:jc w:val="right"/>
             </w:pPr>
             <w:r>
-              <w:t xml:space="preserve">1.20</w:t>
-            </w:r>
-          </w:p>
-        </w:tc>
-        <w:tc>
-          <w:tcPr/>
-          <w:p>
-            <w:pPr>
-              <w:pStyle w:val="Compact"/>
-              <w:jc w:val="right"/>
-            </w:pPr>
-            <w:r>
-              <w:t xml:space="preserve">1.21</w:t>
-            </w:r>
-          </w:p>
-        </w:tc>
-        <w:tc>
-          <w:tcPr/>
-          <w:p>
-            <w:pPr>
-              <w:pStyle w:val="Compact"/>
-              <w:jc w:val="right"/>
-            </w:pPr>
-            <w:r>
-              <w:t xml:space="preserve">1.46</w:t>
-            </w:r>
-          </w:p>
-        </w:tc>
-        <w:tc>
-          <w:tcPr/>
-          <w:p>
-            <w:pPr>
-              <w:pStyle w:val="Compact"/>
-              <w:jc w:val="right"/>
-            </w:pPr>
-            <w:r>
-              <w:t xml:space="preserve">1.17</w:t>
-            </w:r>
-          </w:p>
-        </w:tc>
-        <w:tc>
-          <w:tcPr/>
-          <w:p>
-            <w:pPr>
-              <w:pStyle w:val="Compact"/>
-              <w:jc w:val="right"/>
-            </w:pPr>
-            <w:r>
-              <w:t xml:space="preserve">0.65</w:t>
-            </w:r>
-          </w:p>
-        </w:tc>
-        <w:tc>
-          <w:tcPr/>
-          <w:p>
-            <w:pPr>
-              <w:pStyle w:val="Compact"/>
-              <w:jc w:val="right"/>
-            </w:pPr>
-            <w:r>
-              <w:t xml:space="preserve">1.03</w:t>
-            </w:r>
-          </w:p>
-        </w:tc>
-        <w:tc>
-          <w:tcPr/>
-          <w:p>
-            <w:pPr>
-              <w:pStyle w:val="Compact"/>
-              <w:jc w:val="right"/>
-            </w:pPr>
-            <w:r>
-              <w:t xml:space="preserve">1.18</w:t>
+              <w:t xml:space="preserve">1.50</w:t>
+            </w:r>
+          </w:p>
+        </w:tc>
+        <w:tc>
+          <w:tcPr/>
+          <w:p>
+            <w:pPr>
+              <w:pStyle w:val="Compact"/>
+              <w:jc w:val="right"/>
+            </w:pPr>
+            <w:r>
+              <w:t xml:space="preserve">1.07</w:t>
+            </w:r>
+          </w:p>
+        </w:tc>
+        <w:tc>
+          <w:tcPr/>
+          <w:p>
+            <w:pPr>
+              <w:pStyle w:val="Compact"/>
+              <w:jc w:val="right"/>
+            </w:pPr>
+            <w:r>
+              <w:t xml:space="preserve">0.70</w:t>
+            </w:r>
+          </w:p>
+        </w:tc>
+        <w:tc>
+          <w:tcPr/>
+          <w:p>
+            <w:pPr>
+              <w:pStyle w:val="Compact"/>
+              <w:jc w:val="right"/>
+            </w:pPr>
+            <w:r>
+              <w:t xml:space="preserve">1.11</w:t>
+            </w:r>
+          </w:p>
+        </w:tc>
+        <w:tc>
+          <w:tcPr/>
+          <w:p>
+            <w:pPr>
+              <w:pStyle w:val="Compact"/>
+              <w:jc w:val="right"/>
+            </w:pPr>
+            <w:r>
+              <w:t xml:space="preserve">1.09</w:t>
             </w:r>
           </w:p>
         </w:tc>
@@ -2551,6 +2695,78 @@
               <w:jc w:val="right"/>
             </w:pPr>
             <w:r>
+              <w:t xml:space="preserve">0.45</w:t>
+            </w:r>
+          </w:p>
+        </w:tc>
+        <w:tc>
+          <w:tcPr/>
+          <w:p>
+            <w:pPr>
+              <w:pStyle w:val="Compact"/>
+              <w:jc w:val="right"/>
+            </w:pPr>
+            <w:r>
+              <w:t xml:space="preserve">0.68</w:t>
+            </w:r>
+          </w:p>
+        </w:tc>
+        <w:tc>
+          <w:tcPr/>
+          <w:p>
+            <w:pPr>
+              <w:pStyle w:val="Compact"/>
+              <w:jc w:val="right"/>
+            </w:pPr>
+            <w:r>
+              <w:t xml:space="preserve">0.68</w:t>
+            </w:r>
+          </w:p>
+        </w:tc>
+        <w:tc>
+          <w:tcPr/>
+          <w:p>
+            <w:pPr>
+              <w:pStyle w:val="Compact"/>
+              <w:jc w:val="right"/>
+            </w:pPr>
+            <w:r>
+              <w:t xml:space="preserve">0.68</w:t>
+            </w:r>
+          </w:p>
+        </w:tc>
+        <w:tc>
+          <w:tcPr/>
+          <w:p>
+            <w:pPr>
+              <w:pStyle w:val="Compact"/>
+              <w:jc w:val="right"/>
+            </w:pPr>
+            <w:r>
+              <w:t xml:space="preserve">0.67</w:t>
+            </w:r>
+          </w:p>
+        </w:tc>
+        <w:tc>
+          <w:tcPr/>
+          <w:p>
+            <w:pPr>
+              <w:pStyle w:val="Compact"/>
+              <w:jc w:val="right"/>
+            </w:pPr>
+            <w:r>
+              <w:t xml:space="preserve">0.76</w:t>
+            </w:r>
+          </w:p>
+        </w:tc>
+        <w:tc>
+          <w:tcPr/>
+          <w:p>
+            <w:pPr>
+              <w:pStyle w:val="Compact"/>
+              <w:jc w:val="right"/>
+            </w:pPr>
+            <w:r>
               <w:t xml:space="preserve">0.66</w:t>
             </w:r>
           </w:p>
@@ -2563,103 +2779,31 @@
               <w:jc w:val="right"/>
             </w:pPr>
             <w:r>
+              <w:t xml:space="preserve">0.54</w:t>
+            </w:r>
+          </w:p>
+        </w:tc>
+        <w:tc>
+          <w:tcPr/>
+          <w:p>
+            <w:pPr>
+              <w:pStyle w:val="Compact"/>
+              <w:jc w:val="right"/>
+            </w:pPr>
+            <w:r>
+              <w:t xml:space="preserve">1.02</w:t>
+            </w:r>
+          </w:p>
+        </w:tc>
+        <w:tc>
+          <w:tcPr/>
+          <w:p>
+            <w:pPr>
+              <w:pStyle w:val="Compact"/>
+              <w:jc w:val="right"/>
+            </w:pPr>
+            <w:r>
               <w:t xml:space="preserve">0.67</w:t>
-            </w:r>
-          </w:p>
-        </w:tc>
-        <w:tc>
-          <w:tcPr/>
-          <w:p>
-            <w:pPr>
-              <w:pStyle w:val="Compact"/>
-              <w:jc w:val="right"/>
-            </w:pPr>
-            <w:r>
-              <w:t xml:space="preserve">0.67</w:t>
-            </w:r>
-          </w:p>
-        </w:tc>
-        <w:tc>
-          <w:tcPr/>
-          <w:p>
-            <w:pPr>
-              <w:pStyle w:val="Compact"/>
-              <w:jc w:val="right"/>
-            </w:pPr>
-            <w:r>
-              <w:t xml:space="preserve">0.66</w:t>
-            </w:r>
-          </w:p>
-        </w:tc>
-        <w:tc>
-          <w:tcPr/>
-          <w:p>
-            <w:pPr>
-              <w:pStyle w:val="Compact"/>
-              <w:jc w:val="right"/>
-            </w:pPr>
-            <w:r>
-              <w:t xml:space="preserve">0.66</w:t>
-            </w:r>
-          </w:p>
-        </w:tc>
-        <w:tc>
-          <w:tcPr/>
-          <w:p>
-            <w:pPr>
-              <w:pStyle w:val="Compact"/>
-              <w:jc w:val="right"/>
-            </w:pPr>
-            <w:r>
-              <w:t xml:space="preserve">0.79</w:t>
-            </w:r>
-          </w:p>
-        </w:tc>
-        <w:tc>
-          <w:tcPr/>
-          <w:p>
-            <w:pPr>
-              <w:pStyle w:val="Compact"/>
-              <w:jc w:val="right"/>
-            </w:pPr>
-            <w:r>
-              <w:t xml:space="preserve">0.66</w:t>
-            </w:r>
-          </w:p>
-        </w:tc>
-        <w:tc>
-          <w:tcPr/>
-          <w:p>
-            <w:pPr>
-              <w:pStyle w:val="Compact"/>
-              <w:jc w:val="right"/>
-            </w:pPr>
-            <w:r>
-              <w:t xml:space="preserve">0.49</w:t>
-            </w:r>
-          </w:p>
-        </w:tc>
-        <w:tc>
-          <w:tcPr/>
-          <w:p>
-            <w:pPr>
-              <w:pStyle w:val="Compact"/>
-              <w:jc w:val="right"/>
-            </w:pPr>
-            <w:r>
-              <w:t xml:space="preserve">0.93</w:t>
-            </w:r>
-          </w:p>
-        </w:tc>
-        <w:tc>
-          <w:tcPr/>
-          <w:p>
-            <w:pPr>
-              <w:pStyle w:val="Compact"/>
-              <w:jc w:val="right"/>
-            </w:pPr>
-            <w:r>
-              <w:t xml:space="preserve">0.66</w:t>
             </w:r>
           </w:p>
         </w:tc>
@@ -2709,7 +2853,43 @@
               <w:jc w:val="right"/>
             </w:pPr>
             <w:r>
-              <w:t xml:space="preserve">1.36</w:t>
+              <w:t xml:space="preserve">1.31</w:t>
+            </w:r>
+          </w:p>
+        </w:tc>
+        <w:tc>
+          <w:tcPr/>
+          <w:p>
+            <w:pPr>
+              <w:pStyle w:val="Compact"/>
+              <w:jc w:val="right"/>
+            </w:pPr>
+            <w:r>
+              <w:t xml:space="preserve">1.45</w:t>
+            </w:r>
+          </w:p>
+        </w:tc>
+        <w:tc>
+          <w:tcPr/>
+          <w:p>
+            <w:pPr>
+              <w:pStyle w:val="Compact"/>
+              <w:jc w:val="right"/>
+            </w:pPr>
+            <w:r>
+              <w:t xml:space="preserve">1.45</w:t>
+            </w:r>
+          </w:p>
+        </w:tc>
+        <w:tc>
+          <w:tcPr/>
+          <w:p>
+            <w:pPr>
+              <w:pStyle w:val="Compact"/>
+              <w:jc w:val="right"/>
+            </w:pPr>
+            <w:r>
+              <w:t xml:space="preserve">1.47</w:t>
             </w:r>
           </w:p>
         </w:tc>
@@ -2733,31 +2913,43 @@
               <w:jc w:val="right"/>
             </w:pPr>
             <w:r>
-              <w:t xml:space="preserve">1.43</w:t>
-            </w:r>
-          </w:p>
-        </w:tc>
-        <w:tc>
-          <w:tcPr/>
-          <w:p>
-            <w:pPr>
-              <w:pStyle w:val="Compact"/>
-              <w:jc w:val="right"/>
-            </w:pPr>
-            <w:r>
-              <w:t xml:space="preserve">1.42</w:t>
-            </w:r>
-          </w:p>
-        </w:tc>
-        <w:tc>
-          <w:tcPr/>
-          <w:p>
-            <w:pPr>
-              <w:pStyle w:val="Compact"/>
-              <w:jc w:val="right"/>
-            </w:pPr>
-            <w:r>
-              <w:t xml:space="preserve">1.38</w:t>
+              <w:t xml:space="preserve">1.66</w:t>
+            </w:r>
+          </w:p>
+        </w:tc>
+        <w:tc>
+          <w:tcPr/>
+          <w:p>
+            <w:pPr>
+              <w:pStyle w:val="Compact"/>
+              <w:jc w:val="right"/>
+            </w:pPr>
+            <w:r>
+              <w:t xml:space="preserve">1.46</w:t>
+            </w:r>
+          </w:p>
+        </w:tc>
+        <w:tc>
+          <w:tcPr/>
+          <w:p>
+            <w:pPr>
+              <w:pStyle w:val="Compact"/>
+              <w:jc w:val="right"/>
+            </w:pPr>
+            <w:r>
+              <w:t xml:space="preserve">1.87</w:t>
+            </w:r>
+          </w:p>
+        </w:tc>
+        <w:tc>
+          <w:tcPr/>
+          <w:p>
+            <w:pPr>
+              <w:pStyle w:val="Compact"/>
+              <w:jc w:val="right"/>
+            </w:pPr>
+            <w:r>
+              <w:t xml:space="preserve">1.97</w:t>
             </w:r>
           </w:p>
         </w:tc>
@@ -2770,54 +2962,6 @@
             </w:pPr>
             <w:r>
               <w:t xml:space="preserve">1.48</w:t>
-            </w:r>
-          </w:p>
-        </w:tc>
-        <w:tc>
-          <w:tcPr/>
-          <w:p>
-            <w:pPr>
-              <w:pStyle w:val="Compact"/>
-              <w:jc w:val="right"/>
-            </w:pPr>
-            <w:r>
-              <w:t xml:space="preserve">1.44</w:t>
-            </w:r>
-          </w:p>
-        </w:tc>
-        <w:tc>
-          <w:tcPr/>
-          <w:p>
-            <w:pPr>
-              <w:pStyle w:val="Compact"/>
-              <w:jc w:val="right"/>
-            </w:pPr>
-            <w:r>
-              <w:t xml:space="preserve">1.60</w:t>
-            </w:r>
-          </w:p>
-        </w:tc>
-        <w:tc>
-          <w:tcPr/>
-          <w:p>
-            <w:pPr>
-              <w:pStyle w:val="Compact"/>
-              <w:jc w:val="right"/>
-            </w:pPr>
-            <w:r>
-              <w:t xml:space="preserve">1.70</w:t>
-            </w:r>
-          </w:p>
-        </w:tc>
-        <w:tc>
-          <w:tcPr/>
-          <w:p>
-            <w:pPr>
-              <w:pStyle w:val="Compact"/>
-              <w:jc w:val="right"/>
-            </w:pPr>
-            <w:r>
-              <w:t xml:space="preserve">1.43</w:t>
             </w:r>
           </w:p>
         </w:tc>
@@ -2867,6 +3011,66 @@
               <w:jc w:val="right"/>
             </w:pPr>
             <w:r>
+              <w:t xml:space="preserve">3.14</w:t>
+            </w:r>
+          </w:p>
+        </w:tc>
+        <w:tc>
+          <w:tcPr/>
+          <w:p>
+            <w:pPr>
+              <w:pStyle w:val="Compact"/>
+              <w:jc w:val="right"/>
+            </w:pPr>
+            <w:r>
+              <w:t xml:space="preserve">3.26</w:t>
+            </w:r>
+          </w:p>
+        </w:tc>
+        <w:tc>
+          <w:tcPr/>
+          <w:p>
+            <w:pPr>
+              <w:pStyle w:val="Compact"/>
+              <w:jc w:val="right"/>
+            </w:pPr>
+            <w:r>
+              <w:t xml:space="preserve">3.24</w:t>
+            </w:r>
+          </w:p>
+        </w:tc>
+        <w:tc>
+          <w:tcPr/>
+          <w:p>
+            <w:pPr>
+              <w:pStyle w:val="Compact"/>
+              <w:jc w:val="right"/>
+            </w:pPr>
+            <w:r>
+              <w:t xml:space="preserve">3.24</w:t>
+            </w:r>
+          </w:p>
+        </w:tc>
+        <w:tc>
+          <w:tcPr/>
+          <w:p>
+            <w:pPr>
+              <w:pStyle w:val="Compact"/>
+              <w:jc w:val="right"/>
+            </w:pPr>
+            <w:r>
+              <w:t xml:space="preserve">3.25</w:t>
+            </w:r>
+          </w:p>
+        </w:tc>
+        <w:tc>
+          <w:tcPr/>
+          <w:p>
+            <w:pPr>
+              <w:pStyle w:val="Compact"/>
+              <w:jc w:val="right"/>
+            </w:pPr>
+            <w:r>
               <w:t xml:space="preserve">3.13</w:t>
             </w:r>
           </w:p>
@@ -2879,103 +3083,43 @@
               <w:jc w:val="right"/>
             </w:pPr>
             <w:r>
-              <w:t xml:space="preserve">3.21</w:t>
-            </w:r>
-          </w:p>
-        </w:tc>
-        <w:tc>
-          <w:tcPr/>
-          <w:p>
-            <w:pPr>
-              <w:pStyle w:val="Compact"/>
-              <w:jc w:val="right"/>
-            </w:pPr>
-            <w:r>
-              <w:t xml:space="preserve">3.18</w:t>
-            </w:r>
-          </w:p>
-        </w:tc>
-        <w:tc>
-          <w:tcPr/>
-          <w:p>
-            <w:pPr>
-              <w:pStyle w:val="Compact"/>
-              <w:jc w:val="right"/>
-            </w:pPr>
-            <w:r>
-              <w:t xml:space="preserve">3.18</w:t>
-            </w:r>
-          </w:p>
-        </w:tc>
-        <w:tc>
-          <w:tcPr/>
-          <w:p>
-            <w:pPr>
-              <w:pStyle w:val="Compact"/>
-              <w:jc w:val="right"/>
-            </w:pPr>
-            <w:r>
-              <w:t xml:space="preserve">3.18</w:t>
-            </w:r>
-          </w:p>
-        </w:tc>
-        <w:tc>
-          <w:tcPr/>
-          <w:p>
-            <w:pPr>
-              <w:pStyle w:val="Compact"/>
-              <w:jc w:val="right"/>
-            </w:pPr>
-            <w:r>
-              <w:t xml:space="preserve">2.92</w:t>
-            </w:r>
-          </w:p>
-        </w:tc>
-        <w:tc>
-          <w:tcPr/>
-          <w:p>
-            <w:pPr>
-              <w:pStyle w:val="Compact"/>
-              <w:jc w:val="right"/>
-            </w:pPr>
-            <w:r>
-              <w:t xml:space="preserve">3.22</w:t>
-            </w:r>
-          </w:p>
-        </w:tc>
-        <w:tc>
-          <w:tcPr/>
-          <w:p>
-            <w:pPr>
-              <w:pStyle w:val="Compact"/>
-              <w:jc w:val="right"/>
-            </w:pPr>
-            <w:r>
-              <w:t xml:space="preserve">5.04</w:t>
-            </w:r>
-          </w:p>
-        </w:tc>
-        <w:tc>
-          <w:tcPr/>
-          <w:p>
-            <w:pPr>
-              <w:pStyle w:val="Compact"/>
-              <w:jc w:val="right"/>
-            </w:pPr>
-            <w:r>
-              <w:t xml:space="preserve">4.95</w:t>
-            </w:r>
-          </w:p>
-        </w:tc>
-        <w:tc>
-          <w:tcPr/>
-          <w:p>
-            <w:pPr>
-              <w:pStyle w:val="Compact"/>
-              <w:jc w:val="right"/>
-            </w:pPr>
-            <w:r>
-              <w:t xml:space="preserve">3.19</w:t>
+              <w:t xml:space="preserve">3.28</w:t>
+            </w:r>
+          </w:p>
+        </w:tc>
+        <w:tc>
+          <w:tcPr/>
+          <w:p>
+            <w:pPr>
+              <w:pStyle w:val="Compact"/>
+              <w:jc w:val="right"/>
+            </w:pPr>
+            <w:r>
+              <w:t xml:space="preserve">5.57</w:t>
+            </w:r>
+          </w:p>
+        </w:tc>
+        <w:tc>
+          <w:tcPr/>
+          <w:p>
+            <w:pPr>
+              <w:pStyle w:val="Compact"/>
+              <w:jc w:val="right"/>
+            </w:pPr>
+            <w:r>
+              <w:t xml:space="preserve">5.47</w:t>
+            </w:r>
+          </w:p>
+        </w:tc>
+        <w:tc>
+          <w:tcPr/>
+          <w:p>
+            <w:pPr>
+              <w:pStyle w:val="Compact"/>
+              <w:jc w:val="right"/>
+            </w:pPr>
+            <w:r>
+              <w:t xml:space="preserve">3.23</w:t>
             </w:r>
           </w:p>
         </w:tc>
@@ -3025,115 +3169,115 @@
               <w:jc w:val="right"/>
             </w:pPr>
             <w:r>
-              <w:t xml:space="preserve">1.07</w:t>
-            </w:r>
-          </w:p>
-        </w:tc>
-        <w:tc>
-          <w:tcPr/>
-          <w:p>
-            <w:pPr>
-              <w:pStyle w:val="Compact"/>
-              <w:jc w:val="right"/>
-            </w:pPr>
-            <w:r>
-              <w:t xml:space="preserve">1.07</w:t>
-            </w:r>
-          </w:p>
-        </w:tc>
-        <w:tc>
-          <w:tcPr/>
-          <w:p>
-            <w:pPr>
-              <w:pStyle w:val="Compact"/>
-              <w:jc w:val="right"/>
-            </w:pPr>
-            <w:r>
-              <w:t xml:space="preserve">1.08</w:t>
-            </w:r>
-          </w:p>
-        </w:tc>
-        <w:tc>
-          <w:tcPr/>
-          <w:p>
-            <w:pPr>
-              <w:pStyle w:val="Compact"/>
-              <w:jc w:val="right"/>
-            </w:pPr>
-            <w:r>
-              <w:t xml:space="preserve">1.08</w:t>
-            </w:r>
-          </w:p>
-        </w:tc>
-        <w:tc>
-          <w:tcPr/>
-          <w:p>
-            <w:pPr>
-              <w:pStyle w:val="Compact"/>
-              <w:jc w:val="right"/>
-            </w:pPr>
-            <w:r>
-              <w:t xml:space="preserve">1.07</w:t>
-            </w:r>
-          </w:p>
-        </w:tc>
-        <w:tc>
-          <w:tcPr/>
-          <w:p>
-            <w:pPr>
-              <w:pStyle w:val="Compact"/>
-              <w:jc w:val="right"/>
-            </w:pPr>
-            <w:r>
-              <w:t xml:space="preserve">1.17</w:t>
-            </w:r>
-          </w:p>
-        </w:tc>
-        <w:tc>
-          <w:tcPr/>
-          <w:p>
-            <w:pPr>
-              <w:pStyle w:val="Compact"/>
-              <w:jc w:val="right"/>
-            </w:pPr>
-            <w:r>
-              <w:t xml:space="preserve">1.07</w:t>
-            </w:r>
-          </w:p>
-        </w:tc>
-        <w:tc>
-          <w:tcPr/>
-          <w:p>
-            <w:pPr>
-              <w:pStyle w:val="Compact"/>
-              <w:jc w:val="right"/>
-            </w:pPr>
-            <w:r>
-              <w:t xml:space="preserve">0.58</w:t>
-            </w:r>
-          </w:p>
-        </w:tc>
-        <w:tc>
-          <w:tcPr/>
-          <w:p>
-            <w:pPr>
-              <w:pStyle w:val="Compact"/>
-              <w:jc w:val="right"/>
-            </w:pPr>
-            <w:r>
-              <w:t xml:space="preserve">0.97</w:t>
-            </w:r>
-          </w:p>
-        </w:tc>
-        <w:tc>
-          <w:tcPr/>
-          <w:p>
-            <w:pPr>
-              <w:pStyle w:val="Compact"/>
-              <w:jc w:val="right"/>
-            </w:pPr>
-            <w:r>
-              <w:t xml:space="preserve">1.11</w:t>
+              <w:t xml:space="preserve">0.74</w:t>
+            </w:r>
+          </w:p>
+        </w:tc>
+        <w:tc>
+          <w:tcPr/>
+          <w:p>
+            <w:pPr>
+              <w:pStyle w:val="Compact"/>
+              <w:jc w:val="right"/>
+            </w:pPr>
+            <w:r>
+              <w:t xml:space="preserve">0.98</w:t>
+            </w:r>
+          </w:p>
+        </w:tc>
+        <w:tc>
+          <w:tcPr/>
+          <w:p>
+            <w:pPr>
+              <w:pStyle w:val="Compact"/>
+              <w:jc w:val="right"/>
+            </w:pPr>
+            <w:r>
+              <w:t xml:space="preserve">0.99</w:t>
+            </w:r>
+          </w:p>
+        </w:tc>
+        <w:tc>
+          <w:tcPr/>
+          <w:p>
+            <w:pPr>
+              <w:pStyle w:val="Compact"/>
+              <w:jc w:val="right"/>
+            </w:pPr>
+            <w:r>
+              <w:t xml:space="preserve">1.00</w:t>
+            </w:r>
+          </w:p>
+        </w:tc>
+        <w:tc>
+          <w:tcPr/>
+          <w:p>
+            <w:pPr>
+              <w:pStyle w:val="Compact"/>
+              <w:jc w:val="right"/>
+            </w:pPr>
+            <w:r>
+              <w:t xml:space="preserve">1.00</w:t>
+            </w:r>
+          </w:p>
+        </w:tc>
+        <w:tc>
+          <w:tcPr/>
+          <w:p>
+            <w:pPr>
+              <w:pStyle w:val="Compact"/>
+              <w:jc w:val="right"/>
+            </w:pPr>
+            <w:r>
+              <w:t xml:space="preserve">1.15</w:t>
+            </w:r>
+          </w:p>
+        </w:tc>
+        <w:tc>
+          <w:tcPr/>
+          <w:p>
+            <w:pPr>
+              <w:pStyle w:val="Compact"/>
+              <w:jc w:val="right"/>
+            </w:pPr>
+            <w:r>
+              <w:t xml:space="preserve">1.00</w:t>
+            </w:r>
+          </w:p>
+        </w:tc>
+        <w:tc>
+          <w:tcPr/>
+          <w:p>
+            <w:pPr>
+              <w:pStyle w:val="Compact"/>
+              <w:jc w:val="right"/>
+            </w:pPr>
+            <w:r>
+              <w:t xml:space="preserve">0.67</w:t>
+            </w:r>
+          </w:p>
+        </w:tc>
+        <w:tc>
+          <w:tcPr/>
+          <w:p>
+            <w:pPr>
+              <w:pStyle w:val="Compact"/>
+              <w:jc w:val="right"/>
+            </w:pPr>
+            <w:r>
+              <w:t xml:space="preserve">1.10</w:t>
+            </w:r>
+          </w:p>
+        </w:tc>
+        <w:tc>
+          <w:tcPr/>
+          <w:p>
+            <w:pPr>
+              <w:pStyle w:val="Compact"/>
+              <w:jc w:val="right"/>
+            </w:pPr>
+            <w:r>
+              <w:t xml:space="preserve">1.02</w:t>
             </w:r>
           </w:p>
         </w:tc>
@@ -3183,7 +3327,7 @@
               <w:jc w:val="right"/>
             </w:pPr>
             <w:r>
-              <w:t xml:space="preserve">0.89</w:t>
+              <w:t xml:space="preserve">0.87</w:t>
             </w:r>
           </w:p>
         </w:tc>
@@ -3207,7 +3351,7 @@
               <w:jc w:val="right"/>
             </w:pPr>
             <w:r>
-              <w:t xml:space="preserve">0.89</w:t>
+              <w:t xml:space="preserve">0.88</w:t>
             </w:r>
           </w:p>
         </w:tc>
@@ -3255,43 +3399,43 @@
               <w:jc w:val="right"/>
             </w:pPr>
             <w:r>
-              <w:t xml:space="preserve">0.88</w:t>
-            </w:r>
-          </w:p>
-        </w:tc>
-        <w:tc>
-          <w:tcPr/>
-          <w:p>
-            <w:pPr>
-              <w:pStyle w:val="Compact"/>
-              <w:jc w:val="right"/>
-            </w:pPr>
-            <w:r>
-              <w:t xml:space="preserve">0.49</w:t>
-            </w:r>
-          </w:p>
-        </w:tc>
-        <w:tc>
-          <w:tcPr/>
-          <w:p>
-            <w:pPr>
-              <w:pStyle w:val="Compact"/>
-              <w:jc w:val="right"/>
-            </w:pPr>
-            <w:r>
-              <w:t xml:space="preserve">0.81</w:t>
-            </w:r>
-          </w:p>
-        </w:tc>
-        <w:tc>
-          <w:tcPr/>
-          <w:p>
-            <w:pPr>
-              <w:pStyle w:val="Compact"/>
-              <w:jc w:val="right"/>
-            </w:pPr>
-            <w:r>
-              <w:t xml:space="preserve">0.88</w:t>
+              <w:t xml:space="preserve">0.87</w:t>
+            </w:r>
+          </w:p>
+        </w:tc>
+        <w:tc>
+          <w:tcPr/>
+          <w:p>
+            <w:pPr>
+              <w:pStyle w:val="Compact"/>
+              <w:jc w:val="right"/>
+            </w:pPr>
+            <w:r>
+              <w:t xml:space="preserve">0.50</w:t>
+            </w:r>
+          </w:p>
+        </w:tc>
+        <w:tc>
+          <w:tcPr/>
+          <w:p>
+            <w:pPr>
+              <w:pStyle w:val="Compact"/>
+              <w:jc w:val="right"/>
+            </w:pPr>
+            <w:r>
+              <w:t xml:space="preserve">0.83</w:t>
+            </w:r>
+          </w:p>
+        </w:tc>
+        <w:tc>
+          <w:tcPr/>
+          <w:p>
+            <w:pPr>
+              <w:pStyle w:val="Compact"/>
+              <w:jc w:val="right"/>
+            </w:pPr>
+            <w:r>
+              <w:t xml:space="preserve">0.87</w:t>
             </w:r>
           </w:p>
         </w:tc>
@@ -3341,6 +3485,42 @@
               <w:jc w:val="right"/>
             </w:pPr>
             <w:r>
+              <w:t xml:space="preserve">0.43</w:t>
+            </w:r>
+          </w:p>
+        </w:tc>
+        <w:tc>
+          <w:tcPr/>
+          <w:p>
+            <w:pPr>
+              <w:pStyle w:val="Compact"/>
+              <w:jc w:val="right"/>
+            </w:pPr>
+            <w:r>
+              <w:t xml:space="preserve">0.48</w:t>
+            </w:r>
+          </w:p>
+        </w:tc>
+        <w:tc>
+          <w:tcPr/>
+          <w:p>
+            <w:pPr>
+              <w:pStyle w:val="Compact"/>
+              <w:jc w:val="right"/>
+            </w:pPr>
+            <w:r>
+              <w:t xml:space="preserve">0.52</w:t>
+            </w:r>
+          </w:p>
+        </w:tc>
+        <w:tc>
+          <w:tcPr/>
+          <w:p>
+            <w:pPr>
+              <w:pStyle w:val="Compact"/>
+              <w:jc w:val="right"/>
+            </w:pPr>
+            <w:r>
               <w:t xml:space="preserve">0.51</w:t>
             </w:r>
           </w:p>
@@ -3353,42 +3533,6 @@
               <w:jc w:val="right"/>
             </w:pPr>
             <w:r>
-              <w:t xml:space="preserve">0.48</w:t>
-            </w:r>
-          </w:p>
-        </w:tc>
-        <w:tc>
-          <w:tcPr/>
-          <w:p>
-            <w:pPr>
-              <w:pStyle w:val="Compact"/>
-              <w:jc w:val="right"/>
-            </w:pPr>
-            <w:r>
-              <w:t xml:space="preserve">0.53</w:t>
-            </w:r>
-          </w:p>
-        </w:tc>
-        <w:tc>
-          <w:tcPr/>
-          <w:p>
-            <w:pPr>
-              <w:pStyle w:val="Compact"/>
-              <w:jc w:val="right"/>
-            </w:pPr>
-            <w:r>
-              <w:t xml:space="preserve">0.51</w:t>
-            </w:r>
-          </w:p>
-        </w:tc>
-        <w:tc>
-          <w:tcPr/>
-          <w:p>
-            <w:pPr>
-              <w:pStyle w:val="Compact"/>
-              <w:jc w:val="right"/>
-            </w:pPr>
-            <w:r>
               <w:t xml:space="preserve">0.52</w:t>
             </w:r>
           </w:p>
@@ -3401,55 +3545,55 @@
               <w:jc w:val="right"/>
             </w:pPr>
             <w:r>
-              <w:t xml:space="preserve">0.66</w:t>
-            </w:r>
-          </w:p>
-        </w:tc>
-        <w:tc>
-          <w:tcPr/>
-          <w:p>
-            <w:pPr>
-              <w:pStyle w:val="Compact"/>
-              <w:jc w:val="right"/>
-            </w:pPr>
-            <w:r>
-              <w:t xml:space="preserve">0.48</w:t>
-            </w:r>
-          </w:p>
-        </w:tc>
-        <w:tc>
-          <w:tcPr/>
-          <w:p>
-            <w:pPr>
-              <w:pStyle w:val="Compact"/>
-              <w:jc w:val="right"/>
-            </w:pPr>
-            <w:r>
-              <w:t xml:space="preserve">0.33</w:t>
-            </w:r>
-          </w:p>
-        </w:tc>
-        <w:tc>
-          <w:tcPr/>
-          <w:p>
-            <w:pPr>
-              <w:pStyle w:val="Compact"/>
-              <w:jc w:val="right"/>
-            </w:pPr>
-            <w:r>
-              <w:t xml:space="preserve">0.49</w:t>
-            </w:r>
-          </w:p>
-        </w:tc>
-        <w:tc>
-          <w:tcPr/>
-          <w:p>
-            <w:pPr>
-              <w:pStyle w:val="Compact"/>
-              <w:jc w:val="right"/>
-            </w:pPr>
-            <w:r>
-              <w:t xml:space="preserve">0.48</w:t>
+              <w:t xml:space="preserve">0.71</w:t>
+            </w:r>
+          </w:p>
+        </w:tc>
+        <w:tc>
+          <w:tcPr/>
+          <w:p>
+            <w:pPr>
+              <w:pStyle w:val="Compact"/>
+              <w:jc w:val="right"/>
+            </w:pPr>
+            <w:r>
+              <w:t xml:space="preserve">0.46</w:t>
+            </w:r>
+          </w:p>
+        </w:tc>
+        <w:tc>
+          <w:tcPr/>
+          <w:p>
+            <w:pPr>
+              <w:pStyle w:val="Compact"/>
+              <w:jc w:val="right"/>
+            </w:pPr>
+            <w:r>
+              <w:t xml:space="preserve">0.38</w:t>
+            </w:r>
+          </w:p>
+        </w:tc>
+        <w:tc>
+          <w:tcPr/>
+          <w:p>
+            <w:pPr>
+              <w:pStyle w:val="Compact"/>
+              <w:jc w:val="right"/>
+            </w:pPr>
+            <w:r>
+              <w:t xml:space="preserve">0.57</w:t>
+            </w:r>
+          </w:p>
+        </w:tc>
+        <w:tc>
+          <w:tcPr/>
+          <w:p>
+            <w:pPr>
+              <w:pStyle w:val="Compact"/>
+              <w:jc w:val="right"/>
+            </w:pPr>
+            <w:r>
+              <w:t xml:space="preserve">0.47</w:t>
             </w:r>
           </w:p>
         </w:tc>
@@ -3499,7 +3643,7 @@
               <w:jc w:val="right"/>
             </w:pPr>
             <w:r>
-              <w:t xml:space="preserve">0.62</w:t>
+              <w:t xml:space="preserve">0.65</w:t>
             </w:r>
           </w:p>
         </w:tc>
@@ -3523,19 +3667,67 @@
               <w:jc w:val="right"/>
             </w:pPr>
             <w:r>
-              <w:t xml:space="preserve">0.61</w:t>
-            </w:r>
-          </w:p>
-        </w:tc>
-        <w:tc>
-          <w:tcPr/>
-          <w:p>
-            <w:pPr>
-              <w:pStyle w:val="Compact"/>
-              <w:jc w:val="right"/>
-            </w:pPr>
-            <w:r>
-              <w:t xml:space="preserve">0.61</w:t>
+              <w:t xml:space="preserve">0.63</w:t>
+            </w:r>
+          </w:p>
+        </w:tc>
+        <w:tc>
+          <w:tcPr/>
+          <w:p>
+            <w:pPr>
+              <w:pStyle w:val="Compact"/>
+              <w:jc w:val="right"/>
+            </w:pPr>
+            <w:r>
+              <w:t xml:space="preserve">0.63</w:t>
+            </w:r>
+          </w:p>
+        </w:tc>
+        <w:tc>
+          <w:tcPr/>
+          <w:p>
+            <w:pPr>
+              <w:pStyle w:val="Compact"/>
+              <w:jc w:val="right"/>
+            </w:pPr>
+            <w:r>
+              <w:t xml:space="preserve">0.63</w:t>
+            </w:r>
+          </w:p>
+        </w:tc>
+        <w:tc>
+          <w:tcPr/>
+          <w:p>
+            <w:pPr>
+              <w:pStyle w:val="Compact"/>
+              <w:jc w:val="right"/>
+            </w:pPr>
+            <w:r>
+              <w:t xml:space="preserve">0.74</w:t>
+            </w:r>
+          </w:p>
+        </w:tc>
+        <w:tc>
+          <w:tcPr/>
+          <w:p>
+            <w:pPr>
+              <w:pStyle w:val="Compact"/>
+              <w:jc w:val="right"/>
+            </w:pPr>
+            <w:r>
+              <w:t xml:space="preserve">0.56</w:t>
+            </w:r>
+          </w:p>
+        </w:tc>
+        <w:tc>
+          <w:tcPr/>
+          <w:p>
+            <w:pPr>
+              <w:pStyle w:val="Compact"/>
+              <w:jc w:val="right"/>
+            </w:pPr>
+            <w:r>
+              <w:t xml:space="preserve">0.41</w:t>
             </w:r>
           </w:p>
         </w:tc>
@@ -3559,55 +3751,7 @@
               <w:jc w:val="right"/>
             </w:pPr>
             <w:r>
-              <w:t xml:space="preserve">0.66</w:t>
-            </w:r>
-          </w:p>
-        </w:tc>
-        <w:tc>
-          <w:tcPr/>
-          <w:p>
-            <w:pPr>
-              <w:pStyle w:val="Compact"/>
-              <w:jc w:val="right"/>
-            </w:pPr>
-            <w:r>
-              <w:t xml:space="preserve">0.55</w:t>
-            </w:r>
-          </w:p>
-        </w:tc>
-        <w:tc>
-          <w:tcPr/>
-          <w:p>
-            <w:pPr>
-              <w:pStyle w:val="Compact"/>
-              <w:jc w:val="right"/>
-            </w:pPr>
-            <w:r>
-              <w:t xml:space="preserve">0.35</w:t>
-            </w:r>
-          </w:p>
-        </w:tc>
-        <w:tc>
-          <w:tcPr/>
-          <w:p>
-            <w:pPr>
-              <w:pStyle w:val="Compact"/>
-              <w:jc w:val="right"/>
-            </w:pPr>
-            <w:r>
-              <w:t xml:space="preserve">0.52</w:t>
-            </w:r>
-          </w:p>
-        </w:tc>
-        <w:tc>
-          <w:tcPr/>
-          <w:p>
-            <w:pPr>
-              <w:pStyle w:val="Compact"/>
-              <w:jc w:val="right"/>
-            </w:pPr>
-            <w:r>
-              <w:t xml:space="preserve">0.55</w:t>
+              <w:t xml:space="preserve">0.56</w:t>
             </w:r>
           </w:p>
         </w:tc>
@@ -3688,18 +3832,18 @@
         <w:tblCaption w:val="Table 4. Geometric mean of population growth rate (lambda) for each alternative."/>
       </w:tblPr>
       <w:tblGrid>
-        <w:gridCol w:w="2704"/>
-        <w:gridCol w:w="257"/>
-        <w:gridCol w:w="772"/>
-        <w:gridCol w:w="708"/>
-        <w:gridCol w:w="772"/>
-        <w:gridCol w:w="772"/>
-        <w:gridCol w:w="257"/>
-        <w:gridCol w:w="257"/>
-        <w:gridCol w:w="257"/>
-        <w:gridCol w:w="257"/>
-        <w:gridCol w:w="643"/>
-        <w:gridCol w:w="257"/>
+        <w:gridCol w:w="2726"/>
+        <w:gridCol w:w="259"/>
+        <w:gridCol w:w="779"/>
+        <w:gridCol w:w="714"/>
+        <w:gridCol w:w="779"/>
+        <w:gridCol w:w="779"/>
+        <w:gridCol w:w="259"/>
+        <w:gridCol w:w="259"/>
+        <w:gridCol w:w="584"/>
+        <w:gridCol w:w="259"/>
+        <w:gridCol w:w="259"/>
+        <w:gridCol w:w="259"/>
       </w:tblGrid>
       <w:tr>
         <w:trPr>
@@ -3809,6 +3953,18 @@
               <w:jc w:val="right"/>
             </w:pPr>
             <w:r>
+              <w:t xml:space="preserve">Empirical</w:t>
+            </w:r>
+          </w:p>
+        </w:tc>
+        <w:tc>
+          <w:tcPr/>
+          <w:p>
+            <w:pPr>
+              <w:pStyle w:val="Compact"/>
+              <w:jc w:val="right"/>
+            </w:pPr>
+            <w:r>
               <w:t xml:space="preserve">EXP1</w:t>
             </w:r>
           </w:p>
@@ -3822,18 +3978,6 @@
             </w:pPr>
             <w:r>
               <w:t xml:space="preserve">EXP3</w:t>
-            </w:r>
-          </w:p>
-        </w:tc>
-        <w:tc>
-          <w:tcPr/>
-          <w:p>
-            <w:pPr>
-              <w:pStyle w:val="Compact"/>
-              <w:jc w:val="right"/>
-            </w:pPr>
-            <w:r>
-              <w:t xml:space="preserve">Historical</w:t>
             </w:r>
           </w:p>
         </w:tc>
@@ -3871,7 +4015,79 @@
               <w:jc w:val="right"/>
             </w:pPr>
             <w:r>
-              <w:t xml:space="preserve">0.79</w:t>
+              <w:t xml:space="preserve">0.72</w:t>
+            </w:r>
+          </w:p>
+        </w:tc>
+        <w:tc>
+          <w:tcPr/>
+          <w:p>
+            <w:pPr>
+              <w:pStyle w:val="Compact"/>
+              <w:jc w:val="right"/>
+            </w:pPr>
+            <w:r>
+              <w:t xml:space="preserve">0.95</w:t>
+            </w:r>
+          </w:p>
+        </w:tc>
+        <w:tc>
+          <w:tcPr/>
+          <w:p>
+            <w:pPr>
+              <w:pStyle w:val="Compact"/>
+              <w:jc w:val="right"/>
+            </w:pPr>
+            <w:r>
+              <w:t xml:space="preserve">0.94</w:t>
+            </w:r>
+          </w:p>
+        </w:tc>
+        <w:tc>
+          <w:tcPr/>
+          <w:p>
+            <w:pPr>
+              <w:pStyle w:val="Compact"/>
+              <w:jc w:val="right"/>
+            </w:pPr>
+            <w:r>
+              <w:t xml:space="preserve">0.98</w:t>
+            </w:r>
+          </w:p>
+        </w:tc>
+        <w:tc>
+          <w:tcPr/>
+          <w:p>
+            <w:pPr>
+              <w:pStyle w:val="Compact"/>
+              <w:jc w:val="right"/>
+            </w:pPr>
+            <w:r>
+              <w:t xml:space="preserve">0.98</w:t>
+            </w:r>
+          </w:p>
+        </w:tc>
+        <w:tc>
+          <w:tcPr/>
+          <w:p>
+            <w:pPr>
+              <w:pStyle w:val="Compact"/>
+              <w:jc w:val="right"/>
+            </w:pPr>
+            <w:r>
+              <w:t xml:space="preserve">1.20</w:t>
+            </w:r>
+          </w:p>
+        </w:tc>
+        <w:tc>
+          <w:tcPr/>
+          <w:p>
+            <w:pPr>
+              <w:pStyle w:val="Compact"/>
+              <w:jc w:val="right"/>
+            </w:pPr>
+            <w:r>
+              <w:t xml:space="preserve">0.94</w:t>
             </w:r>
           </w:p>
         </w:tc>
@@ -3895,103 +4111,31 @@
               <w:jc w:val="right"/>
             </w:pPr>
             <w:r>
-              <w:t xml:space="preserve">0.95</w:t>
-            </w:r>
-          </w:p>
-        </w:tc>
-        <w:tc>
-          <w:tcPr/>
-          <w:p>
-            <w:pPr>
-              <w:pStyle w:val="Compact"/>
-              <w:jc w:val="right"/>
-            </w:pPr>
-            <w:r>
-              <w:t xml:space="preserve">0.98</w:t>
-            </w:r>
-          </w:p>
-        </w:tc>
-        <w:tc>
-          <w:tcPr/>
-          <w:p>
-            <w:pPr>
-              <w:pStyle w:val="Compact"/>
-              <w:jc w:val="right"/>
-            </w:pPr>
-            <w:r>
-              <w:t xml:space="preserve">0.98</w:t>
-            </w:r>
-          </w:p>
-        </w:tc>
-        <w:tc>
-          <w:tcPr/>
-          <w:p>
-            <w:pPr>
-              <w:pStyle w:val="Compact"/>
-              <w:jc w:val="right"/>
-            </w:pPr>
-            <w:r>
-              <w:t xml:space="preserve">1.16</w:t>
-            </w:r>
-          </w:p>
-        </w:tc>
-        <w:tc>
-          <w:tcPr/>
-          <w:p>
-            <w:pPr>
-              <w:pStyle w:val="Compact"/>
-              <w:jc w:val="right"/>
-            </w:pPr>
-            <w:r>
-              <w:t xml:space="preserve">0.95</w:t>
-            </w:r>
-          </w:p>
-        </w:tc>
-        <w:tc>
-          <w:tcPr/>
-          <w:p>
-            <w:pPr>
-              <w:pStyle w:val="Compact"/>
-              <w:jc w:val="right"/>
-            </w:pPr>
-            <w:r>
-              <w:t xml:space="preserve">0.98</w:t>
-            </w:r>
-          </w:p>
-        </w:tc>
-        <w:tc>
-          <w:tcPr/>
-          <w:p>
-            <w:pPr>
-              <w:pStyle w:val="Compact"/>
-              <w:jc w:val="right"/>
-            </w:pPr>
-            <w:r>
-              <w:t xml:space="preserve">1.36</w:t>
-            </w:r>
-          </w:p>
-        </w:tc>
-        <w:tc>
-          <w:tcPr/>
-          <w:p>
-            <w:pPr>
-              <w:pStyle w:val="Compact"/>
-              <w:jc w:val="right"/>
-            </w:pPr>
-            <w:r>
-              <w:t xml:space="preserve">0.96</w:t>
-            </w:r>
-          </w:p>
-        </w:tc>
-        <w:tc>
-          <w:tcPr/>
-          <w:p>
-            <w:pPr>
-              <w:pStyle w:val="Compact"/>
-              <w:jc w:val="right"/>
-            </w:pPr>
-            <w:r>
-              <w:t xml:space="preserve">0.98</w:t>
+              <w:t xml:space="preserve">1.01</w:t>
+            </w:r>
+          </w:p>
+        </w:tc>
+        <w:tc>
+          <w:tcPr/>
+          <w:p>
+            <w:pPr>
+              <w:pStyle w:val="Compact"/>
+              <w:jc w:val="right"/>
+            </w:pPr>
+            <w:r>
+              <w:t xml:space="preserve">1.41</w:t>
+            </w:r>
+          </w:p>
+        </w:tc>
+        <w:tc>
+          <w:tcPr/>
+          <w:p>
+            <w:pPr>
+              <w:pStyle w:val="Compact"/>
+              <w:jc w:val="right"/>
+            </w:pPr>
+            <w:r>
+              <w:t xml:space="preserve">0.97</w:t>
             </w:r>
           </w:p>
         </w:tc>
@@ -4017,19 +4161,19 @@
               <w:jc w:val="right"/>
             </w:pPr>
             <w:r>
-              <w:t xml:space="preserve">0.63</w:t>
-            </w:r>
-          </w:p>
-        </w:tc>
-        <w:tc>
-          <w:tcPr/>
-          <w:p>
-            <w:pPr>
-              <w:pStyle w:val="Compact"/>
-              <w:jc w:val="right"/>
-            </w:pPr>
-            <w:r>
-              <w:t xml:space="preserve">0.76</w:t>
+              <w:t xml:space="preserve">0.54</w:t>
+            </w:r>
+          </w:p>
+        </w:tc>
+        <w:tc>
+          <w:tcPr/>
+          <w:p>
+            <w:pPr>
+              <w:pStyle w:val="Compact"/>
+              <w:jc w:val="right"/>
+            </w:pPr>
+            <w:r>
+              <w:t xml:space="preserve">0.75</w:t>
             </w:r>
           </w:p>
         </w:tc>
@@ -4077,6 +4221,54 @@
               <w:jc w:val="right"/>
             </w:pPr>
             <w:r>
+              <w:t xml:space="preserve">0.95</w:t>
+            </w:r>
+          </w:p>
+        </w:tc>
+        <w:tc>
+          <w:tcPr/>
+          <w:p>
+            <w:pPr>
+              <w:pStyle w:val="Compact"/>
+              <w:jc w:val="right"/>
+            </w:pPr>
+            <w:r>
+              <w:t xml:space="preserve">0.72</w:t>
+            </w:r>
+          </w:p>
+        </w:tc>
+        <w:tc>
+          <w:tcPr/>
+          <w:p>
+            <w:pPr>
+              <w:pStyle w:val="Compact"/>
+              <w:jc w:val="right"/>
+            </w:pPr>
+            <w:r>
+              <w:t xml:space="preserve">0.58</w:t>
+            </w:r>
+          </w:p>
+        </w:tc>
+        <w:tc>
+          <w:tcPr/>
+          <w:p>
+            <w:pPr>
+              <w:pStyle w:val="Compact"/>
+              <w:jc w:val="right"/>
+            </w:pPr>
+            <w:r>
+              <w:t xml:space="preserve">0.57</w:t>
+            </w:r>
+          </w:p>
+        </w:tc>
+        <w:tc>
+          <w:tcPr/>
+          <w:p>
+            <w:pPr>
+              <w:pStyle w:val="Compact"/>
+              <w:jc w:val="right"/>
+            </w:pPr>
+            <w:r>
               <w:t xml:space="preserve">0.90</w:t>
             </w:r>
           </w:p>
@@ -4090,54 +4282,6 @@
             </w:pPr>
             <w:r>
               <w:t xml:space="preserve">0.74</w:t>
-            </w:r>
-          </w:p>
-        </w:tc>
-        <w:tc>
-          <w:tcPr/>
-          <w:p>
-            <w:pPr>
-              <w:pStyle w:val="Compact"/>
-              <w:jc w:val="right"/>
-            </w:pPr>
-            <w:r>
-              <w:t xml:space="preserve">0.52</w:t>
-            </w:r>
-          </w:p>
-        </w:tc>
-        <w:tc>
-          <w:tcPr/>
-          <w:p>
-            <w:pPr>
-              <w:pStyle w:val="Compact"/>
-              <w:jc w:val="right"/>
-            </w:pPr>
-            <w:r>
-              <w:t xml:space="preserve">0.82</w:t>
-            </w:r>
-          </w:p>
-        </w:tc>
-        <w:tc>
-          <w:tcPr/>
-          <w:p>
-            <w:pPr>
-              <w:pStyle w:val="Compact"/>
-              <w:jc w:val="right"/>
-            </w:pPr>
-            <w:r>
-              <w:t xml:space="preserve">0.58</w:t>
-            </w:r>
-          </w:p>
-        </w:tc>
-        <w:tc>
-          <w:tcPr/>
-          <w:p>
-            <w:pPr>
-              <w:pStyle w:val="Compact"/>
-              <w:jc w:val="right"/>
-            </w:pPr>
-            <w:r>
-              <w:t xml:space="preserve">0.75</w:t>
             </w:r>
           </w:p>
         </w:tc>
@@ -4163,7 +4307,67 @@
               <w:jc w:val="right"/>
             </w:pPr>
             <w:r>
-              <w:t xml:space="preserve">1.00</w:t>
+              <w:t xml:space="preserve">0.98</w:t>
+            </w:r>
+          </w:p>
+        </w:tc>
+        <w:tc>
+          <w:tcPr/>
+          <w:p>
+            <w:pPr>
+              <w:pStyle w:val="Compact"/>
+              <w:jc w:val="right"/>
+            </w:pPr>
+            <w:r>
+              <w:t xml:space="preserve">1.24</w:t>
+            </w:r>
+          </w:p>
+        </w:tc>
+        <w:tc>
+          <w:tcPr/>
+          <w:p>
+            <w:pPr>
+              <w:pStyle w:val="Compact"/>
+              <w:jc w:val="right"/>
+            </w:pPr>
+            <w:r>
+              <w:t xml:space="preserve">1.24</w:t>
+            </w:r>
+          </w:p>
+        </w:tc>
+        <w:tc>
+          <w:tcPr/>
+          <w:p>
+            <w:pPr>
+              <w:pStyle w:val="Compact"/>
+              <w:jc w:val="right"/>
+            </w:pPr>
+            <w:r>
+              <w:t xml:space="preserve">1.27</w:t>
+            </w:r>
+          </w:p>
+        </w:tc>
+        <w:tc>
+          <w:tcPr/>
+          <w:p>
+            <w:pPr>
+              <w:pStyle w:val="Compact"/>
+              <w:jc w:val="right"/>
+            </w:pPr>
+            <w:r>
+              <w:t xml:space="preserve">1.28</w:t>
+            </w:r>
+          </w:p>
+        </w:tc>
+        <w:tc>
+          <w:tcPr/>
+          <w:p>
+            <w:pPr>
+              <w:pStyle w:val="Compact"/>
+              <w:jc w:val="right"/>
+            </w:pPr>
+            <w:r>
+              <w:t xml:space="preserve">1.55</w:t>
             </w:r>
           </w:p>
         </w:tc>
@@ -4187,91 +4391,31 @@
               <w:jc w:val="right"/>
             </w:pPr>
             <w:r>
-              <w:t xml:space="preserve">1.25</w:t>
-            </w:r>
-          </w:p>
-        </w:tc>
-        <w:tc>
-          <w:tcPr/>
-          <w:p>
-            <w:pPr>
-              <w:pStyle w:val="Compact"/>
-              <w:jc w:val="right"/>
-            </w:pPr>
-            <w:r>
-              <w:t xml:space="preserve">1.28</w:t>
-            </w:r>
-          </w:p>
-        </w:tc>
-        <w:tc>
-          <w:tcPr/>
-          <w:p>
-            <w:pPr>
-              <w:pStyle w:val="Compact"/>
-              <w:jc w:val="right"/>
-            </w:pPr>
-            <w:r>
-              <w:t xml:space="preserve">1.28</w:t>
-            </w:r>
-          </w:p>
-        </w:tc>
-        <w:tc>
-          <w:tcPr/>
-          <w:p>
-            <w:pPr>
-              <w:pStyle w:val="Compact"/>
-              <w:jc w:val="right"/>
-            </w:pPr>
-            <w:r>
-              <w:t xml:space="preserve">1.53</w:t>
-            </w:r>
-          </w:p>
-        </w:tc>
-        <w:tc>
-          <w:tcPr/>
-          <w:p>
-            <w:pPr>
-              <w:pStyle w:val="Compact"/>
-              <w:jc w:val="right"/>
-            </w:pPr>
-            <w:r>
-              <w:t xml:space="preserve">1.25</w:t>
-            </w:r>
-          </w:p>
-        </w:tc>
-        <w:tc>
-          <w:tcPr/>
-          <w:p>
-            <w:pPr>
-              <w:pStyle w:val="Compact"/>
-              <w:jc w:val="right"/>
-            </w:pPr>
-            <w:r>
-              <w:t xml:space="preserve">1.97</w:t>
-            </w:r>
-          </w:p>
-        </w:tc>
-        <w:tc>
-          <w:tcPr/>
-          <w:p>
-            <w:pPr>
-              <w:pStyle w:val="Compact"/>
-              <w:jc w:val="right"/>
-            </w:pPr>
-            <w:r>
-              <w:t xml:space="preserve">2.38</w:t>
-            </w:r>
-          </w:p>
-        </w:tc>
-        <w:tc>
-          <w:tcPr/>
-          <w:p>
-            <w:pPr>
-              <w:pStyle w:val="Compact"/>
-              <w:jc w:val="right"/>
-            </w:pPr>
-            <w:r>
               <w:t xml:space="preserve">1.68</w:t>
+            </w:r>
+          </w:p>
+        </w:tc>
+        <w:tc>
+          <w:tcPr/>
+          <w:p>
+            <w:pPr>
+              <w:pStyle w:val="Compact"/>
+              <w:jc w:val="right"/>
+            </w:pPr>
+            <w:r>
+              <w:t xml:space="preserve">1.91</w:t>
+            </w:r>
+          </w:p>
+        </w:tc>
+        <w:tc>
+          <w:tcPr/>
+          <w:p>
+            <w:pPr>
+              <w:pStyle w:val="Compact"/>
+              <w:jc w:val="right"/>
+            </w:pPr>
+            <w:r>
+              <w:t xml:space="preserve">2.32</w:t>
             </w:r>
           </w:p>
         </w:tc>
@@ -4309,7 +4453,7 @@
               <w:jc w:val="right"/>
             </w:pPr>
             <w:r>
-              <w:t xml:space="preserve">0.62</w:t>
+              <w:t xml:space="preserve">0.61</w:t>
             </w:r>
           </w:p>
         </w:tc>
@@ -4345,6 +4489,18 @@
               <w:jc w:val="right"/>
             </w:pPr>
             <w:r>
+              <w:t xml:space="preserve">0.92</w:t>
+            </w:r>
+          </w:p>
+        </w:tc>
+        <w:tc>
+          <w:tcPr/>
+          <w:p>
+            <w:pPr>
+              <w:pStyle w:val="Compact"/>
+              <w:jc w:val="right"/>
+            </w:pPr>
+            <w:r>
               <w:t xml:space="preserve">0.93</w:t>
             </w:r>
           </w:p>
@@ -4357,18 +4513,6 @@
               <w:jc w:val="right"/>
             </w:pPr>
             <w:r>
-              <w:t xml:space="preserve">0.93</w:t>
-            </w:r>
-          </w:p>
-        </w:tc>
-        <w:tc>
-          <w:tcPr/>
-          <w:p>
-            <w:pPr>
-              <w:pStyle w:val="Compact"/>
-              <w:jc w:val="right"/>
-            </w:pPr>
-            <w:r>
               <w:t xml:space="preserve">1.18</w:t>
             </w:r>
           </w:p>
@@ -4381,31 +4525,7 @@
               <w:jc w:val="right"/>
             </w:pPr>
             <w:r>
-              <w:t xml:space="preserve">0.90</w:t>
-            </w:r>
-          </w:p>
-        </w:tc>
-        <w:tc>
-          <w:tcPr/>
-          <w:p>
-            <w:pPr>
-              <w:pStyle w:val="Compact"/>
-              <w:jc w:val="right"/>
-            </w:pPr>
-            <w:r>
-              <w:t xml:space="preserve">1.21</w:t>
-            </w:r>
-          </w:p>
-        </w:tc>
-        <w:tc>
-          <w:tcPr/>
-          <w:p>
-            <w:pPr>
-              <w:pStyle w:val="Compact"/>
-              <w:jc w:val="right"/>
-            </w:pPr>
-            <w:r>
-              <w:t xml:space="preserve">1.64</w:t>
+              <w:t xml:space="preserve">0.89</w:t>
             </w:r>
           </w:p>
         </w:tc>
@@ -4418,6 +4538,30 @@
             </w:pPr>
             <w:r>
               <w:t xml:space="preserve">0.91</w:t>
+            </w:r>
+          </w:p>
+        </w:tc>
+        <w:tc>
+          <w:tcPr/>
+          <w:p>
+            <w:pPr>
+              <w:pStyle w:val="Compact"/>
+              <w:jc w:val="right"/>
+            </w:pPr>
+            <w:r>
+              <w:t xml:space="preserve">1.14</w:t>
+            </w:r>
+          </w:p>
+        </w:tc>
+        <w:tc>
+          <w:tcPr/>
+          <w:p>
+            <w:pPr>
+              <w:pStyle w:val="Compact"/>
+              <w:jc w:val="right"/>
+            </w:pPr>
+            <w:r>
+              <w:t xml:space="preserve">1.55</w:t>
             </w:r>
           </w:p>
         </w:tc>
@@ -4455,6 +4599,18 @@
               <w:jc w:val="right"/>
             </w:pPr>
             <w:r>
+              <w:t xml:space="preserve">0.86</w:t>
+            </w:r>
+          </w:p>
+        </w:tc>
+        <w:tc>
+          <w:tcPr/>
+          <w:p>
+            <w:pPr>
+              <w:pStyle w:val="Compact"/>
+              <w:jc w:val="right"/>
+            </w:pPr>
+            <w:r>
               <w:t xml:space="preserve">1.03</w:t>
             </w:r>
           </w:p>
@@ -4467,6 +4623,18 @@
               <w:jc w:val="right"/>
             </w:pPr>
             <w:r>
+              <w:t xml:space="preserve">1.01</w:t>
+            </w:r>
+          </w:p>
+        </w:tc>
+        <w:tc>
+          <w:tcPr/>
+          <w:p>
+            <w:pPr>
+              <w:pStyle w:val="Compact"/>
+              <w:jc w:val="right"/>
+            </w:pPr>
+            <w:r>
               <w:t xml:space="preserve">1.04</w:t>
             </w:r>
           </w:p>
@@ -4479,6 +4647,42 @@
               <w:jc w:val="right"/>
             </w:pPr>
             <w:r>
+              <w:t xml:space="preserve">1.04</w:t>
+            </w:r>
+          </w:p>
+        </w:tc>
+        <w:tc>
+          <w:tcPr/>
+          <w:p>
+            <w:pPr>
+              <w:pStyle w:val="Compact"/>
+              <w:jc w:val="right"/>
+            </w:pPr>
+            <w:r>
+              <w:t xml:space="preserve">1.23</w:t>
+            </w:r>
+          </w:p>
+        </w:tc>
+        <w:tc>
+          <w:tcPr/>
+          <w:p>
+            <w:pPr>
+              <w:pStyle w:val="Compact"/>
+              <w:jc w:val="right"/>
+            </w:pPr>
+            <w:r>
+              <w:t xml:space="preserve">0.99</w:t>
+            </w:r>
+          </w:p>
+        </w:tc>
+        <w:tc>
+          <w:tcPr/>
+          <w:p>
+            <w:pPr>
+              <w:pStyle w:val="Compact"/>
+              <w:jc w:val="right"/>
+            </w:pPr>
+            <w:r>
               <w:t xml:space="preserve">1.02</w:t>
             </w:r>
           </w:p>
@@ -4491,31 +4695,19 @@
               <w:jc w:val="right"/>
             </w:pPr>
             <w:r>
-              <w:t xml:space="preserve">1.04</w:t>
-            </w:r>
-          </w:p>
-        </w:tc>
-        <w:tc>
-          <w:tcPr/>
-          <w:p>
-            <w:pPr>
-              <w:pStyle w:val="Compact"/>
-              <w:jc w:val="right"/>
-            </w:pPr>
-            <w:r>
-              <w:t xml:space="preserve">1.03</w:t>
-            </w:r>
-          </w:p>
-        </w:tc>
-        <w:tc>
-          <w:tcPr/>
-          <w:p>
-            <w:pPr>
-              <w:pStyle w:val="Compact"/>
-              <w:jc w:val="right"/>
-            </w:pPr>
-            <w:r>
-              <w:t xml:space="preserve">1.13</w:t>
+              <w:t xml:space="preserve">0.89</w:t>
+            </w:r>
+          </w:p>
+        </w:tc>
+        <w:tc>
+          <w:tcPr/>
+          <w:p>
+            <w:pPr>
+              <w:pStyle w:val="Compact"/>
+              <w:jc w:val="right"/>
+            </w:pPr>
+            <w:r>
+              <w:t xml:space="preserve">1.27</w:t>
             </w:r>
           </w:p>
         </w:tc>
@@ -4528,54 +4720,6 @@
             </w:pPr>
             <w:r>
               <w:t xml:space="preserve">1.01</w:t>
-            </w:r>
-          </w:p>
-        </w:tc>
-        <w:tc>
-          <w:tcPr/>
-          <w:p>
-            <w:pPr>
-              <w:pStyle w:val="Compact"/>
-              <w:jc w:val="right"/>
-            </w:pPr>
-            <w:r>
-              <w:t xml:space="preserve">0.78</w:t>
-            </w:r>
-          </w:p>
-        </w:tc>
-        <w:tc>
-          <w:tcPr/>
-          <w:p>
-            <w:pPr>
-              <w:pStyle w:val="Compact"/>
-              <w:jc w:val="right"/>
-            </w:pPr>
-            <w:r>
-              <w:t xml:space="preserve">1.11</w:t>
-            </w:r>
-          </w:p>
-        </w:tc>
-        <w:tc>
-          <w:tcPr/>
-          <w:p>
-            <w:pPr>
-              <w:pStyle w:val="Compact"/>
-              <w:jc w:val="right"/>
-            </w:pPr>
-            <w:r>
-              <w:t xml:space="preserve">1.02</w:t>
-            </w:r>
-          </w:p>
-        </w:tc>
-        <w:tc>
-          <w:tcPr/>
-          <w:p>
-            <w:pPr>
-              <w:pStyle w:val="Compact"/>
-              <w:jc w:val="right"/>
-            </w:pPr>
-            <w:r>
-              <w:t xml:space="preserve">1.02</w:t>
             </w:r>
           </w:p>
         </w:tc>
@@ -4583,57 +4727,19 @@
     </w:tbl>
     <w:p>
       <w:pPr>
-        <w:pStyle w:val="SourceCode"/>
-      </w:pPr>
-      <w:r>
-        <w:rPr>
-          <w:rStyle w:val="VerbatimChar"/>
-        </w:rPr>
-        <w:t xml:space="preserve">## tibble [11 × 3] (S3: tbl_df/tbl/data.frame)</w:t>
-      </w:r>
-      <w:r>
-        <w:br/>
-      </w:r>
-      <w:r>
-        <w:rPr>
-          <w:rStyle w:val="VerbatimChar"/>
-        </w:rPr>
-        <w:t xml:space="preserve">##  $ Category    : chr [1:11] "1995-2015" "1995-2015" "1995-2015" "1995-2015" ...</w:t>
-      </w:r>
-      <w:r>
-        <w:br/>
-      </w:r>
-      <w:r>
-        <w:rPr>
-          <w:rStyle w:val="VerbatimChar"/>
-        </w:rPr>
-        <w:t xml:space="preserve">##  $ Alternatives: Factor w/ 11 levels "Alt1","Alt2v1woTUCP",..: 1 2 3 4 5 6 7 8 9 10 ...</w:t>
-      </w:r>
-      <w:r>
-        <w:br/>
-      </w:r>
-      <w:r>
-        <w:rPr>
-          <w:rStyle w:val="VerbatimChar"/>
-        </w:rPr>
-        <w:t xml:space="preserve">##  $ lambda      : num [1:11] 0.79 0.96 0.95 0.98 0.98 1.16 0.95 0.98 1.36 0.96 ...</w:t>
-      </w:r>
-    </w:p>
-    <w:p>
-      <w:pPr>
-        <w:pStyle w:val="FirstParagraph"/>
+        <w:pStyle w:val="BodyText"/>
       </w:pPr>
       <w:r>
         <w:drawing>
           <wp:inline>
-            <wp:extent cx="5334000" cy="3556000"/>
+            <wp:extent cx="5334000" cy="7112000"/>
             <wp:effectExtent b="0" l="0" r="0" t="0"/>
             <wp:docPr descr="" title="" id="21" name="Picture"/>
             <a:graphic>
               <a:graphicData uri="http://schemas.openxmlformats.org/drawingml/2006/picture">
                 <pic:pic>
                   <pic:nvPicPr>
-                    <pic:cNvPr descr="C:/Users/bmahardja/Documents/GitHub/DeltaSmelt_LCM/DeltaSmeltLCME_output/DeltaSmeltLCME_figstables_files/figure-docx/barplot-1.png" id="22" name="Picture"/>
+                    <pic:cNvPr descr="C:/Users/bmahardja/Documents/GitHub/DeltaSmelt_LCM/DeltaSmeltLCME_output/DeltaSmeltLCME_figstables_files/figure-docx/barplot_sum-1.png" id="22" name="Picture"/>
                     <pic:cNvPicPr>
                       <a:picLocks noChangeArrowheads="1" noChangeAspect="1"/>
                     </pic:cNvPicPr>
@@ -4647,7 +4753,7 @@
                   <pic:spPr bwMode="auto">
                     <a:xfrm>
                       <a:off x="0" y="0"/>
-                      <a:ext cx="5334000" cy="3556000"/>
+                      <a:ext cx="5334000" cy="7112000"/>
                     </a:xfrm>
                     <a:prstGeom prst="rect">
                       <a:avLst/>
@@ -4669,24 +4775,35 @@
         <w:t xml:space="preserve"> </w:t>
       </w:r>
       <w:r>
-        <w:t xml:space="preserve">Figure 10. Bar plot demonstrating the geometric mean of population growth rate (lambda) from 1995 to 2015 for the various alternatives (as seen in Table 4).</w:t>
+        <w:t xml:space="preserve">Figure 12. Top: Bar plot demonstrating the geometric mean of population growth rate (lambda) from 1995 to 2015 for the various alternatives as seen in Table 4. Bottom: Bar plot demonstrating the relative difference in geometric mean of population growth rate (1995-2015) for each alternative compared to the no action alternative</w:t>
       </w:r>
     </w:p>
     <w:p>
       <w:pPr>
-        <w:pStyle w:val="BodyText"/>
+        <w:pStyle w:val="SourceCode"/>
+      </w:pPr>
+      <w:r>
+        <w:rPr>
+          <w:rStyle w:val="VerbatimChar"/>
+        </w:rPr>
+        <w:t xml:space="preserve">## Joining with `by = join_by(Year)`</w:t>
+      </w:r>
+    </w:p>
+    <w:p>
+      <w:pPr>
+        <w:pStyle w:val="FirstParagraph"/>
       </w:pPr>
       <w:r>
         <w:drawing>
           <wp:inline>
-            <wp:extent cx="5334000" cy="3556000"/>
+            <wp:extent cx="5334000" cy="7112000"/>
             <wp:effectExtent b="0" l="0" r="0" t="0"/>
             <wp:docPr descr="" title="" id="24" name="Picture"/>
             <a:graphic>
               <a:graphicData uri="http://schemas.openxmlformats.org/drawingml/2006/picture">
                 <pic:pic>
                   <pic:nvPicPr>
-                    <pic:cNvPr descr="C:/Users/bmahardja/Documents/GitHub/DeltaSmelt_LCM/DeltaSmeltLCME_output/DeltaSmeltLCME_figstables_files/figure-docx/plot-1.png" id="25" name="Picture"/>
+                    <pic:cNvPr descr="C:/Users/bmahardja/Documents/GitHub/DeltaSmelt_LCM/DeltaSmeltLCME_output/DeltaSmeltLCME_figstables_files/figure-docx/lambda%20plot-1.png" id="25" name="Picture"/>
                     <pic:cNvPicPr>
                       <a:picLocks noChangeArrowheads="1" noChangeAspect="1"/>
                     </pic:cNvPicPr>
@@ -4700,7 +4817,7 @@
                   <pic:spPr bwMode="auto">
                     <a:xfrm>
                       <a:off x="0" y="0"/>
-                      <a:ext cx="5334000" cy="3556000"/>
+                      <a:ext cx="5334000" cy="7112000"/>
                     </a:xfrm>
                     <a:prstGeom prst="rect">
                       <a:avLst/>
@@ -4724,35 +4841,24 @@
         <w:pStyle w:val="BodyText"/>
       </w:pPr>
       <w:r>
-        <w:t xml:space="preserve">Figure 11. Line plot of population growth rate (lambda) across alternatives (as seen in Table 3).</w:t>
+        <w:t xml:space="preserve">Figure 11. Top: Line plot of population growth rate (lambda) across alternatives as seen in Table 3. Bottom: Line plot showing % change calculated as lambda rate for a given alternative divided by estimated population growth rate for NAA (no action alternative). Note the color change for NAA in the bottom figure.</w:t>
       </w:r>
     </w:p>
     <w:p>
       <w:pPr>
-        <w:pStyle w:val="SourceCode"/>
-      </w:pPr>
-      <w:r>
-        <w:rPr>
-          <w:rStyle w:val="VerbatimChar"/>
-        </w:rPr>
-        <w:t xml:space="preserve">## Joining with `by = join_by(Year)`</w:t>
-      </w:r>
-    </w:p>
-    <w:p>
-      <w:pPr>
-        <w:pStyle w:val="FirstParagraph"/>
+        <w:pStyle w:val="BodyText"/>
       </w:pPr>
       <w:r>
         <w:drawing>
           <wp:inline>
-            <wp:extent cx="5334000" cy="3556000"/>
+            <wp:extent cx="5334000" cy="7704666"/>
             <wp:effectExtent b="0" l="0" r="0" t="0"/>
             <wp:docPr descr="" title="" id="27" name="Picture"/>
             <a:graphic>
               <a:graphicData uri="http://schemas.openxmlformats.org/drawingml/2006/picture">
                 <pic:pic>
                   <pic:nvPicPr>
-                    <pic:cNvPr descr="C:/Users/bmahardja/Documents/GitHub/DeltaSmelt_LCM/DeltaSmeltLCME_output/DeltaSmeltLCME_figstables_files/figure-docx/naaplot-1.png" id="28" name="Picture"/>
+                    <pic:cNvPr descr="C:/Users/bmahardja/Documents/GitHub/DeltaSmelt_LCM/DeltaSmeltLCME_output/DeltaSmeltLCME_figstables_files/figure-docx/data%20input-1.png" id="28" name="Picture"/>
                     <pic:cNvPicPr>
                       <a:picLocks noChangeArrowheads="1" noChangeAspect="1"/>
                     </pic:cNvPicPr>
@@ -4766,7 +4872,7 @@
                   <pic:spPr bwMode="auto">
                     <a:xfrm>
                       <a:off x="0" y="0"/>
-                      <a:ext cx="5334000" cy="3556000"/>
+                      <a:ext cx="5334000" cy="7704666"/>
                     </a:xfrm>
                     <a:prstGeom prst="rect">
                       <a:avLst/>
@@ -4788,7 +4894,22 @@
         <w:t xml:space="preserve"> </w:t>
       </w:r>
       <w:r>
-        <w:t xml:space="preserve">Figure 12. Line plot showing % change calculated as the estimated population growth rate for a given alternative divided by estimated population growth rate for NAA (no action alternative)</w:t>
+        <w:t xml:space="preserve">Figure 3. Outflow and prey metric data based on CalSim3 data and salinity-zooplankton model relative to the original dataset used to build the Delta Smelt LCME (labeled as</w:t>
+      </w:r>
+      <w:r>
+        <w:t xml:space="preserve"> </w:t>
+      </w:r>
+      <w:r>
+        <w:t xml:space="preserve">“</w:t>
+      </w:r>
+      <w:r>
+        <w:t xml:space="preserve">Empirical</w:t>
+      </w:r>
+      <w:r>
+        <w:t xml:space="preserve">”</w:t>
+      </w:r>
+      <w:r>
+        <w:t xml:space="preserve">): June-August sum of Delta outflow, February and March prey metric (biomass per volume) data composed of copepod adults, cladocerans, and mysids</w:t>
       </w:r>
     </w:p>
     <w:p>
@@ -4798,14 +4919,14 @@
       <w:r>
         <w:drawing>
           <wp:inline>
-            <wp:extent cx="5334000" cy="3556000"/>
+            <wp:extent cx="5334000" cy="7334250"/>
             <wp:effectExtent b="0" l="0" r="0" t="0"/>
             <wp:docPr descr="" title="" id="30" name="Picture"/>
             <a:graphic>
               <a:graphicData uri="http://schemas.openxmlformats.org/drawingml/2006/picture">
                 <pic:pic>
                   <pic:nvPicPr>
-                    <pic:cNvPr descr="C:/Users/bmahardja/Documents/GitHub/DeltaSmelt_LCM/DeltaSmeltLCME_output/DeltaSmeltLCME_figstables_files/figure-docx/data%20input-1.png" id="31" name="Picture"/>
+                    <pic:cNvPr descr="C:/Users/bmahardja/Documents/GitHub/DeltaSmelt_LCM/DeltaSmeltLCME_output/DeltaSmeltLCME_figstables_files/figure-docx/plot%204-1.png" id="31" name="Picture"/>
                     <pic:cNvPicPr>
                       <a:picLocks noChangeArrowheads="1" noChangeAspect="1"/>
                     </pic:cNvPicPr>
@@ -4819,7 +4940,7 @@
                   <pic:spPr bwMode="auto">
                     <a:xfrm>
                       <a:off x="0" y="0"/>
-                      <a:ext cx="5334000" cy="3556000"/>
+                      <a:ext cx="5334000" cy="7334250"/>
                     </a:xfrm>
                     <a:prstGeom prst="rect">
                       <a:avLst/>
@@ -4837,43 +4958,92 @@
           </wp:inline>
         </w:drawing>
       </w:r>
-      <w:r>
-        <w:t xml:space="preserve"> </w:t>
-      </w:r>
-      <w:r>
-        <w:t xml:space="preserve">Figure 3. June-August sum of Delta outflow data produced from CalSim3 relative to the original dataset used to build the Delta Smelt LCME (labeled as</w:t>
-      </w:r>
-      <w:r>
-        <w:t xml:space="preserve"> </w:t>
-      </w:r>
-      <w:r>
-        <w:t xml:space="preserve">“</w:t>
-      </w:r>
-      <w:r>
-        <w:t xml:space="preserve">Historical</w:t>
-      </w:r>
-      <w:r>
-        <w:t xml:space="preserve">”</w:t>
-      </w:r>
-      <w:r>
-        <w:t xml:space="preserve">)</w:t>
-      </w:r>
     </w:p>
     <w:p>
       <w:pPr>
         <w:pStyle w:val="BodyText"/>
       </w:pPr>
       <w:r>
+        <w:t xml:space="preserve">Figure 4. Daily average OMR flow data produced from CalSim3 relative to the original dataset used to build the Delta Smelt LCME (labeled as</w:t>
+      </w:r>
+      <w:r>
+        <w:t xml:space="preserve"> </w:t>
+      </w:r>
+      <w:r>
+        <w:t xml:space="preserve">“</w:t>
+      </w:r>
+      <w:r>
+        <w:t xml:space="preserve">Empirical</w:t>
+      </w:r>
+      <w:r>
+        <w:t xml:space="preserve">”</w:t>
+      </w:r>
+      <w:r>
+        <w:t xml:space="preserve">)</w:t>
+      </w:r>
+    </w:p>
+    <w:p>
+      <w:pPr>
+        <w:pStyle w:val="SourceCode"/>
+      </w:pPr>
+      <w:r>
+        <w:rPr>
+          <w:rStyle w:val="VerbatimChar"/>
+        </w:rPr>
+        <w:t xml:space="preserve">## Warning: The `size` argument of `element_rect()` is deprecated as of ggplot2 3.4.0.</w:t>
+      </w:r>
+      <w:r>
+        <w:br/>
+      </w:r>
+      <w:r>
+        <w:rPr>
+          <w:rStyle w:val="VerbatimChar"/>
+        </w:rPr>
+        <w:t xml:space="preserve">## ℹ Please use the `linewidth` argument instead.</w:t>
+      </w:r>
+      <w:r>
+        <w:br/>
+      </w:r>
+      <w:r>
+        <w:rPr>
+          <w:rStyle w:val="VerbatimChar"/>
+        </w:rPr>
+        <w:t xml:space="preserve">## This warning is displayed once every 8 hours.</w:t>
+      </w:r>
+      <w:r>
+        <w:br/>
+      </w:r>
+      <w:r>
+        <w:rPr>
+          <w:rStyle w:val="VerbatimChar"/>
+        </w:rPr>
+        <w:t xml:space="preserve">## Call `lifecycle::last_lifecycle_warnings()` to see where this warning was</w:t>
+      </w:r>
+      <w:r>
+        <w:br/>
+      </w:r>
+      <w:r>
+        <w:rPr>
+          <w:rStyle w:val="VerbatimChar"/>
+        </w:rPr>
+        <w:t xml:space="preserve">## generated.</w:t>
+      </w:r>
+    </w:p>
+    <w:p>
+      <w:pPr>
+        <w:pStyle w:val="FirstParagraph"/>
+      </w:pPr>
+      <w:r>
         <w:drawing>
           <wp:inline>
-            <wp:extent cx="5334000" cy="3556000"/>
+            <wp:extent cx="5334000" cy="7112000"/>
             <wp:effectExtent b="0" l="0" r="0" t="0"/>
             <wp:docPr descr="" title="" id="33" name="Picture"/>
             <a:graphic>
               <a:graphicData uri="http://schemas.openxmlformats.org/drawingml/2006/picture">
                 <pic:pic>
                   <pic:nvPicPr>
-                    <pic:cNvPr descr="C:/Users/bmahardja/Documents/GitHub/DeltaSmelt_LCM/DeltaSmeltLCME_output/DeltaSmeltLCME_figstables_files/figure-docx/plot%202-1.png" id="34" name="Picture"/>
+                    <pic:cNvPr descr="C:/Users/bmahardja/Documents/GitHub/DeltaSmelt_LCM/DeltaSmeltLCME_output/DeltaSmeltLCME_figstables_files/figure-docx/boxplot-1.png" id="34" name="Picture"/>
                     <pic:cNvPicPr>
                       <a:picLocks noChangeArrowheads="1" noChangeAspect="1"/>
                     </pic:cNvPicPr>
@@ -4887,7 +5057,7 @@
                   <pic:spPr bwMode="auto">
                     <a:xfrm>
                       <a:off x="0" y="0"/>
-                      <a:ext cx="5334000" cy="3556000"/>
+                      <a:ext cx="5334000" cy="7112000"/>
                     </a:xfrm>
                     <a:prstGeom prst="rect">
                       <a:avLst/>
@@ -4905,43 +5075,42 @@
           </wp:inline>
         </w:drawing>
       </w:r>
-      <w:r>
-        <w:t xml:space="preserve"> </w:t>
-      </w:r>
-      <w:r>
-        <w:t xml:space="preserve">Figure 4. February prey metric (biomass per volume) data composed of copepod adults, cladocerans, and mysids based on CalSim3 data and salinity-zooplankton model relative to the original dataset used to build the Delta Smelt LCME (labeled as</w:t>
-      </w:r>
-      <w:r>
-        <w:t xml:space="preserve"> </w:t>
-      </w:r>
-      <w:r>
-        <w:t xml:space="preserve">“</w:t>
-      </w:r>
-      <w:r>
-        <w:t xml:space="preserve">Historical</w:t>
-      </w:r>
-      <w:r>
-        <w:t xml:space="preserve">”</w:t>
-      </w:r>
-      <w:r>
-        <w:t xml:space="preserve">)</w:t>
-      </w:r>
     </w:p>
     <w:p>
       <w:pPr>
-        <w:pStyle w:val="BodyText"/>
+        <w:pStyle w:val="SourceCode"/>
+      </w:pPr>
+      <w:r>
+        <w:rPr>
+          <w:rStyle w:val="VerbatimChar"/>
+        </w:rPr>
+        <w:t xml:space="preserve">## `summarise()` has grouped output by 'scenario'. You can override using the</w:t>
+      </w:r>
+      <w:r>
+        <w:br/>
+      </w:r>
+      <w:r>
+        <w:rPr>
+          <w:rStyle w:val="VerbatimChar"/>
+        </w:rPr>
+        <w:t xml:space="preserve">## `.groups` argument.</w:t>
+      </w:r>
+    </w:p>
+    <w:p>
+      <w:pPr>
+        <w:pStyle w:val="FirstParagraph"/>
       </w:pPr>
       <w:r>
         <w:drawing>
           <wp:inline>
-            <wp:extent cx="5334000" cy="3556000"/>
+            <wp:extent cx="5334000" cy="7112000"/>
             <wp:effectExtent b="0" l="0" r="0" t="0"/>
             <wp:docPr descr="" title="" id="36" name="Picture"/>
             <a:graphic>
               <a:graphicData uri="http://schemas.openxmlformats.org/drawingml/2006/picture">
                 <pic:pic>
                   <pic:nvPicPr>
-                    <pic:cNvPr descr="C:/Users/bmahardja/Documents/GitHub/DeltaSmelt_LCM/DeltaSmeltLCME_output/DeltaSmeltLCME_figstables_files/figure-docx/plot%203-1.png" id="37" name="Picture"/>
+                    <pic:cNvPr descr="C:/Users/bmahardja/Documents/GitHub/DeltaSmelt_LCM/DeltaSmeltLCME_output/DeltaSmeltLCME_figstables_files/figure-docx/barplot_param-1.png" id="37" name="Picture"/>
                     <pic:cNvPicPr>
                       <a:picLocks noChangeArrowheads="1" noChangeAspect="1"/>
                     </pic:cNvPicPr>
@@ -4955,7 +5124,7 @@
                   <pic:spPr bwMode="auto">
                     <a:xfrm>
                       <a:off x="0" y="0"/>
-                      <a:ext cx="5334000" cy="3556000"/>
+                      <a:ext cx="5334000" cy="7112000"/>
                     </a:xfrm>
                     <a:prstGeom prst="rect">
                       <a:avLst/>
@@ -4976,42 +5145,290 @@
     </w:p>
     <w:p>
       <w:pPr>
-        <w:pStyle w:val="BodyText"/>
+        <w:pStyle w:val="SourceCode"/>
       </w:pPr>
       <w:r>
-        <w:t xml:space="preserve">Figure 5. March prey metric (biomass per volume) data composed of copepod adults, cladocerans, and mysids based on CalSim3 data and salinity-zooplankton model relative to the original dataset used to build the Delta Smelt LCME (labeled as</w:t>
-      </w:r>
-      <w:r>
-        <w:t xml:space="preserve"> </w:t>
-      </w:r>
-      <w:r>
-        <w:t xml:space="preserve">“</w:t>
-      </w:r>
-      <w:r>
-        <w:t xml:space="preserve">Historical</w:t>
-      </w:r>
-      <w:r>
-        <w:t xml:space="preserve">”</w:t>
-      </w:r>
-      <w:r>
-        <w:t xml:space="preserve">)</w:t>
+        <w:rPr>
+          <w:rStyle w:val="VerbatimChar"/>
+        </w:rPr>
+        <w:t xml:space="preserve">## Warning: `summarise_each_()` was deprecated in dplyr 0.7.0.</w:t>
+      </w:r>
+      <w:r>
+        <w:br/>
+      </w:r>
+      <w:r>
+        <w:rPr>
+          <w:rStyle w:val="VerbatimChar"/>
+        </w:rPr>
+        <w:t xml:space="preserve">## ℹ Please use `across()` instead.</w:t>
+      </w:r>
+      <w:r>
+        <w:br/>
+      </w:r>
+      <w:r>
+        <w:rPr>
+          <w:rStyle w:val="VerbatimChar"/>
+        </w:rPr>
+        <w:t xml:space="preserve">## ℹ The deprecated feature was likely used in the dplyr package.</w:t>
+      </w:r>
+      <w:r>
+        <w:br/>
+      </w:r>
+      <w:r>
+        <w:rPr>
+          <w:rStyle w:val="VerbatimChar"/>
+        </w:rPr>
+        <w:t xml:space="preserve">##   Please report the issue at &lt;]8;;https://github.com/tidyverse/dplyr/issueshttps://github.com/tidyverse/dplyr/issues]8;;&gt;.</w:t>
+      </w:r>
+      <w:r>
+        <w:br/>
+      </w:r>
+      <w:r>
+        <w:rPr>
+          <w:rStyle w:val="VerbatimChar"/>
+        </w:rPr>
+        <w:t xml:space="preserve">## This warning is displayed once every 8 hours.</w:t>
+      </w:r>
+      <w:r>
+        <w:br/>
+      </w:r>
+      <w:r>
+        <w:rPr>
+          <w:rStyle w:val="VerbatimChar"/>
+        </w:rPr>
+        <w:t xml:space="preserve">## Call `lifecycle::last_lifecycle_warnings()` to see where this warning was</w:t>
+      </w:r>
+      <w:r>
+        <w:br/>
+      </w:r>
+      <w:r>
+        <w:rPr>
+          <w:rStyle w:val="VerbatimChar"/>
+        </w:rPr>
+        <w:t xml:space="preserve">## generated.</w:t>
       </w:r>
     </w:p>
     <w:p>
       <w:pPr>
-        <w:pStyle w:val="BodyText"/>
+        <w:pStyle w:val="SourceCode"/>
+      </w:pPr>
+      <w:r>
+        <w:rPr>
+          <w:rStyle w:val="VerbatimChar"/>
+        </w:rPr>
+        <w:t xml:space="preserve">## Joining with `by = join_by(Cohort_Year)`</w:t>
+      </w:r>
+    </w:p>
+    <w:p>
+      <w:pPr>
+        <w:pStyle w:val="SourceCode"/>
+      </w:pPr>
+      <w:r>
+        <w:rPr>
+          <w:rStyle w:val="VerbatimChar"/>
+        </w:rPr>
+        <w:t xml:space="preserve">## Warning: `funs()` was deprecated in dplyr 0.8.0.</w:t>
+      </w:r>
+      <w:r>
+        <w:br/>
+      </w:r>
+      <w:r>
+        <w:rPr>
+          <w:rStyle w:val="VerbatimChar"/>
+        </w:rPr>
+        <w:t xml:space="preserve">## ℹ Please use a list of either functions or lambdas:</w:t>
+      </w:r>
+      <w:r>
+        <w:br/>
+      </w:r>
+      <w:r>
+        <w:rPr>
+          <w:rStyle w:val="VerbatimChar"/>
+        </w:rPr>
+        <w:t xml:space="preserve">## </w:t>
+      </w:r>
+      <w:r>
+        <w:br/>
+      </w:r>
+      <w:r>
+        <w:rPr>
+          <w:rStyle w:val="VerbatimChar"/>
+        </w:rPr>
+        <w:t xml:space="preserve">## # Simple named list: list(mean = mean, median = median)</w:t>
+      </w:r>
+      <w:r>
+        <w:br/>
+      </w:r>
+      <w:r>
+        <w:rPr>
+          <w:rStyle w:val="VerbatimChar"/>
+        </w:rPr>
+        <w:t xml:space="preserve">## </w:t>
+      </w:r>
+      <w:r>
+        <w:br/>
+      </w:r>
+      <w:r>
+        <w:rPr>
+          <w:rStyle w:val="VerbatimChar"/>
+        </w:rPr>
+        <w:t xml:space="preserve">## # Auto named with `tibble::lst()`: tibble::lst(mean, median)</w:t>
+      </w:r>
+      <w:r>
+        <w:br/>
+      </w:r>
+      <w:r>
+        <w:rPr>
+          <w:rStyle w:val="VerbatimChar"/>
+        </w:rPr>
+        <w:t xml:space="preserve">## </w:t>
+      </w:r>
+      <w:r>
+        <w:br/>
+      </w:r>
+      <w:r>
+        <w:rPr>
+          <w:rStyle w:val="VerbatimChar"/>
+        </w:rPr>
+        <w:t xml:space="preserve">## # Using lambdas list(~ mean(., trim = .2), ~ median(., na.rm = TRUE))</w:t>
+      </w:r>
+      <w:r>
+        <w:br/>
+      </w:r>
+      <w:r>
+        <w:rPr>
+          <w:rStyle w:val="VerbatimChar"/>
+        </w:rPr>
+        <w:t xml:space="preserve">## Call `lifecycle::last_lifecycle_warnings()` to see where this warning was</w:t>
+      </w:r>
+      <w:r>
+        <w:br/>
+      </w:r>
+      <w:r>
+        <w:rPr>
+          <w:rStyle w:val="VerbatimChar"/>
+        </w:rPr>
+        <w:t xml:space="preserve">## generated.</w:t>
+      </w:r>
+    </w:p>
+    <w:p>
+      <w:pPr>
+        <w:pStyle w:val="SourceCode"/>
+      </w:pPr>
+      <w:r>
+        <w:rPr>
+          <w:rStyle w:val="VerbatimChar"/>
+        </w:rPr>
+        <w:t xml:space="preserve">## Joining with `by = join_by(Cohort_Year)`</w:t>
+      </w:r>
+    </w:p>
+    <w:p>
+      <w:pPr>
+        <w:pStyle w:val="SourceCode"/>
+      </w:pPr>
+      <w:r>
+        <w:rPr>
+          <w:rStyle w:val="VerbatimChar"/>
+        </w:rPr>
+        <w:t xml:space="preserve">## Warning: `funs()` was deprecated in dplyr 0.8.0.</w:t>
+      </w:r>
+      <w:r>
+        <w:br/>
+      </w:r>
+      <w:r>
+        <w:rPr>
+          <w:rStyle w:val="VerbatimChar"/>
+        </w:rPr>
+        <w:t xml:space="preserve">## ℹ Please use a list of either functions or lambdas:</w:t>
+      </w:r>
+      <w:r>
+        <w:br/>
+      </w:r>
+      <w:r>
+        <w:rPr>
+          <w:rStyle w:val="VerbatimChar"/>
+        </w:rPr>
+        <w:t xml:space="preserve">## </w:t>
+      </w:r>
+      <w:r>
+        <w:br/>
+      </w:r>
+      <w:r>
+        <w:rPr>
+          <w:rStyle w:val="VerbatimChar"/>
+        </w:rPr>
+        <w:t xml:space="preserve">## # Simple named list: list(mean = mean, median = median)</w:t>
+      </w:r>
+      <w:r>
+        <w:br/>
+      </w:r>
+      <w:r>
+        <w:rPr>
+          <w:rStyle w:val="VerbatimChar"/>
+        </w:rPr>
+        <w:t xml:space="preserve">## </w:t>
+      </w:r>
+      <w:r>
+        <w:br/>
+      </w:r>
+      <w:r>
+        <w:rPr>
+          <w:rStyle w:val="VerbatimChar"/>
+        </w:rPr>
+        <w:t xml:space="preserve">## # Auto named with `tibble::lst()`: tibble::lst(mean, median)</w:t>
+      </w:r>
+      <w:r>
+        <w:br/>
+      </w:r>
+      <w:r>
+        <w:rPr>
+          <w:rStyle w:val="VerbatimChar"/>
+        </w:rPr>
+        <w:t xml:space="preserve">## </w:t>
+      </w:r>
+      <w:r>
+        <w:br/>
+      </w:r>
+      <w:r>
+        <w:rPr>
+          <w:rStyle w:val="VerbatimChar"/>
+        </w:rPr>
+        <w:t xml:space="preserve">## # Using lambdas list(~ mean(., trim = .2), ~ median(., na.rm = TRUE))</w:t>
+      </w:r>
+      <w:r>
+        <w:br/>
+      </w:r>
+      <w:r>
+        <w:rPr>
+          <w:rStyle w:val="VerbatimChar"/>
+        </w:rPr>
+        <w:t xml:space="preserve">## Call `lifecycle::last_lifecycle_warnings()` to see where this warning was</w:t>
+      </w:r>
+      <w:r>
+        <w:br/>
+      </w:r>
+      <w:r>
+        <w:rPr>
+          <w:rStyle w:val="VerbatimChar"/>
+        </w:rPr>
+        <w:t xml:space="preserve">## generated.</w:t>
+      </w:r>
+    </w:p>
+    <w:p>
+      <w:pPr>
+        <w:pStyle w:val="FirstParagraph"/>
       </w:pPr>
       <w:r>
         <w:drawing>
           <wp:inline>
-            <wp:extent cx="5334000" cy="3556000"/>
+            <wp:extent cx="5334000" cy="7112000"/>
             <wp:effectExtent b="0" l="0" r="0" t="0"/>
             <wp:docPr descr="" title="" id="39" name="Picture"/>
             <a:graphic>
               <a:graphicData uri="http://schemas.openxmlformats.org/drawingml/2006/picture">
                 <pic:pic>
                   <pic:nvPicPr>
-                    <pic:cNvPr descr="C:/Users/bmahardja/Documents/GitHub/DeltaSmelt_LCM/DeltaSmeltLCME_output/DeltaSmeltLCME_figstables_files/figure-docx/plot%204-1.png" id="40" name="Picture"/>
+                    <pic:cNvPr descr="C:/Users/bmahardja/Documents/GitHub/DeltaSmelt_LCM/DeltaSmeltLCME_output/DeltaSmeltLCME_figstables_files/figure-docx/barplot_wet-1.png" id="40" name="Picture"/>
                     <pic:cNvPicPr>
                       <a:picLocks noChangeArrowheads="1" noChangeAspect="1"/>
                     </pic:cNvPicPr>
@@ -5025,7 +5442,7 @@
                   <pic:spPr bwMode="auto">
                     <a:xfrm>
                       <a:off x="0" y="0"/>
-                      <a:ext cx="5334000" cy="3556000"/>
+                      <a:ext cx="5334000" cy="7112000"/>
                     </a:xfrm>
                     <a:prstGeom prst="rect">
                       <a:avLst/>
@@ -5043,45 +5460,28 @@
           </wp:inline>
         </w:drawing>
       </w:r>
+      <w:r>
+        <w:t xml:space="preserve"> </w:t>
+      </w:r>
+      <w:r>
+        <w:t xml:space="preserve">Figure Y1. Mean value of variables used in the LCME for Wet and Above Normal year types. Note that cohort year was matched with the water year that the cohort was born in (e.g., cohort year 1995 = water year 1995).</w:t>
+      </w:r>
     </w:p>
     <w:p>
       <w:pPr>
         <w:pStyle w:val="BodyText"/>
       </w:pPr>
       <w:r>
-        <w:t xml:space="preserve">Figure 6. April-May daily average OMR flow data produced from CalSim3 relative to the original dataset used to build the Delta Smelt LCME (labeled as</w:t>
-      </w:r>
-      <w:r>
-        <w:t xml:space="preserve"> </w:t>
-      </w:r>
-      <w:r>
-        <w:t xml:space="preserve">“</w:t>
-      </w:r>
-      <w:r>
-        <w:t xml:space="preserve">Historical</w:t>
-      </w:r>
-      <w:r>
-        <w:t xml:space="preserve">”</w:t>
-      </w:r>
-      <w:r>
-        <w:t xml:space="preserve">)</w:t>
-      </w:r>
-    </w:p>
-    <w:p>
-      <w:pPr>
-        <w:pStyle w:val="BodyText"/>
-      </w:pPr>
-      <w:r>
         <w:drawing>
           <wp:inline>
-            <wp:extent cx="5334000" cy="3556000"/>
+            <wp:extent cx="5334000" cy="7112000"/>
             <wp:effectExtent b="0" l="0" r="0" t="0"/>
             <wp:docPr descr="" title="" id="42" name="Picture"/>
             <a:graphic>
               <a:graphicData uri="http://schemas.openxmlformats.org/drawingml/2006/picture">
                 <pic:pic>
                   <pic:nvPicPr>
-                    <pic:cNvPr descr="C:/Users/bmahardja/Documents/GitHub/DeltaSmelt_LCM/DeltaSmeltLCME_output/DeltaSmeltLCME_figstables_files/figure-docx/plot%205-1.png" id="43" name="Picture"/>
+                    <pic:cNvPr descr="C:/Users/bmahardja/Documents/GitHub/DeltaSmelt_LCM/DeltaSmeltLCME_output/DeltaSmeltLCME_figstables_files/figure-docx/barplot_dry-1.png" id="43" name="Picture"/>
                     <pic:cNvPicPr>
                       <a:picLocks noChangeArrowheads="1" noChangeAspect="1"/>
                     </pic:cNvPicPr>
@@ -5095,7 +5495,7 @@
                   <pic:spPr bwMode="auto">
                     <a:xfrm>
                       <a:off x="0" y="0"/>
-                      <a:ext cx="5334000" cy="3556000"/>
+                      <a:ext cx="5334000" cy="7112000"/>
                     </a:xfrm>
                     <a:prstGeom prst="rect">
                       <a:avLst/>
@@ -5113,230 +5513,13 @@
           </wp:inline>
         </w:drawing>
       </w:r>
-      <w:r>
-        <w:t xml:space="preserve"> </w:t>
-      </w:r>
-      <w:r>
-        <w:t xml:space="preserve">Figure 7. June daily average OMR flow data produced from CalSim3 relative to the original dataset used to build the Delta Smelt LCME (labeled as</w:t>
-      </w:r>
-      <w:r>
-        <w:t xml:space="preserve"> </w:t>
-      </w:r>
-      <w:r>
-        <w:t xml:space="preserve">“</w:t>
-      </w:r>
-      <w:r>
-        <w:t xml:space="preserve">Historical</w:t>
-      </w:r>
-      <w:r>
-        <w:t xml:space="preserve">”</w:t>
-      </w:r>
-      <w:r>
-        <w:t xml:space="preserve">)</w:t>
-      </w:r>
     </w:p>
     <w:p>
       <w:pPr>
         <w:pStyle w:val="BodyText"/>
       </w:pPr>
       <w:r>
-        <w:drawing>
-          <wp:inline>
-            <wp:extent cx="5334000" cy="3556000"/>
-            <wp:effectExtent b="0" l="0" r="0" t="0"/>
-            <wp:docPr descr="" title="" id="45" name="Picture"/>
-            <a:graphic>
-              <a:graphicData uri="http://schemas.openxmlformats.org/drawingml/2006/picture">
-                <pic:pic>
-                  <pic:nvPicPr>
-                    <pic:cNvPr descr="C:/Users/bmahardja/Documents/GitHub/DeltaSmelt_LCM/DeltaSmeltLCME_output/DeltaSmeltLCME_figstables_files/figure-docx/plot%206-1.png" id="46" name="Picture"/>
-                    <pic:cNvPicPr>
-                      <a:picLocks noChangeArrowheads="1" noChangeAspect="1"/>
-                    </pic:cNvPicPr>
-                  </pic:nvPicPr>
-                  <pic:blipFill>
-                    <a:blip r:embed="rId44"/>
-                    <a:stretch>
-                      <a:fillRect/>
-                    </a:stretch>
-                  </pic:blipFill>
-                  <pic:spPr bwMode="auto">
-                    <a:xfrm>
-                      <a:off x="0" y="0"/>
-                      <a:ext cx="5334000" cy="3556000"/>
-                    </a:xfrm>
-                    <a:prstGeom prst="rect">
-                      <a:avLst/>
-                    </a:prstGeom>
-                    <a:noFill/>
-                    <a:ln w="9525">
-                      <a:noFill/>
-                      <a:headEnd/>
-                      <a:tailEnd/>
-                    </a:ln>
-                  </pic:spPr>
-                </pic:pic>
-              </a:graphicData>
-            </a:graphic>
-          </wp:inline>
-        </w:drawing>
-      </w:r>
-      <w:r>
-        <w:t xml:space="preserve"> </w:t>
-      </w:r>
-      <w:r>
-        <w:t xml:space="preserve">Figure 8. December-January daily average OMR flow data produced from CalSim3 relative to the original dataset used to build the Delta Smelt LCME (labeled as</w:t>
-      </w:r>
-      <w:r>
-        <w:t xml:space="preserve"> </w:t>
-      </w:r>
-      <w:r>
-        <w:t xml:space="preserve">“</w:t>
-      </w:r>
-      <w:r>
-        <w:t xml:space="preserve">Historical</w:t>
-      </w:r>
-      <w:r>
-        <w:t xml:space="preserve">”</w:t>
-      </w:r>
-      <w:r>
-        <w:t xml:space="preserve">)</w:t>
-      </w:r>
-    </w:p>
-    <w:p>
-      <w:pPr>
-        <w:pStyle w:val="BodyText"/>
-      </w:pPr>
-      <w:r>
-        <w:drawing>
-          <wp:inline>
-            <wp:extent cx="5334000" cy="3556000"/>
-            <wp:effectExtent b="0" l="0" r="0" t="0"/>
-            <wp:docPr descr="" title="" id="48" name="Picture"/>
-            <a:graphic>
-              <a:graphicData uri="http://schemas.openxmlformats.org/drawingml/2006/picture">
-                <pic:pic>
-                  <pic:nvPicPr>
-                    <pic:cNvPr descr="C:/Users/bmahardja/Documents/GitHub/DeltaSmelt_LCM/DeltaSmeltLCME_output/DeltaSmeltLCME_figstables_files/figure-docx/plot%207-1.png" id="49" name="Picture"/>
-                    <pic:cNvPicPr>
-                      <a:picLocks noChangeArrowheads="1" noChangeAspect="1"/>
-                    </pic:cNvPicPr>
-                  </pic:nvPicPr>
-                  <pic:blipFill>
-                    <a:blip r:embed="rId47"/>
-                    <a:stretch>
-                      <a:fillRect/>
-                    </a:stretch>
-                  </pic:blipFill>
-                  <pic:spPr bwMode="auto">
-                    <a:xfrm>
-                      <a:off x="0" y="0"/>
-                      <a:ext cx="5334000" cy="3556000"/>
-                    </a:xfrm>
-                    <a:prstGeom prst="rect">
-                      <a:avLst/>
-                    </a:prstGeom>
-                    <a:noFill/>
-                    <a:ln w="9525">
-                      <a:noFill/>
-                      <a:headEnd/>
-                      <a:tailEnd/>
-                    </a:ln>
-                  </pic:spPr>
-                </pic:pic>
-              </a:graphicData>
-            </a:graphic>
-          </wp:inline>
-        </w:drawing>
-      </w:r>
-      <w:r>
-        <w:t xml:space="preserve"> </w:t>
-      </w:r>
-      <w:r>
-        <w:t xml:space="preserve">Figure 9. February daily average OMR flow data produced from CalSim3 relative to the original dataset used to build the Delta Smelt LCME (labeled as</w:t>
-      </w:r>
-      <w:r>
-        <w:t xml:space="preserve"> </w:t>
-      </w:r>
-      <w:r>
-        <w:t xml:space="preserve">“</w:t>
-      </w:r>
-      <w:r>
-        <w:t xml:space="preserve">Historical</w:t>
-      </w:r>
-      <w:r>
-        <w:t xml:space="preserve">”</w:t>
-      </w:r>
-      <w:r>
-        <w:t xml:space="preserve">)</w:t>
-      </w:r>
-    </w:p>
-    <w:p>
-      <w:pPr>
-        <w:pStyle w:val="BodyText"/>
-      </w:pPr>
-      <w:r>
-        <w:drawing>
-          <wp:inline>
-            <wp:extent cx="5334000" cy="3556000"/>
-            <wp:effectExtent b="0" l="0" r="0" t="0"/>
-            <wp:docPr descr="" title="" id="51" name="Picture"/>
-            <a:graphic>
-              <a:graphicData uri="http://schemas.openxmlformats.org/drawingml/2006/picture">
-                <pic:pic>
-                  <pic:nvPicPr>
-                    <pic:cNvPr descr="C:/Users/bmahardja/Documents/GitHub/DeltaSmelt_LCM/DeltaSmeltLCME_output/DeltaSmeltLCME_figstables_files/figure-docx/plot%208-1.png" id="52" name="Picture"/>
-                    <pic:cNvPicPr>
-                      <a:picLocks noChangeArrowheads="1" noChangeAspect="1"/>
-                    </pic:cNvPicPr>
-                  </pic:nvPicPr>
-                  <pic:blipFill>
-                    <a:blip r:embed="rId50"/>
-                    <a:stretch>
-                      <a:fillRect/>
-                    </a:stretch>
-                  </pic:blipFill>
-                  <pic:spPr bwMode="auto">
-                    <a:xfrm>
-                      <a:off x="0" y="0"/>
-                      <a:ext cx="5334000" cy="3556000"/>
-                    </a:xfrm>
-                    <a:prstGeom prst="rect">
-                      <a:avLst/>
-                    </a:prstGeom>
-                    <a:noFill/>
-                    <a:ln w="9525">
-                      <a:noFill/>
-                      <a:headEnd/>
-                      <a:tailEnd/>
-                    </a:ln>
-                  </pic:spPr>
-                </pic:pic>
-              </a:graphicData>
-            </a:graphic>
-          </wp:inline>
-        </w:drawing>
-      </w:r>
-      <w:r>
-        <w:t xml:space="preserve"> </w:t>
-      </w:r>
-      <w:r>
-        <w:t xml:space="preserve">Figure 10. March daily average OMR flow data produced from CalSim3 relative to the original dataset used to build the Delta Smelt LCME (labeled as</w:t>
-      </w:r>
-      <w:r>
-        <w:t xml:space="preserve"> </w:t>
-      </w:r>
-      <w:r>
-        <w:t xml:space="preserve">“</w:t>
-      </w:r>
-      <w:r>
-        <w:t xml:space="preserve">Historical</w:t>
-      </w:r>
-      <w:r>
-        <w:t xml:space="preserve">”</w:t>
-      </w:r>
-      <w:r>
-        <w:t xml:space="preserve">)</w:t>
+        <w:t xml:space="preserve">Figure Y2. Mean value of variables used in the LCME for Below Normal, Dry, or Critically Dry year Note that cohort year was matched with the water year that the cohort was born in (e.g., cohort year 1995 = water year 1995).</w:t>
       </w:r>
     </w:p>
     <w:sectPr/>

</xml_diff>

<commit_message>
Fixed labels for the covariate figures
</commit_message>
<xml_diff>
--- a/DeltaSmeltLCME_output/DeltaSmeltLCME_figstables.docx
+++ b/DeltaSmeltLCME_output/DeltaSmeltLCME_figstables.docx
@@ -5084,7 +5084,7 @@
         <w:rPr>
           <w:rStyle w:val="VerbatimChar"/>
         </w:rPr>
-        <w:t xml:space="preserve">## `summarise()` has grouped output by 'scenario'. You can override using the</w:t>
+        <w:t xml:space="preserve">## `summarise()` has grouped output by 'scenario', 'Parameter'. You can override</w:t>
       </w:r>
       <w:r>
         <w:br/>
@@ -5093,7 +5093,7 @@
         <w:rPr>
           <w:rStyle w:val="VerbatimChar"/>
         </w:rPr>
-        <w:t xml:space="preserve">## `.groups` argument.</w:t>
+        <w:t xml:space="preserve">## using the `.groups` argument.</w:t>
       </w:r>
     </w:p>
     <w:p>

</xml_diff>

<commit_message>
Added a barplot for EIS doc with EXP2 and 3 removed
</commit_message>
<xml_diff>
--- a/DeltaSmeltLCME_output/DeltaSmeltLCME_figstables.docx
+++ b/DeltaSmeltLCME_output/DeltaSmeltLCME_figstables.docx
@@ -4777,39 +4777,84 @@
       <w:r>
         <w:t xml:space="preserve">Figure 12. Top: Bar plot demonstrating the geometric mean of population growth rate (lambda) from 1995 to 2015 for the various alternatives as seen in Table 4. Bottom: Bar plot demonstrating the relative difference in geometric mean of population growth rate (1995-2015) for each alternative compared to the no action alternative</w:t>
       </w:r>
-    </w:p>
-    <w:p>
-      <w:pPr>
-        <w:pStyle w:val="SourceCode"/>
-      </w:pPr>
-      <w:r>
-        <w:rPr>
-          <w:rStyle w:val="VerbatimChar"/>
-        </w:rPr>
-        <w:t xml:space="preserve">## Joining with `by = join_by(Year)`</w:t>
-      </w:r>
-    </w:p>
-    <w:p>
-      <w:pPr>
-        <w:pStyle w:val="FirstParagraph"/>
-      </w:pPr>
+      <w:r>
+        <w:t xml:space="preserve"> </w:t>
+      </w:r>
       <w:r>
         <w:drawing>
           <wp:inline>
-            <wp:extent cx="5334000" cy="7112000"/>
+            <wp:extent cx="5334000" cy="3556000"/>
             <wp:effectExtent b="0" l="0" r="0" t="0"/>
             <wp:docPr descr="" title="" id="24" name="Picture"/>
             <a:graphic>
               <a:graphicData uri="http://schemas.openxmlformats.org/drawingml/2006/picture">
                 <pic:pic>
                   <pic:nvPicPr>
-                    <pic:cNvPr descr="C:/Users/bmahardja/Documents/GitHub/DeltaSmelt_LCM/DeltaSmeltLCME_output/DeltaSmeltLCME_figstables_files/figure-docx/lambda%20plot-1.png" id="25" name="Picture"/>
+                    <pic:cNvPr descr="C:/Users/bmahardja/Documents/GitHub/DeltaSmelt_LCM/DeltaSmeltLCME_output/DeltaSmeltLCME_figstables_files/figure-docx/eis-1.png" id="25" name="Picture"/>
                     <pic:cNvPicPr>
                       <a:picLocks noChangeArrowheads="1" noChangeAspect="1"/>
                     </pic:cNvPicPr>
                   </pic:nvPicPr>
                   <pic:blipFill>
                     <a:blip r:embed="rId23"/>
+                    <a:stretch>
+                      <a:fillRect/>
+                    </a:stretch>
+                  </pic:blipFill>
+                  <pic:spPr bwMode="auto">
+                    <a:xfrm>
+                      <a:off x="0" y="0"/>
+                      <a:ext cx="5334000" cy="3556000"/>
+                    </a:xfrm>
+                    <a:prstGeom prst="rect">
+                      <a:avLst/>
+                    </a:prstGeom>
+                    <a:noFill/>
+                    <a:ln w="9525">
+                      <a:noFill/>
+                      <a:headEnd/>
+                      <a:tailEnd/>
+                    </a:ln>
+                  </pic:spPr>
+                </pic:pic>
+              </a:graphicData>
+            </a:graphic>
+          </wp:inline>
+        </w:drawing>
+      </w:r>
+    </w:p>
+    <w:p>
+      <w:pPr>
+        <w:pStyle w:val="SourceCode"/>
+      </w:pPr>
+      <w:r>
+        <w:rPr>
+          <w:rStyle w:val="VerbatimChar"/>
+        </w:rPr>
+        <w:t xml:space="preserve">## Joining with `by = join_by(Year)`</w:t>
+      </w:r>
+    </w:p>
+    <w:p>
+      <w:pPr>
+        <w:pStyle w:val="FirstParagraph"/>
+      </w:pPr>
+      <w:r>
+        <w:drawing>
+          <wp:inline>
+            <wp:extent cx="5334000" cy="7112000"/>
+            <wp:effectExtent b="0" l="0" r="0" t="0"/>
+            <wp:docPr descr="" title="" id="27" name="Picture"/>
+            <a:graphic>
+              <a:graphicData uri="http://schemas.openxmlformats.org/drawingml/2006/picture">
+                <pic:pic>
+                  <pic:nvPicPr>
+                    <pic:cNvPr descr="C:/Users/bmahardja/Documents/GitHub/DeltaSmelt_LCM/DeltaSmeltLCME_output/DeltaSmeltLCME_figstables_files/figure-docx/lambda%20plot-1.png" id="28" name="Picture"/>
+                    <pic:cNvPicPr>
+                      <a:picLocks noChangeArrowheads="1" noChangeAspect="1"/>
+                    </pic:cNvPicPr>
+                  </pic:nvPicPr>
+                  <pic:blipFill>
+                    <a:blip r:embed="rId26"/>
                     <a:stretch>
                       <a:fillRect/>
                     </a:stretch>
@@ -4974,18 +5019,18 @@
           <wp:inline>
             <wp:extent cx="5334000" cy="7704666"/>
             <wp:effectExtent b="0" l="0" r="0" t="0"/>
-            <wp:docPr descr="" title="" id="27" name="Picture"/>
+            <wp:docPr descr="" title="" id="30" name="Picture"/>
             <a:graphic>
               <a:graphicData uri="http://schemas.openxmlformats.org/drawingml/2006/picture">
                 <pic:pic>
                   <pic:nvPicPr>
-                    <pic:cNvPr descr="C:/Users/bmahardja/Documents/GitHub/DeltaSmelt_LCM/DeltaSmeltLCME_output/DeltaSmeltLCME_figstables_files/figure-docx/data%20input-1.png" id="28" name="Picture"/>
+                    <pic:cNvPr descr="C:/Users/bmahardja/Documents/GitHub/DeltaSmelt_LCM/DeltaSmeltLCME_output/DeltaSmeltLCME_figstables_files/figure-docx/data%20input-1.png" id="31" name="Picture"/>
                     <pic:cNvPicPr>
                       <a:picLocks noChangeArrowheads="1" noChangeAspect="1"/>
                     </pic:cNvPicPr>
                   </pic:nvPicPr>
                   <pic:blipFill>
-                    <a:blip r:embed="rId26"/>
+                    <a:blip r:embed="rId29"/>
                     <a:stretch>
                       <a:fillRect/>
                     </a:stretch>
@@ -5042,129 +5087,12 @@
           <wp:inline>
             <wp:extent cx="5334000" cy="7112000"/>
             <wp:effectExtent b="0" l="0" r="0" t="0"/>
-            <wp:docPr descr="" title="" id="30" name="Picture"/>
-            <a:graphic>
-              <a:graphicData uri="http://schemas.openxmlformats.org/drawingml/2006/picture">
-                <pic:pic>
-                  <pic:nvPicPr>
-                    <pic:cNvPr descr="C:/Users/bmahardja/Documents/GitHub/DeltaSmelt_LCM/DeltaSmeltLCME_output/DeltaSmeltLCME_figstables_files/figure-docx/plot%204-1.png" id="31" name="Picture"/>
-                    <pic:cNvPicPr>
-                      <a:picLocks noChangeArrowheads="1" noChangeAspect="1"/>
-                    </pic:cNvPicPr>
-                  </pic:nvPicPr>
-                  <pic:blipFill>
-                    <a:blip r:embed="rId29"/>
-                    <a:stretch>
-                      <a:fillRect/>
-                    </a:stretch>
-                  </pic:blipFill>
-                  <pic:spPr bwMode="auto">
-                    <a:xfrm>
-                      <a:off x="0" y="0"/>
-                      <a:ext cx="5334000" cy="7112000"/>
-                    </a:xfrm>
-                    <a:prstGeom prst="rect">
-                      <a:avLst/>
-                    </a:prstGeom>
-                    <a:noFill/>
-                    <a:ln w="9525">
-                      <a:noFill/>
-                      <a:headEnd/>
-                      <a:tailEnd/>
-                    </a:ln>
-                  </pic:spPr>
-                </pic:pic>
-              </a:graphicData>
-            </a:graphic>
-          </wp:inline>
-        </w:drawing>
-      </w:r>
-    </w:p>
-    <w:p>
-      <w:pPr>
-        <w:pStyle w:val="BodyText"/>
-      </w:pPr>
-      <w:r>
-        <w:t xml:space="preserve">Figure 4. Daily average OMR flow data produced from CalSim3 relative to the original dataset used to build the Delta Smelt LCME (labeled as</w:t>
-      </w:r>
-      <w:r>
-        <w:t xml:space="preserve"> </w:t>
-      </w:r>
-      <w:r>
-        <w:t xml:space="preserve">“</w:t>
-      </w:r>
-      <w:r>
-        <w:t xml:space="preserve">Empirical</w:t>
-      </w:r>
-      <w:r>
-        <w:t xml:space="preserve">”</w:t>
-      </w:r>
-      <w:r>
-        <w:t xml:space="preserve">)</w:t>
-      </w:r>
-    </w:p>
-    <w:p>
-      <w:pPr>
-        <w:pStyle w:val="SourceCode"/>
-      </w:pPr>
-      <w:r>
-        <w:rPr>
-          <w:rStyle w:val="VerbatimChar"/>
-        </w:rPr>
-        <w:t xml:space="preserve">## Warning: The `size` argument of `element_rect()` is deprecated as of ggplot2 3.4.0.</w:t>
-      </w:r>
-      <w:r>
-        <w:br/>
-      </w:r>
-      <w:r>
-        <w:rPr>
-          <w:rStyle w:val="VerbatimChar"/>
-        </w:rPr>
-        <w:t xml:space="preserve">## ℹ Please use the `linewidth` argument instead.</w:t>
-      </w:r>
-      <w:r>
-        <w:br/>
-      </w:r>
-      <w:r>
-        <w:rPr>
-          <w:rStyle w:val="VerbatimChar"/>
-        </w:rPr>
-        <w:t xml:space="preserve">## This warning is displayed once every 8 hours.</w:t>
-      </w:r>
-      <w:r>
-        <w:br/>
-      </w:r>
-      <w:r>
-        <w:rPr>
-          <w:rStyle w:val="VerbatimChar"/>
-        </w:rPr>
-        <w:t xml:space="preserve">## Call `lifecycle::last_lifecycle_warnings()` to see where this warning was</w:t>
-      </w:r>
-      <w:r>
-        <w:br/>
-      </w:r>
-      <w:r>
-        <w:rPr>
-          <w:rStyle w:val="VerbatimChar"/>
-        </w:rPr>
-        <w:t xml:space="preserve">## generated.</w:t>
-      </w:r>
-    </w:p>
-    <w:p>
-      <w:pPr>
-        <w:pStyle w:val="FirstParagraph"/>
-      </w:pPr>
-      <w:r>
-        <w:drawing>
-          <wp:inline>
-            <wp:extent cx="5334000" cy="7112000"/>
-            <wp:effectExtent b="0" l="0" r="0" t="0"/>
             <wp:docPr descr="" title="" id="33" name="Picture"/>
             <a:graphic>
               <a:graphicData uri="http://schemas.openxmlformats.org/drawingml/2006/picture">
                 <pic:pic>
                   <pic:nvPicPr>
-                    <pic:cNvPr descr="C:/Users/bmahardja/Documents/GitHub/DeltaSmelt_LCM/DeltaSmeltLCME_output/DeltaSmeltLCME_figstables_files/figure-docx/boxplot-1.png" id="34" name="Picture"/>
+                    <pic:cNvPr descr="C:/Users/bmahardja/Documents/GitHub/DeltaSmelt_LCM/DeltaSmeltLCME_output/DeltaSmeltLCME_figstables_files/figure-docx/plot%204-1.png" id="34" name="Picture"/>
                     <pic:cNvPicPr>
                       <a:picLocks noChangeArrowheads="1" noChangeAspect="1"/>
                     </pic:cNvPicPr>
@@ -5199,13 +5127,36 @@
     </w:p>
     <w:p>
       <w:pPr>
+        <w:pStyle w:val="BodyText"/>
+      </w:pPr>
+      <w:r>
+        <w:t xml:space="preserve">Figure 4. Daily average OMR flow data produced from CalSim3 relative to the original dataset used to build the Delta Smelt LCME (labeled as</w:t>
+      </w:r>
+      <w:r>
+        <w:t xml:space="preserve"> </w:t>
+      </w:r>
+      <w:r>
+        <w:t xml:space="preserve">“</w:t>
+      </w:r>
+      <w:r>
+        <w:t xml:space="preserve">Empirical</w:t>
+      </w:r>
+      <w:r>
+        <w:t xml:space="preserve">”</w:t>
+      </w:r>
+      <w:r>
+        <w:t xml:space="preserve">)</w:t>
+      </w:r>
+    </w:p>
+    <w:p>
+      <w:pPr>
         <w:pStyle w:val="SourceCode"/>
       </w:pPr>
       <w:r>
         <w:rPr>
           <w:rStyle w:val="VerbatimChar"/>
         </w:rPr>
-        <w:t xml:space="preserve">## `summarise()` has grouped output by 'scenario', 'Parameter'. You can override</w:t>
+        <w:t xml:space="preserve">## Warning: The `size` argument of `element_rect()` is deprecated as of ggplot2 3.4.0.</w:t>
       </w:r>
       <w:r>
         <w:br/>
@@ -5214,7 +5165,34 @@
         <w:rPr>
           <w:rStyle w:val="VerbatimChar"/>
         </w:rPr>
-        <w:t xml:space="preserve">## using the `.groups` argument.</w:t>
+        <w:t xml:space="preserve">## ℹ Please use the `linewidth` argument instead.</w:t>
+      </w:r>
+      <w:r>
+        <w:br/>
+      </w:r>
+      <w:r>
+        <w:rPr>
+          <w:rStyle w:val="VerbatimChar"/>
+        </w:rPr>
+        <w:t xml:space="preserve">## This warning is displayed once every 8 hours.</w:t>
+      </w:r>
+      <w:r>
+        <w:br/>
+      </w:r>
+      <w:r>
+        <w:rPr>
+          <w:rStyle w:val="VerbatimChar"/>
+        </w:rPr>
+        <w:t xml:space="preserve">## Call `lifecycle::last_lifecycle_warnings()` to see where this warning was</w:t>
+      </w:r>
+      <w:r>
+        <w:br/>
+      </w:r>
+      <w:r>
+        <w:rPr>
+          <w:rStyle w:val="VerbatimChar"/>
+        </w:rPr>
+        <w:t xml:space="preserve">## generated.</w:t>
       </w:r>
     </w:p>
     <w:p>
@@ -5231,7 +5209,7 @@
               <a:graphicData uri="http://schemas.openxmlformats.org/drawingml/2006/picture">
                 <pic:pic>
                   <pic:nvPicPr>
-                    <pic:cNvPr descr="C:/Users/bmahardja/Documents/GitHub/DeltaSmelt_LCM/DeltaSmeltLCME_output/DeltaSmeltLCME_figstables_files/figure-docx/barplot_param-1.png" id="37" name="Picture"/>
+                    <pic:cNvPr descr="C:/Users/bmahardja/Documents/GitHub/DeltaSmelt_LCM/DeltaSmeltLCME_output/DeltaSmeltLCME_figstables_files/figure-docx/boxplot-1.png" id="37" name="Picture"/>
                     <pic:cNvPicPr>
                       <a:picLocks noChangeArrowheads="1" noChangeAspect="1"/>
                     </pic:cNvPicPr>
@@ -5272,7 +5250,7 @@
         <w:rPr>
           <w:rStyle w:val="VerbatimChar"/>
         </w:rPr>
-        <w:t xml:space="preserve">## Warning: `summarise_each()` was deprecated in dplyr 0.7.0.</w:t>
+        <w:t xml:space="preserve">## `summarise()` has grouped output by 'scenario', 'Parameter'. You can override</w:t>
       </w:r>
       <w:r>
         <w:br/>
@@ -5281,269 +5259,7 @@
         <w:rPr>
           <w:rStyle w:val="VerbatimChar"/>
         </w:rPr>
-        <w:t xml:space="preserve">## ℹ Please use `across()` instead.</w:t>
-      </w:r>
-      <w:r>
-        <w:br/>
-      </w:r>
-      <w:r>
-        <w:rPr>
-          <w:rStyle w:val="VerbatimChar"/>
-        </w:rPr>
-        <w:t xml:space="preserve">## Call `lifecycle::last_lifecycle_warnings()` to see where this warning was</w:t>
-      </w:r>
-      <w:r>
-        <w:br/>
-      </w:r>
-      <w:r>
-        <w:rPr>
-          <w:rStyle w:val="VerbatimChar"/>
-        </w:rPr>
-        <w:t xml:space="preserve">## generated.</w:t>
-      </w:r>
-    </w:p>
-    <w:p>
-      <w:pPr>
-        <w:pStyle w:val="SourceCode"/>
-      </w:pPr>
-      <w:r>
-        <w:rPr>
-          <w:rStyle w:val="VerbatimChar"/>
-        </w:rPr>
-        <w:t xml:space="preserve">## Joining with `by = join_by(Cohort_Year)`</w:t>
-      </w:r>
-    </w:p>
-    <w:p>
-      <w:pPr>
-        <w:pStyle w:val="SourceCode"/>
-      </w:pPr>
-      <w:r>
-        <w:rPr>
-          <w:rStyle w:val="VerbatimChar"/>
-        </w:rPr>
-        <w:t xml:space="preserve">## Warning: `funs()` was deprecated in dplyr 0.8.0.</w:t>
-      </w:r>
-      <w:r>
-        <w:br/>
-      </w:r>
-      <w:r>
-        <w:rPr>
-          <w:rStyle w:val="VerbatimChar"/>
-        </w:rPr>
-        <w:t xml:space="preserve">## ℹ Please use a list of either functions or lambdas:</w:t>
-      </w:r>
-      <w:r>
-        <w:br/>
-      </w:r>
-      <w:r>
-        <w:rPr>
-          <w:rStyle w:val="VerbatimChar"/>
-        </w:rPr>
-        <w:t xml:space="preserve">## </w:t>
-      </w:r>
-      <w:r>
-        <w:br/>
-      </w:r>
-      <w:r>
-        <w:rPr>
-          <w:rStyle w:val="VerbatimChar"/>
-        </w:rPr>
-        <w:t xml:space="preserve">## # Simple named list: list(mean = mean, median = median)</w:t>
-      </w:r>
-      <w:r>
-        <w:br/>
-      </w:r>
-      <w:r>
-        <w:rPr>
-          <w:rStyle w:val="VerbatimChar"/>
-        </w:rPr>
-        <w:t xml:space="preserve">## </w:t>
-      </w:r>
-      <w:r>
-        <w:br/>
-      </w:r>
-      <w:r>
-        <w:rPr>
-          <w:rStyle w:val="VerbatimChar"/>
-        </w:rPr>
-        <w:t xml:space="preserve">## # Auto named with `tibble::lst()`: tibble::lst(mean, median)</w:t>
-      </w:r>
-      <w:r>
-        <w:br/>
-      </w:r>
-      <w:r>
-        <w:rPr>
-          <w:rStyle w:val="VerbatimChar"/>
-        </w:rPr>
-        <w:t xml:space="preserve">## </w:t>
-      </w:r>
-      <w:r>
-        <w:br/>
-      </w:r>
-      <w:r>
-        <w:rPr>
-          <w:rStyle w:val="VerbatimChar"/>
-        </w:rPr>
-        <w:t xml:space="preserve">## # Using lambdas list(~ mean(., trim = .2), ~ median(., na.rm = TRUE))</w:t>
-      </w:r>
-      <w:r>
-        <w:br/>
-      </w:r>
-      <w:r>
-        <w:rPr>
-          <w:rStyle w:val="VerbatimChar"/>
-        </w:rPr>
-        <w:t xml:space="preserve">## Call `lifecycle::last_lifecycle_warnings()` to see where this warning was</w:t>
-      </w:r>
-      <w:r>
-        <w:br/>
-      </w:r>
-      <w:r>
-        <w:rPr>
-          <w:rStyle w:val="VerbatimChar"/>
-        </w:rPr>
-        <w:t xml:space="preserve">## generated.</w:t>
-      </w:r>
-    </w:p>
-    <w:p>
-      <w:pPr>
-        <w:pStyle w:val="SourceCode"/>
-      </w:pPr>
-      <w:r>
-        <w:rPr>
-          <w:rStyle w:val="VerbatimChar"/>
-        </w:rPr>
-        <w:t xml:space="preserve">## Warning: `summarise_each()` was deprecated in dplyr 0.7.0.</w:t>
-      </w:r>
-      <w:r>
-        <w:br/>
-      </w:r>
-      <w:r>
-        <w:rPr>
-          <w:rStyle w:val="VerbatimChar"/>
-        </w:rPr>
-        <w:t xml:space="preserve">## ℹ Please use `across()` instead.</w:t>
-      </w:r>
-      <w:r>
-        <w:br/>
-      </w:r>
-      <w:r>
-        <w:rPr>
-          <w:rStyle w:val="VerbatimChar"/>
-        </w:rPr>
-        <w:t xml:space="preserve">## Call `lifecycle::last_lifecycle_warnings()` to see where this warning was</w:t>
-      </w:r>
-      <w:r>
-        <w:br/>
-      </w:r>
-      <w:r>
-        <w:rPr>
-          <w:rStyle w:val="VerbatimChar"/>
-        </w:rPr>
-        <w:t xml:space="preserve">## generated.</w:t>
-      </w:r>
-    </w:p>
-    <w:p>
-      <w:pPr>
-        <w:pStyle w:val="SourceCode"/>
-      </w:pPr>
-      <w:r>
-        <w:rPr>
-          <w:rStyle w:val="VerbatimChar"/>
-        </w:rPr>
-        <w:t xml:space="preserve">## Joining with `by = join_by(Cohort_Year)`</w:t>
-      </w:r>
-    </w:p>
-    <w:p>
-      <w:pPr>
-        <w:pStyle w:val="SourceCode"/>
-      </w:pPr>
-      <w:r>
-        <w:rPr>
-          <w:rStyle w:val="VerbatimChar"/>
-        </w:rPr>
-        <w:t xml:space="preserve">## Warning: `funs()` was deprecated in dplyr 0.8.0.</w:t>
-      </w:r>
-      <w:r>
-        <w:br/>
-      </w:r>
-      <w:r>
-        <w:rPr>
-          <w:rStyle w:val="VerbatimChar"/>
-        </w:rPr>
-        <w:t xml:space="preserve">## ℹ Please use a list of either functions or lambdas:</w:t>
-      </w:r>
-      <w:r>
-        <w:br/>
-      </w:r>
-      <w:r>
-        <w:rPr>
-          <w:rStyle w:val="VerbatimChar"/>
-        </w:rPr>
-        <w:t xml:space="preserve">## </w:t>
-      </w:r>
-      <w:r>
-        <w:br/>
-      </w:r>
-      <w:r>
-        <w:rPr>
-          <w:rStyle w:val="VerbatimChar"/>
-        </w:rPr>
-        <w:t xml:space="preserve">## # Simple named list: list(mean = mean, median = median)</w:t>
-      </w:r>
-      <w:r>
-        <w:br/>
-      </w:r>
-      <w:r>
-        <w:rPr>
-          <w:rStyle w:val="VerbatimChar"/>
-        </w:rPr>
-        <w:t xml:space="preserve">## </w:t>
-      </w:r>
-      <w:r>
-        <w:br/>
-      </w:r>
-      <w:r>
-        <w:rPr>
-          <w:rStyle w:val="VerbatimChar"/>
-        </w:rPr>
-        <w:t xml:space="preserve">## # Auto named with `tibble::lst()`: tibble::lst(mean, median)</w:t>
-      </w:r>
-      <w:r>
-        <w:br/>
-      </w:r>
-      <w:r>
-        <w:rPr>
-          <w:rStyle w:val="VerbatimChar"/>
-        </w:rPr>
-        <w:t xml:space="preserve">## </w:t>
-      </w:r>
-      <w:r>
-        <w:br/>
-      </w:r>
-      <w:r>
-        <w:rPr>
-          <w:rStyle w:val="VerbatimChar"/>
-        </w:rPr>
-        <w:t xml:space="preserve">## # Using lambdas list(~ mean(., trim = .2), ~ median(., na.rm = TRUE))</w:t>
-      </w:r>
-      <w:r>
-        <w:br/>
-      </w:r>
-      <w:r>
-        <w:rPr>
-          <w:rStyle w:val="VerbatimChar"/>
-        </w:rPr>
-        <w:t xml:space="preserve">## Call `lifecycle::last_lifecycle_warnings()` to see where this warning was</w:t>
-      </w:r>
-      <w:r>
-        <w:br/>
-      </w:r>
-      <w:r>
-        <w:rPr>
-          <w:rStyle w:val="VerbatimChar"/>
-        </w:rPr>
-        <w:t xml:space="preserve">## generated.</w:t>
+        <w:t xml:space="preserve">## using the `.groups` argument.</w:t>
       </w:r>
     </w:p>
     <w:p>
@@ -5560,7 +5276,7 @@
               <a:graphicData uri="http://schemas.openxmlformats.org/drawingml/2006/picture">
                 <pic:pic>
                   <pic:nvPicPr>
-                    <pic:cNvPr descr="C:/Users/bmahardja/Documents/GitHub/DeltaSmelt_LCM/DeltaSmeltLCME_output/DeltaSmeltLCME_figstables_files/figure-docx/barplot_wet-1.png" id="40" name="Picture"/>
+                    <pic:cNvPr descr="C:/Users/bmahardja/Documents/GitHub/DeltaSmelt_LCM/DeltaSmeltLCME_output/DeltaSmeltLCME_figstables_files/figure-docx/barplot_param-1.png" id="40" name="Picture"/>
                     <pic:cNvPicPr>
                       <a:picLocks noChangeArrowheads="1" noChangeAspect="1"/>
                     </pic:cNvPicPr>
@@ -5592,16 +5308,292 @@
           </wp:inline>
         </w:drawing>
       </w:r>
-      <w:r>
-        <w:t xml:space="preserve"> </w:t>
-      </w:r>
-      <w:r>
-        <w:t xml:space="preserve">Figure Y1. Mean value of variables used in the LCME for Wet and Above Normal year types. Note that cohort year was matched with the water year that the cohort was born in (e.g., cohort year 1995 = water year 1995).</w:t>
-      </w:r>
     </w:p>
     <w:p>
       <w:pPr>
-        <w:pStyle w:val="BodyText"/>
+        <w:pStyle w:val="SourceCode"/>
+      </w:pPr>
+      <w:r>
+        <w:rPr>
+          <w:rStyle w:val="VerbatimChar"/>
+        </w:rPr>
+        <w:t xml:space="preserve">## Warning: `summarise_each()` was deprecated in dplyr 0.7.0.</w:t>
+      </w:r>
+      <w:r>
+        <w:br/>
+      </w:r>
+      <w:r>
+        <w:rPr>
+          <w:rStyle w:val="VerbatimChar"/>
+        </w:rPr>
+        <w:t xml:space="preserve">## ℹ Please use `across()` instead.</w:t>
+      </w:r>
+      <w:r>
+        <w:br/>
+      </w:r>
+      <w:r>
+        <w:rPr>
+          <w:rStyle w:val="VerbatimChar"/>
+        </w:rPr>
+        <w:t xml:space="preserve">## Call `lifecycle::last_lifecycle_warnings()` to see where this warning was</w:t>
+      </w:r>
+      <w:r>
+        <w:br/>
+      </w:r>
+      <w:r>
+        <w:rPr>
+          <w:rStyle w:val="VerbatimChar"/>
+        </w:rPr>
+        <w:t xml:space="preserve">## generated.</w:t>
+      </w:r>
+    </w:p>
+    <w:p>
+      <w:pPr>
+        <w:pStyle w:val="SourceCode"/>
+      </w:pPr>
+      <w:r>
+        <w:rPr>
+          <w:rStyle w:val="VerbatimChar"/>
+        </w:rPr>
+        <w:t xml:space="preserve">## Joining with `by = join_by(Cohort_Year)`</w:t>
+      </w:r>
+    </w:p>
+    <w:p>
+      <w:pPr>
+        <w:pStyle w:val="SourceCode"/>
+      </w:pPr>
+      <w:r>
+        <w:rPr>
+          <w:rStyle w:val="VerbatimChar"/>
+        </w:rPr>
+        <w:t xml:space="preserve">## Warning: `funs()` was deprecated in dplyr 0.8.0.</w:t>
+      </w:r>
+      <w:r>
+        <w:br/>
+      </w:r>
+      <w:r>
+        <w:rPr>
+          <w:rStyle w:val="VerbatimChar"/>
+        </w:rPr>
+        <w:t xml:space="preserve">## ℹ Please use a list of either functions or lambdas:</w:t>
+      </w:r>
+      <w:r>
+        <w:br/>
+      </w:r>
+      <w:r>
+        <w:rPr>
+          <w:rStyle w:val="VerbatimChar"/>
+        </w:rPr>
+        <w:t xml:space="preserve">## </w:t>
+      </w:r>
+      <w:r>
+        <w:br/>
+      </w:r>
+      <w:r>
+        <w:rPr>
+          <w:rStyle w:val="VerbatimChar"/>
+        </w:rPr>
+        <w:t xml:space="preserve">## # Simple named list: list(mean = mean, median = median)</w:t>
+      </w:r>
+      <w:r>
+        <w:br/>
+      </w:r>
+      <w:r>
+        <w:rPr>
+          <w:rStyle w:val="VerbatimChar"/>
+        </w:rPr>
+        <w:t xml:space="preserve">## </w:t>
+      </w:r>
+      <w:r>
+        <w:br/>
+      </w:r>
+      <w:r>
+        <w:rPr>
+          <w:rStyle w:val="VerbatimChar"/>
+        </w:rPr>
+        <w:t xml:space="preserve">## # Auto named with `tibble::lst()`: tibble::lst(mean, median)</w:t>
+      </w:r>
+      <w:r>
+        <w:br/>
+      </w:r>
+      <w:r>
+        <w:rPr>
+          <w:rStyle w:val="VerbatimChar"/>
+        </w:rPr>
+        <w:t xml:space="preserve">## </w:t>
+      </w:r>
+      <w:r>
+        <w:br/>
+      </w:r>
+      <w:r>
+        <w:rPr>
+          <w:rStyle w:val="VerbatimChar"/>
+        </w:rPr>
+        <w:t xml:space="preserve">## # Using lambdas list(~ mean(., trim = .2), ~ median(., na.rm = TRUE))</w:t>
+      </w:r>
+      <w:r>
+        <w:br/>
+      </w:r>
+      <w:r>
+        <w:rPr>
+          <w:rStyle w:val="VerbatimChar"/>
+        </w:rPr>
+        <w:t xml:space="preserve">## Call `lifecycle::last_lifecycle_warnings()` to see where this warning was</w:t>
+      </w:r>
+      <w:r>
+        <w:br/>
+      </w:r>
+      <w:r>
+        <w:rPr>
+          <w:rStyle w:val="VerbatimChar"/>
+        </w:rPr>
+        <w:t xml:space="preserve">## generated.</w:t>
+      </w:r>
+    </w:p>
+    <w:p>
+      <w:pPr>
+        <w:pStyle w:val="SourceCode"/>
+      </w:pPr>
+      <w:r>
+        <w:rPr>
+          <w:rStyle w:val="VerbatimChar"/>
+        </w:rPr>
+        <w:t xml:space="preserve">## Warning: `summarise_each()` was deprecated in dplyr 0.7.0.</w:t>
+      </w:r>
+      <w:r>
+        <w:br/>
+      </w:r>
+      <w:r>
+        <w:rPr>
+          <w:rStyle w:val="VerbatimChar"/>
+        </w:rPr>
+        <w:t xml:space="preserve">## ℹ Please use `across()` instead.</w:t>
+      </w:r>
+      <w:r>
+        <w:br/>
+      </w:r>
+      <w:r>
+        <w:rPr>
+          <w:rStyle w:val="VerbatimChar"/>
+        </w:rPr>
+        <w:t xml:space="preserve">## Call `lifecycle::last_lifecycle_warnings()` to see where this warning was</w:t>
+      </w:r>
+      <w:r>
+        <w:br/>
+      </w:r>
+      <w:r>
+        <w:rPr>
+          <w:rStyle w:val="VerbatimChar"/>
+        </w:rPr>
+        <w:t xml:space="preserve">## generated.</w:t>
+      </w:r>
+    </w:p>
+    <w:p>
+      <w:pPr>
+        <w:pStyle w:val="SourceCode"/>
+      </w:pPr>
+      <w:r>
+        <w:rPr>
+          <w:rStyle w:val="VerbatimChar"/>
+        </w:rPr>
+        <w:t xml:space="preserve">## Joining with `by = join_by(Cohort_Year)`</w:t>
+      </w:r>
+    </w:p>
+    <w:p>
+      <w:pPr>
+        <w:pStyle w:val="SourceCode"/>
+      </w:pPr>
+      <w:r>
+        <w:rPr>
+          <w:rStyle w:val="VerbatimChar"/>
+        </w:rPr>
+        <w:t xml:space="preserve">## Warning: `funs()` was deprecated in dplyr 0.8.0.</w:t>
+      </w:r>
+      <w:r>
+        <w:br/>
+      </w:r>
+      <w:r>
+        <w:rPr>
+          <w:rStyle w:val="VerbatimChar"/>
+        </w:rPr>
+        <w:t xml:space="preserve">## ℹ Please use a list of either functions or lambdas:</w:t>
+      </w:r>
+      <w:r>
+        <w:br/>
+      </w:r>
+      <w:r>
+        <w:rPr>
+          <w:rStyle w:val="VerbatimChar"/>
+        </w:rPr>
+        <w:t xml:space="preserve">## </w:t>
+      </w:r>
+      <w:r>
+        <w:br/>
+      </w:r>
+      <w:r>
+        <w:rPr>
+          <w:rStyle w:val="VerbatimChar"/>
+        </w:rPr>
+        <w:t xml:space="preserve">## # Simple named list: list(mean = mean, median = median)</w:t>
+      </w:r>
+      <w:r>
+        <w:br/>
+      </w:r>
+      <w:r>
+        <w:rPr>
+          <w:rStyle w:val="VerbatimChar"/>
+        </w:rPr>
+        <w:t xml:space="preserve">## </w:t>
+      </w:r>
+      <w:r>
+        <w:br/>
+      </w:r>
+      <w:r>
+        <w:rPr>
+          <w:rStyle w:val="VerbatimChar"/>
+        </w:rPr>
+        <w:t xml:space="preserve">## # Auto named with `tibble::lst()`: tibble::lst(mean, median)</w:t>
+      </w:r>
+      <w:r>
+        <w:br/>
+      </w:r>
+      <w:r>
+        <w:rPr>
+          <w:rStyle w:val="VerbatimChar"/>
+        </w:rPr>
+        <w:t xml:space="preserve">## </w:t>
+      </w:r>
+      <w:r>
+        <w:br/>
+      </w:r>
+      <w:r>
+        <w:rPr>
+          <w:rStyle w:val="VerbatimChar"/>
+        </w:rPr>
+        <w:t xml:space="preserve">## # Using lambdas list(~ mean(., trim = .2), ~ median(., na.rm = TRUE))</w:t>
+      </w:r>
+      <w:r>
+        <w:br/>
+      </w:r>
+      <w:r>
+        <w:rPr>
+          <w:rStyle w:val="VerbatimChar"/>
+        </w:rPr>
+        <w:t xml:space="preserve">## Call `lifecycle::last_lifecycle_warnings()` to see where this warning was</w:t>
+      </w:r>
+      <w:r>
+        <w:br/>
+      </w:r>
+      <w:r>
+        <w:rPr>
+          <w:rStyle w:val="VerbatimChar"/>
+        </w:rPr>
+        <w:t xml:space="preserve">## generated.</w:t>
+      </w:r>
+    </w:p>
+    <w:p>
+      <w:pPr>
+        <w:pStyle w:val="FirstParagraph"/>
       </w:pPr>
       <w:r>
         <w:drawing>
@@ -5613,13 +5605,66 @@
               <a:graphicData uri="http://schemas.openxmlformats.org/drawingml/2006/picture">
                 <pic:pic>
                   <pic:nvPicPr>
-                    <pic:cNvPr descr="C:/Users/bmahardja/Documents/GitHub/DeltaSmelt_LCM/DeltaSmeltLCME_output/DeltaSmeltLCME_figstables_files/figure-docx/barplot_dry-1.png" id="43" name="Picture"/>
+                    <pic:cNvPr descr="C:/Users/bmahardja/Documents/GitHub/DeltaSmelt_LCM/DeltaSmeltLCME_output/DeltaSmeltLCME_figstables_files/figure-docx/barplot_wet-1.png" id="43" name="Picture"/>
                     <pic:cNvPicPr>
                       <a:picLocks noChangeArrowheads="1" noChangeAspect="1"/>
                     </pic:cNvPicPr>
                   </pic:nvPicPr>
                   <pic:blipFill>
                     <a:blip r:embed="rId41"/>
+                    <a:stretch>
+                      <a:fillRect/>
+                    </a:stretch>
+                  </pic:blipFill>
+                  <pic:spPr bwMode="auto">
+                    <a:xfrm>
+                      <a:off x="0" y="0"/>
+                      <a:ext cx="5334000" cy="7112000"/>
+                    </a:xfrm>
+                    <a:prstGeom prst="rect">
+                      <a:avLst/>
+                    </a:prstGeom>
+                    <a:noFill/>
+                    <a:ln w="9525">
+                      <a:noFill/>
+                      <a:headEnd/>
+                      <a:tailEnd/>
+                    </a:ln>
+                  </pic:spPr>
+                </pic:pic>
+              </a:graphicData>
+            </a:graphic>
+          </wp:inline>
+        </w:drawing>
+      </w:r>
+      <w:r>
+        <w:t xml:space="preserve"> </w:t>
+      </w:r>
+      <w:r>
+        <w:t xml:space="preserve">Figure Y1. Mean value of variables used in the LCME for Wet and Above Normal year types. Note that cohort year was matched with the water year that the cohort was born in (e.g., cohort year 1995 = water year 1995).</w:t>
+      </w:r>
+    </w:p>
+    <w:p>
+      <w:pPr>
+        <w:pStyle w:val="BodyText"/>
+      </w:pPr>
+      <w:r>
+        <w:drawing>
+          <wp:inline>
+            <wp:extent cx="5334000" cy="7112000"/>
+            <wp:effectExtent b="0" l="0" r="0" t="0"/>
+            <wp:docPr descr="" title="" id="45" name="Picture"/>
+            <a:graphic>
+              <a:graphicData uri="http://schemas.openxmlformats.org/drawingml/2006/picture">
+                <pic:pic>
+                  <pic:nvPicPr>
+                    <pic:cNvPr descr="C:/Users/bmahardja/Documents/GitHub/DeltaSmelt_LCM/DeltaSmeltLCME_output/DeltaSmeltLCME_figstables_files/figure-docx/barplot_dry-1.png" id="46" name="Picture"/>
+                    <pic:cNvPicPr>
+                      <a:picLocks noChangeArrowheads="1" noChangeAspect="1"/>
+                    </pic:cNvPicPr>
+                  </pic:nvPicPr>
+                  <pic:blipFill>
+                    <a:blip r:embed="rId44"/>
                     <a:stretch>
                       <a:fillRect/>
                     </a:stretch>

</xml_diff>